<commit_message>
All about JPA & Hibernate
</commit_message>
<xml_diff>
--- a/Notes.docx
+++ b/Notes.docx
@@ -5,7 +5,6 @@
     <w:p>
       <w:pPr>
         <w:spacing w:before="100" w:beforeAutospacing="1" w:after="100" w:afterAutospacing="1" w:line="240" w:lineRule="auto"/>
-        <w:ind w:left="360"/>
         <w:rPr>
           <w:color w:val="4472C4" w:themeColor="accent1"/>
           <w:sz w:val="32"/>
@@ -102,7 +101,7 @@
           <w:rtl/>
           <w:lang w:bidi="ar-EG"/>
         </w:rPr>
-        <w:t>حاجة ,</w:t>
+        <w:t>حاجة,</w:t>
       </w:r>
       <w:proofErr w:type="gramEnd"/>
       <w:r>
@@ -420,7 +419,27 @@
           <w:szCs w:val="30"/>
           <w14:ligatures w14:val="none"/>
         </w:rPr>
-        <w:t>: framework that simplifies working with databases using JDBC. includes:</w:t>
+        <w:t xml:space="preserve">: </w:t>
+      </w:r>
+      <w:r>
+        <w:rPr>
+          <w:rFonts w:asciiTheme="minorBidi" w:eastAsia="Times New Roman" w:hAnsiTheme="minorBidi"/>
+          <w:kern w:val="0"/>
+          <w:sz w:val="30"/>
+          <w:szCs w:val="30"/>
+          <w14:ligatures w14:val="none"/>
+        </w:rPr>
+        <w:t xml:space="preserve">a </w:t>
+      </w:r>
+      <w:r>
+        <w:rPr>
+          <w:rFonts w:asciiTheme="minorBidi" w:eastAsia="Times New Roman" w:hAnsiTheme="minorBidi"/>
+          <w:kern w:val="0"/>
+          <w:sz w:val="30"/>
+          <w:szCs w:val="30"/>
+          <w14:ligatures w14:val="none"/>
+        </w:rPr>
+        <w:t>framework that simplifies working with databases using JDBC. includes:</w:t>
       </w:r>
     </w:p>
     <w:p>
@@ -1041,12 +1060,7 @@
       </w:pPr>
       <w:r>
         <w:rPr>
-          <w:rFonts w:asciiTheme="minorBidi" w:eastAsia="Times New Roman" w:hAnsiTheme="minorBidi"/>
           <w:noProof/>
-          <w:kern w:val="0"/>
-          <w:sz w:val="30"/>
-          <w:szCs w:val="30"/>
-          <w14:ligatures w14:val="none"/>
         </w:rPr>
         <w:lastRenderedPageBreak/>
         <w:drawing>
@@ -4855,9 +4869,32 @@
           <w:ilvl w:val="0"/>
           <w:numId w:val="14"/>
         </w:numPr>
-        <w:spacing w:before="100" w:beforeAutospacing="1" w:after="100" w:afterAutospacing="1" w:line="240" w:lineRule="auto"/>
-        <w:rPr>
-          <w:rFonts w:asciiTheme="minorBidi" w:eastAsia="Times New Roman" w:hAnsiTheme="minorBidi"/>
+        <w:spacing w:before="100" w:beforeAutospacing="1" w:after="100" w:afterAutospacing="1"/>
+        <w:rPr>
+          <w:rFonts w:asciiTheme="minorBidi" w:eastAsia="Times New Roman" w:hAnsiTheme="minorBidi"/>
+          <w:color w:val="000000" w:themeColor="text1"/>
+          <w:kern w:val="0"/>
+          <w:sz w:val="30"/>
+          <w:szCs w:val="30"/>
+          <w14:shadow w14:blurRad="38100" w14:dist="19050" w14:dir="2700000" w14:sx="100000" w14:sy="100000" w14:kx="0" w14:ky="0" w14:algn="tl">
+            <w14:schemeClr w14:val="dk1">
+              <w14:alpha w14:val="60000"/>
+            </w14:schemeClr>
+          </w14:shadow>
+          <w14:textOutline w14:w="0" w14:cap="flat" w14:cmpd="sng" w14:algn="ctr">
+            <w14:noFill/>
+            <w14:prstDash w14:val="solid"/>
+            <w14:round/>
+          </w14:textOutline>
+          <w14:ligatures w14:val="none"/>
+        </w:rPr>
+      </w:pPr>
+      <w:proofErr w:type="gramStart"/>
+      <w:r>
+        <w:rPr>
+          <w:rFonts w:asciiTheme="minorBidi" w:eastAsia="Times New Roman" w:hAnsiTheme="minorBidi"/>
+          <w:b/>
+          <w:bCs/>
           <w:color w:val="7030A0"/>
           <w:kern w:val="0"/>
           <w:sz w:val="30"/>
@@ -4874,8 +4911,9 @@
           </w14:textOutline>
           <w14:ligatures w14:val="none"/>
         </w:rPr>
-      </w:pPr>
-      <w:proofErr w:type="gramStart"/>
+        <w:lastRenderedPageBreak/>
+        <w:t>Transient</w:t>
+      </w:r>
       <w:r>
         <w:rPr>
           <w:rFonts w:asciiTheme="minorBidi" w:eastAsia="Times New Roman" w:hAnsiTheme="minorBidi"/>
@@ -4895,8 +4933,7 @@
           </w14:textOutline>
           <w14:ligatures w14:val="none"/>
         </w:rPr>
-        <w:lastRenderedPageBreak/>
-        <w:t>ALL</w:t>
+        <w:t>:</w:t>
       </w:r>
       <w:r>
         <w:rPr>
@@ -4917,7 +4954,7 @@
           </w14:textOutline>
           <w14:ligatures w14:val="none"/>
         </w:rPr>
-        <w:t>:-</w:t>
+        <w:t>-</w:t>
       </w:r>
       <w:proofErr w:type="gramEnd"/>
       <w:r>
@@ -4944,22 +4981,65 @@
       <w:r>
         <w:rPr>
           <w:rFonts w:asciiTheme="minorBidi" w:eastAsia="Times New Roman" w:hAnsiTheme="minorBidi"/>
-          <w:kern w:val="0"/>
-          <w:sz w:val="30"/>
-          <w:szCs w:val="30"/>
-          <w14:shadow w14:blurRad="38100" w14:dist="19050" w14:dir="2700000" w14:sx="100000" w14:sy="100000" w14:kx="0" w14:ky="0" w14:algn="tl">
-            <w14:schemeClr w14:val="dk1">
-              <w14:alpha w14:val="60000"/>
-            </w14:schemeClr>
-          </w14:shadow>
-          <w14:textOutline w14:w="0" w14:cap="flat" w14:cmpd="sng" w14:algn="ctr">
-            <w14:noFill/>
-            <w14:prstDash w14:val="solid"/>
-            <w14:round/>
-          </w14:textOutline>
-          <w14:ligatures w14:val="none"/>
-        </w:rPr>
-        <w:t>ensure that all the cascade operations apply to the child entities, effectively managing the entire object graph as a single unit.</w:t>
+          <w:color w:val="000000" w:themeColor="text1"/>
+          <w:kern w:val="0"/>
+          <w:sz w:val="30"/>
+          <w:szCs w:val="30"/>
+          <w14:shadow w14:blurRad="38100" w14:dist="19050" w14:dir="2700000" w14:sx="100000" w14:sy="100000" w14:kx="0" w14:ky="0" w14:algn="tl">
+            <w14:schemeClr w14:val="dk1">
+              <w14:alpha w14:val="60000"/>
+            </w14:schemeClr>
+          </w14:shadow>
+          <w14:textOutline w14:w="0" w14:cap="flat" w14:cmpd="sng" w14:algn="ctr">
+            <w14:noFill/>
+            <w14:prstDash w14:val="solid"/>
+            <w14:round/>
+          </w14:textOutline>
+          <w14:ligatures w14:val="none"/>
+        </w:rPr>
+        <w:t>The entity is new and not associated with any</w:t>
+      </w:r>
+      <w:r>
+        <w:rPr>
+          <w:rFonts w:asciiTheme="minorBidi" w:eastAsia="Times New Roman" w:hAnsiTheme="minorBidi"/>
+          <w:color w:val="000000" w:themeColor="text1"/>
+          <w:kern w:val="0"/>
+          <w:sz w:val="30"/>
+          <w:szCs w:val="30"/>
+          <w14:shadow w14:blurRad="38100" w14:dist="19050" w14:dir="2700000" w14:sx="100000" w14:sy="100000" w14:kx="0" w14:ky="0" w14:algn="tl">
+            <w14:schemeClr w14:val="dk1">
+              <w14:alpha w14:val="60000"/>
+            </w14:schemeClr>
+          </w14:shadow>
+          <w14:textOutline w14:w="0" w14:cap="flat" w14:cmpd="sng" w14:algn="ctr">
+            <w14:noFill/>
+            <w14:prstDash w14:val="solid"/>
+            <w14:round/>
+          </w14:textOutline>
+          <w14:ligatures w14:val="none"/>
+        </w:rPr>
+        <w:t xml:space="preserve"> </w:t>
+      </w:r>
+      <w:r>
+        <w:rPr>
+          <w:rFonts w:asciiTheme="minorBidi" w:eastAsia="Times New Roman" w:hAnsiTheme="minorBidi"/>
+          <w:color w:val="000000" w:themeColor="text1"/>
+          <w:kern w:val="0"/>
+          <w:sz w:val="30"/>
+          <w:szCs w:val="30"/>
+          <w14:shadow w14:blurRad="38100" w14:dist="19050" w14:dir="2700000" w14:sx="100000" w14:sy="100000" w14:kx="0" w14:ky="0" w14:algn="tl">
+            <w14:schemeClr w14:val="dk1">
+              <w14:alpha w14:val="60000"/>
+            </w14:schemeClr>
+          </w14:shadow>
+          <w14:textOutline w14:w="0" w14:cap="flat" w14:cmpd="sng" w14:algn="ctr">
+            <w14:noFill/>
+            <w14:prstDash w14:val="solid"/>
+            <w14:round/>
+          </w14:textOutline>
+          <w14:ligatures w14:val="none"/>
+        </w:rPr>
+        <w:t>persistence context.</w:t>
       </w:r>
     </w:p>
     <w:p>
@@ -4988,6 +5068,186 @@
       <w:r>
         <w:rPr>
           <w:rFonts w:asciiTheme="minorBidi" w:eastAsia="Times New Roman" w:hAnsiTheme="minorBidi"/>
+          <w:color w:val="000000" w:themeColor="text1"/>
+          <w:kern w:val="0"/>
+          <w:sz w:val="30"/>
+          <w:szCs w:val="30"/>
+          <w14:shadow w14:blurRad="38100" w14:dist="19050" w14:dir="2700000" w14:sx="100000" w14:sy="100000" w14:kx="0" w14:ky="0" w14:algn="tl">
+            <w14:schemeClr w14:val="dk1">
+              <w14:alpha w14:val="60000"/>
+            </w14:schemeClr>
+          </w14:shadow>
+          <w14:textOutline w14:w="0" w14:cap="flat" w14:cmpd="sng" w14:algn="ctr">
+            <w14:noFill/>
+            <w14:prstDash w14:val="solid"/>
+            <w14:round/>
+          </w14:textOutline>
+          <w14:ligatures w14:val="none"/>
+        </w:rPr>
+        <w:t xml:space="preserve">  </w:t>
+      </w:r>
+    </w:p>
+    <w:p>
+      <w:pPr>
+        <w:pStyle w:val="ListParagraph"/>
+        <w:numPr>
+          <w:ilvl w:val="0"/>
+          <w:numId w:val="14"/>
+        </w:numPr>
+        <w:spacing w:before="100" w:beforeAutospacing="1" w:after="100" w:afterAutospacing="1" w:line="240" w:lineRule="auto"/>
+        <w:rPr>
+          <w:rFonts w:asciiTheme="minorBidi" w:eastAsia="Times New Roman" w:hAnsiTheme="minorBidi"/>
+          <w:color w:val="7030A0"/>
+          <w:kern w:val="0"/>
+          <w:sz w:val="30"/>
+          <w:szCs w:val="30"/>
+          <w14:shadow w14:blurRad="38100" w14:dist="19050" w14:dir="2700000" w14:sx="100000" w14:sy="100000" w14:kx="0" w14:ky="0" w14:algn="tl">
+            <w14:schemeClr w14:val="dk1">
+              <w14:alpha w14:val="60000"/>
+            </w14:schemeClr>
+          </w14:shadow>
+          <w14:textOutline w14:w="0" w14:cap="flat" w14:cmpd="sng" w14:algn="ctr">
+            <w14:noFill/>
+            <w14:prstDash w14:val="solid"/>
+            <w14:round/>
+          </w14:textOutline>
+          <w14:ligatures w14:val="none"/>
+        </w:rPr>
+      </w:pPr>
+      <w:proofErr w:type="gramStart"/>
+      <w:r>
+        <w:rPr>
+          <w:rFonts w:asciiTheme="minorBidi" w:eastAsia="Times New Roman" w:hAnsiTheme="minorBidi"/>
+          <w:color w:val="7030A0"/>
+          <w:kern w:val="0"/>
+          <w:sz w:val="30"/>
+          <w:szCs w:val="30"/>
+          <w14:shadow w14:blurRad="38100" w14:dist="19050" w14:dir="2700000" w14:sx="100000" w14:sy="100000" w14:kx="0" w14:ky="0" w14:algn="tl">
+            <w14:schemeClr w14:val="dk1">
+              <w14:alpha w14:val="60000"/>
+            </w14:schemeClr>
+          </w14:shadow>
+          <w14:textOutline w14:w="0" w14:cap="flat" w14:cmpd="sng" w14:algn="ctr">
+            <w14:noFill/>
+            <w14:prstDash w14:val="solid"/>
+            <w14:round/>
+          </w14:textOutline>
+          <w14:ligatures w14:val="none"/>
+        </w:rPr>
+        <w:t>ALL</w:t>
+      </w:r>
+      <w:r>
+        <w:rPr>
+          <w:rFonts w:asciiTheme="minorBidi" w:eastAsia="Times New Roman" w:hAnsiTheme="minorBidi"/>
+          <w:color w:val="7030A0"/>
+          <w:kern w:val="0"/>
+          <w:sz w:val="30"/>
+          <w:szCs w:val="30"/>
+          <w14:shadow w14:blurRad="38100" w14:dist="19050" w14:dir="2700000" w14:sx="100000" w14:sy="100000" w14:kx="0" w14:ky="0" w14:algn="tl">
+            <w14:schemeClr w14:val="dk1">
+              <w14:alpha w14:val="60000"/>
+            </w14:schemeClr>
+          </w14:shadow>
+          <w14:textOutline w14:w="0" w14:cap="flat" w14:cmpd="sng" w14:algn="ctr">
+            <w14:noFill/>
+            <w14:prstDash w14:val="solid"/>
+            <w14:round/>
+          </w14:textOutline>
+          <w14:ligatures w14:val="none"/>
+        </w:rPr>
+        <w:t>:</w:t>
+      </w:r>
+      <w:r>
+        <w:rPr>
+          <w:rFonts w:asciiTheme="minorBidi" w:eastAsia="Times New Roman" w:hAnsiTheme="minorBidi"/>
+          <w:color w:val="7030A0"/>
+          <w:kern w:val="0"/>
+          <w:sz w:val="30"/>
+          <w:szCs w:val="30"/>
+          <w14:shadow w14:blurRad="38100" w14:dist="19050" w14:dir="2700000" w14:sx="100000" w14:sy="100000" w14:kx="0" w14:ky="0" w14:algn="tl">
+            <w14:schemeClr w14:val="dk1">
+              <w14:alpha w14:val="60000"/>
+            </w14:schemeClr>
+          </w14:shadow>
+          <w14:textOutline w14:w="0" w14:cap="flat" w14:cmpd="sng" w14:algn="ctr">
+            <w14:noFill/>
+            <w14:prstDash w14:val="solid"/>
+            <w14:round/>
+          </w14:textOutline>
+          <w14:ligatures w14:val="none"/>
+        </w:rPr>
+        <w:t>-</w:t>
+      </w:r>
+      <w:proofErr w:type="gramEnd"/>
+      <w:r>
+        <w:rPr>
+          <w:rFonts w:asciiTheme="minorBidi" w:eastAsia="Times New Roman" w:hAnsiTheme="minorBidi"/>
+          <w:color w:val="7030A0"/>
+          <w:kern w:val="0"/>
+          <w:sz w:val="30"/>
+          <w:szCs w:val="30"/>
+          <w14:shadow w14:blurRad="38100" w14:dist="19050" w14:dir="2700000" w14:sx="100000" w14:sy="100000" w14:kx="0" w14:ky="0" w14:algn="tl">
+            <w14:schemeClr w14:val="dk1">
+              <w14:alpha w14:val="60000"/>
+            </w14:schemeClr>
+          </w14:shadow>
+          <w14:textOutline w14:w="0" w14:cap="flat" w14:cmpd="sng" w14:algn="ctr">
+            <w14:noFill/>
+            <w14:prstDash w14:val="solid"/>
+            <w14:round/>
+          </w14:textOutline>
+          <w14:ligatures w14:val="none"/>
+        </w:rPr>
+        <w:t xml:space="preserve"> </w:t>
+      </w:r>
+      <w:r>
+        <w:rPr>
+          <w:rFonts w:asciiTheme="minorBidi" w:eastAsia="Times New Roman" w:hAnsiTheme="minorBidi"/>
+          <w:kern w:val="0"/>
+          <w:sz w:val="30"/>
+          <w:szCs w:val="30"/>
+          <w14:shadow w14:blurRad="38100" w14:dist="19050" w14:dir="2700000" w14:sx="100000" w14:sy="100000" w14:kx="0" w14:ky="0" w14:algn="tl">
+            <w14:schemeClr w14:val="dk1">
+              <w14:alpha w14:val="60000"/>
+            </w14:schemeClr>
+          </w14:shadow>
+          <w14:textOutline w14:w="0" w14:cap="flat" w14:cmpd="sng" w14:algn="ctr">
+            <w14:noFill/>
+            <w14:prstDash w14:val="solid"/>
+            <w14:round/>
+          </w14:textOutline>
+          <w14:ligatures w14:val="none"/>
+        </w:rPr>
+        <w:t>ensure that all the cascade operations apply to the child entities, effectively managing the entire object graph as a single unit.</w:t>
+      </w:r>
+    </w:p>
+    <w:p>
+      <w:pPr>
+        <w:pStyle w:val="ListParagraph"/>
+        <w:spacing w:before="100" w:beforeAutospacing="1" w:after="100" w:afterAutospacing="1" w:line="240" w:lineRule="auto"/>
+        <w:rPr>
+          <w:rFonts w:asciiTheme="minorBidi" w:eastAsia="Times New Roman" w:hAnsiTheme="minorBidi"/>
+          <w:color w:val="000000" w:themeColor="text1"/>
+          <w:kern w:val="0"/>
+          <w:sz w:val="30"/>
+          <w:szCs w:val="30"/>
+          <w14:shadow w14:blurRad="38100" w14:dist="19050" w14:dir="2700000" w14:sx="100000" w14:sy="100000" w14:kx="0" w14:ky="0" w14:algn="tl">
+            <w14:schemeClr w14:val="dk1">
+              <w14:alpha w14:val="60000"/>
+            </w14:schemeClr>
+          </w14:shadow>
+          <w14:textOutline w14:w="0" w14:cap="flat" w14:cmpd="sng" w14:algn="ctr">
+            <w14:noFill/>
+            <w14:prstDash w14:val="solid"/>
+            <w14:round/>
+          </w14:textOutline>
+          <w14:ligatures w14:val="none"/>
+        </w:rPr>
+      </w:pPr>
+      <w:r>
+        <w:rPr>
+          <w:rFonts w:asciiTheme="minorBidi" w:eastAsia="Times New Roman" w:hAnsiTheme="minorBidi"/>
+          <w:noProof/>
           <w:kern w:val="0"/>
           <w:sz w:val="30"/>
           <w:szCs w:val="30"/>
@@ -5301,29 +5561,6 @@
         <w:spacing w:before="100" w:beforeAutospacing="1" w:after="100" w:afterAutospacing="1" w:line="240" w:lineRule="auto"/>
         <w:rPr>
           <w:rFonts w:asciiTheme="minorBidi" w:eastAsia="Times New Roman" w:hAnsiTheme="minorBidi"/>
-          <w:color w:val="000000" w:themeColor="text1"/>
-          <w:kern w:val="0"/>
-          <w:sz w:val="30"/>
-          <w:szCs w:val="30"/>
-          <w14:shadow w14:blurRad="38100" w14:dist="19050" w14:dir="2700000" w14:sx="100000" w14:sy="100000" w14:kx="0" w14:ky="0" w14:algn="tl">
-            <w14:schemeClr w14:val="dk1">
-              <w14:alpha w14:val="60000"/>
-            </w14:schemeClr>
-          </w14:shadow>
-          <w14:textOutline w14:w="0" w14:cap="flat" w14:cmpd="sng" w14:algn="ctr">
-            <w14:noFill/>
-            <w14:prstDash w14:val="solid"/>
-            <w14:round/>
-          </w14:textOutline>
-          <w14:ligatures w14:val="none"/>
-        </w:rPr>
-      </w:pPr>
-    </w:p>
-    <w:p>
-      <w:pPr>
-        <w:spacing w:before="100" w:beforeAutospacing="1" w:after="100" w:afterAutospacing="1" w:line="240" w:lineRule="auto"/>
-        <w:rPr>
-          <w:rFonts w:asciiTheme="minorBidi" w:eastAsia="Times New Roman" w:hAnsiTheme="minorBidi"/>
           <w:color w:val="4472C4" w:themeColor="accent1"/>
           <w:kern w:val="0"/>
           <w:sz w:val="32"/>
@@ -5472,290 +5709,8 @@
           </w14:textOutline>
           <w14:ligatures w14:val="none"/>
         </w:rPr>
-        <w:t>The related entities are not loaded immediately. They are only loaded when they are accessed.</w:t>
-      </w:r>
-    </w:p>
-    <w:p>
-      <w:pPr>
-        <w:pStyle w:val="ListParagraph"/>
-        <w:numPr>
-          <w:ilvl w:val="3"/>
-          <w:numId w:val="14"/>
-        </w:numPr>
-        <w:spacing w:before="100" w:beforeAutospacing="1" w:after="100" w:afterAutospacing="1" w:line="240" w:lineRule="auto"/>
-        <w:rPr>
-          <w:rFonts w:asciiTheme="minorBidi" w:eastAsia="Times New Roman" w:hAnsiTheme="minorBidi"/>
-          <w:color w:val="000000" w:themeColor="text1"/>
-          <w:kern w:val="0"/>
-          <w:sz w:val="30"/>
-          <w:szCs w:val="30"/>
-          <w14:shadow w14:blurRad="38100" w14:dist="19050" w14:dir="2700000" w14:sx="100000" w14:sy="100000" w14:kx="0" w14:ky="0" w14:algn="tl">
-            <w14:schemeClr w14:val="dk1">
-              <w14:alpha w14:val="60000"/>
-            </w14:schemeClr>
-          </w14:shadow>
-          <w14:textOutline w14:w="0" w14:cap="flat" w14:cmpd="sng" w14:algn="ctr">
-            <w14:noFill/>
-            <w14:prstDash w14:val="solid"/>
-            <w14:round/>
-          </w14:textOutline>
-          <w14:ligatures w14:val="none"/>
-        </w:rPr>
-      </w:pPr>
-      <w:r>
-        <w:rPr>
-          <w:rFonts w:asciiTheme="minorBidi" w:eastAsia="Times New Roman" w:hAnsiTheme="minorBidi"/>
-          <w:color w:val="000000" w:themeColor="text1"/>
-          <w:kern w:val="0"/>
-          <w:sz w:val="30"/>
-          <w:szCs w:val="30"/>
-          <w14:shadow w14:blurRad="38100" w14:dist="19050" w14:dir="2700000" w14:sx="100000" w14:sy="100000" w14:kx="0" w14:ky="0" w14:algn="tl">
-            <w14:schemeClr w14:val="dk1">
-              <w14:alpha w14:val="60000"/>
-            </w14:schemeClr>
-          </w14:shadow>
-          <w14:textOutline w14:w="0" w14:cap="flat" w14:cmpd="sng" w14:algn="ctr">
-            <w14:noFill/>
-            <w14:prstDash w14:val="solid"/>
-            <w14:round/>
-          </w14:textOutline>
-          <w14:ligatures w14:val="none"/>
-        </w:rPr>
-        <w:t>when you want to delay loading related data until it's actually needed, which can improve performance by reducing unnecessary data loading</w:t>
-      </w:r>
-    </w:p>
-    <w:p>
-      <w:pPr>
-        <w:pStyle w:val="ListParagraph"/>
-        <w:numPr>
-          <w:ilvl w:val="0"/>
-          <w:numId w:val="17"/>
-        </w:numPr>
-        <w:spacing w:before="100" w:beforeAutospacing="1" w:after="100" w:afterAutospacing="1" w:line="240" w:lineRule="auto"/>
-        <w:rPr>
-          <w:rFonts w:asciiTheme="minorBidi" w:eastAsia="Times New Roman" w:hAnsiTheme="minorBidi"/>
-          <w:color w:val="000000" w:themeColor="text1"/>
-          <w:kern w:val="0"/>
-          <w:sz w:val="30"/>
-          <w:szCs w:val="30"/>
-          <w14:shadow w14:blurRad="38100" w14:dist="19050" w14:dir="2700000" w14:sx="100000" w14:sy="100000" w14:kx="0" w14:ky="0" w14:algn="tl">
-            <w14:schemeClr w14:val="dk1">
-              <w14:alpha w14:val="60000"/>
-            </w14:schemeClr>
-          </w14:shadow>
-          <w14:textOutline w14:w="0" w14:cap="flat" w14:cmpd="sng" w14:algn="ctr">
-            <w14:noFill/>
-            <w14:prstDash w14:val="solid"/>
-            <w14:round/>
-          </w14:textOutline>
-          <w14:ligatures w14:val="none"/>
-        </w:rPr>
-      </w:pPr>
-      <w:r>
-        <w:rPr>
-          <w:rFonts w:asciiTheme="minorBidi" w:eastAsia="Times New Roman" w:hAnsiTheme="minorBidi"/>
-          <w:color w:val="000000" w:themeColor="text1"/>
-          <w:kern w:val="0"/>
-          <w:sz w:val="30"/>
-          <w:szCs w:val="30"/>
-          <w14:shadow w14:blurRad="38100" w14:dist="19050" w14:dir="2700000" w14:sx="100000" w14:sy="100000" w14:kx="0" w14:ky="0" w14:algn="tl">
-            <w14:schemeClr w14:val="dk1">
-              <w14:alpha w14:val="60000"/>
-            </w14:schemeClr>
-          </w14:shadow>
-          <w14:textOutline w14:w="0" w14:cap="flat" w14:cmpd="sng" w14:algn="ctr">
-            <w14:noFill/>
-            <w14:prstDash w14:val="solid"/>
-            <w14:round/>
-          </w14:textOutline>
-          <w14:ligatures w14:val="none"/>
-        </w:rPr>
-        <w:t xml:space="preserve">  </w:t>
-      </w:r>
-      <w:proofErr w:type="spellStart"/>
-      <w:r>
-        <w:rPr>
-          <w:rFonts w:asciiTheme="minorBidi" w:eastAsia="Times New Roman" w:hAnsiTheme="minorBidi"/>
-          <w:color w:val="000000" w:themeColor="text1"/>
-          <w:kern w:val="0"/>
-          <w:sz w:val="30"/>
-          <w:szCs w:val="30"/>
-          <w14:shadow w14:blurRad="38100" w14:dist="19050" w14:dir="2700000" w14:sx="100000" w14:sy="100000" w14:kx="0" w14:ky="0" w14:algn="tl">
-            <w14:schemeClr w14:val="dk1">
-              <w14:alpha w14:val="60000"/>
-            </w14:schemeClr>
-          </w14:shadow>
-          <w14:textOutline w14:w="0" w14:cap="flat" w14:cmpd="sng" w14:algn="ctr">
-            <w14:noFill/>
-            <w14:prstDash w14:val="solid"/>
-            <w14:round/>
-          </w14:textOutline>
-          <w14:ligatures w14:val="none"/>
-        </w:rPr>
-        <w:t>OneToMany</w:t>
-      </w:r>
-      <w:proofErr w:type="spellEnd"/>
-      <w:r>
-        <w:rPr>
-          <w:rFonts w:asciiTheme="minorBidi" w:eastAsia="Times New Roman" w:hAnsiTheme="minorBidi"/>
-          <w:color w:val="000000" w:themeColor="text1"/>
-          <w:kern w:val="0"/>
-          <w:sz w:val="30"/>
-          <w:szCs w:val="30"/>
-          <w14:shadow w14:blurRad="38100" w14:dist="19050" w14:dir="2700000" w14:sx="100000" w14:sy="100000" w14:kx="0" w14:ky="0" w14:algn="tl">
-            <w14:schemeClr w14:val="dk1">
-              <w14:alpha w14:val="60000"/>
-            </w14:schemeClr>
-          </w14:shadow>
-          <w14:textOutline w14:w="0" w14:cap="flat" w14:cmpd="sng" w14:algn="ctr">
-            <w14:noFill/>
-            <w14:prstDash w14:val="solid"/>
-            <w14:round/>
-          </w14:textOutline>
-          <w14:ligatures w14:val="none"/>
-        </w:rPr>
-        <w:t xml:space="preserve">, </w:t>
-      </w:r>
-      <w:proofErr w:type="spellStart"/>
-      <w:r>
-        <w:rPr>
-          <w:rFonts w:asciiTheme="minorBidi" w:eastAsia="Times New Roman" w:hAnsiTheme="minorBidi"/>
-          <w:color w:val="000000" w:themeColor="text1"/>
-          <w:kern w:val="0"/>
-          <w:sz w:val="30"/>
-          <w:szCs w:val="30"/>
-          <w14:shadow w14:blurRad="38100" w14:dist="19050" w14:dir="2700000" w14:sx="100000" w14:sy="100000" w14:kx="0" w14:ky="0" w14:algn="tl">
-            <w14:schemeClr w14:val="dk1">
-              <w14:alpha w14:val="60000"/>
-            </w14:schemeClr>
-          </w14:shadow>
-          <w14:textOutline w14:w="0" w14:cap="flat" w14:cmpd="sng" w14:algn="ctr">
-            <w14:noFill/>
-            <w14:prstDash w14:val="solid"/>
-            <w14:round/>
-          </w14:textOutline>
-          <w14:ligatures w14:val="none"/>
-        </w:rPr>
-        <w:t>ManyToOne</w:t>
-      </w:r>
-      <w:proofErr w:type="spellEnd"/>
-      <w:r>
-        <w:rPr>
-          <w:rFonts w:asciiTheme="minorBidi" w:eastAsia="Times New Roman" w:hAnsiTheme="minorBidi"/>
-          <w:color w:val="000000" w:themeColor="text1"/>
-          <w:kern w:val="0"/>
-          <w:sz w:val="30"/>
-          <w:szCs w:val="30"/>
-          <w14:shadow w14:blurRad="38100" w14:dist="19050" w14:dir="2700000" w14:sx="100000" w14:sy="100000" w14:kx="0" w14:ky="0" w14:algn="tl">
-            <w14:schemeClr w14:val="dk1">
-              <w14:alpha w14:val="60000"/>
-            </w14:schemeClr>
-          </w14:shadow>
-          <w14:textOutline w14:w="0" w14:cap="flat" w14:cmpd="sng" w14:algn="ctr">
-            <w14:noFill/>
-            <w14:prstDash w14:val="solid"/>
-            <w14:round/>
-          </w14:textOutline>
-          <w14:ligatures w14:val="none"/>
-        </w:rPr>
-        <w:t>.</w:t>
-      </w:r>
-    </w:p>
-    <w:p>
-      <w:pPr>
-        <w:pStyle w:val="ListParagraph"/>
-        <w:spacing w:before="100" w:beforeAutospacing="1" w:after="100" w:afterAutospacing="1" w:line="240" w:lineRule="auto"/>
-        <w:rPr>
-          <w:rFonts w:asciiTheme="minorBidi" w:eastAsia="Times New Roman" w:hAnsiTheme="minorBidi"/>
-          <w:color w:val="000000" w:themeColor="text1"/>
-          <w:kern w:val="0"/>
-          <w:sz w:val="30"/>
-          <w:szCs w:val="30"/>
-          <w14:shadow w14:blurRad="38100" w14:dist="19050" w14:dir="2700000" w14:sx="100000" w14:sy="100000" w14:kx="0" w14:ky="0" w14:algn="tl">
-            <w14:schemeClr w14:val="dk1">
-              <w14:alpha w14:val="60000"/>
-            </w14:schemeClr>
-          </w14:shadow>
-          <w14:textOutline w14:w="0" w14:cap="flat" w14:cmpd="sng" w14:algn="ctr">
-            <w14:noFill/>
-            <w14:prstDash w14:val="solid"/>
-            <w14:round/>
-          </w14:textOutline>
-          <w14:ligatures w14:val="none"/>
-        </w:rPr>
-      </w:pPr>
-    </w:p>
-    <w:p>
-      <w:pPr>
-        <w:pStyle w:val="ListParagraph"/>
-        <w:spacing w:before="100" w:beforeAutospacing="1" w:after="100" w:afterAutospacing="1" w:line="240" w:lineRule="auto"/>
-        <w:rPr>
-          <w:rFonts w:asciiTheme="minorBidi" w:eastAsia="Times New Roman" w:hAnsiTheme="minorBidi"/>
-          <w:color w:val="000000" w:themeColor="text1"/>
-          <w:kern w:val="0"/>
-          <w:sz w:val="30"/>
-          <w:szCs w:val="30"/>
-          <w14:shadow w14:blurRad="38100" w14:dist="19050" w14:dir="2700000" w14:sx="100000" w14:sy="100000" w14:kx="0" w14:ky="0" w14:algn="tl">
-            <w14:schemeClr w14:val="dk1">
-              <w14:alpha w14:val="60000"/>
-            </w14:schemeClr>
-          </w14:shadow>
-          <w14:textOutline w14:w="0" w14:cap="flat" w14:cmpd="sng" w14:algn="ctr">
-            <w14:noFill/>
-            <w14:prstDash w14:val="solid"/>
-            <w14:round/>
-          </w14:textOutline>
-          <w14:ligatures w14:val="none"/>
-        </w:rPr>
-      </w:pPr>
-    </w:p>
-    <w:p>
-      <w:pPr>
-        <w:pStyle w:val="ListParagraph"/>
-        <w:spacing w:before="100" w:beforeAutospacing="1" w:after="100" w:afterAutospacing="1" w:line="240" w:lineRule="auto"/>
-        <w:rPr>
-          <w:rFonts w:asciiTheme="minorBidi" w:eastAsia="Times New Roman" w:hAnsiTheme="minorBidi"/>
-          <w:color w:val="000000" w:themeColor="text1"/>
-          <w:kern w:val="0"/>
-          <w:sz w:val="30"/>
-          <w:szCs w:val="30"/>
-          <w14:shadow w14:blurRad="38100" w14:dist="19050" w14:dir="2700000" w14:sx="100000" w14:sy="100000" w14:kx="0" w14:ky="0" w14:algn="tl">
-            <w14:schemeClr w14:val="dk1">
-              <w14:alpha w14:val="60000"/>
-            </w14:schemeClr>
-          </w14:shadow>
-          <w14:textOutline w14:w="0" w14:cap="flat" w14:cmpd="sng" w14:algn="ctr">
-            <w14:noFill/>
-            <w14:prstDash w14:val="solid"/>
-            <w14:round/>
-          </w14:textOutline>
-          <w14:ligatures w14:val="none"/>
-        </w:rPr>
-      </w:pPr>
-    </w:p>
-    <w:p>
-      <w:pPr>
-        <w:pStyle w:val="ListParagraph"/>
-        <w:spacing w:before="100" w:beforeAutospacing="1" w:after="100" w:afterAutospacing="1" w:line="240" w:lineRule="auto"/>
-        <w:rPr>
-          <w:rFonts w:asciiTheme="minorBidi" w:eastAsia="Times New Roman" w:hAnsiTheme="minorBidi"/>
-          <w:color w:val="000000" w:themeColor="text1"/>
-          <w:kern w:val="0"/>
-          <w:sz w:val="30"/>
-          <w:szCs w:val="30"/>
-          <w14:shadow w14:blurRad="38100" w14:dist="19050" w14:dir="2700000" w14:sx="100000" w14:sy="100000" w14:kx="0" w14:ky="0" w14:algn="tl">
-            <w14:schemeClr w14:val="dk1">
-              <w14:alpha w14:val="60000"/>
-            </w14:schemeClr>
-          </w14:shadow>
-          <w14:textOutline w14:w="0" w14:cap="flat" w14:cmpd="sng" w14:algn="ctr">
-            <w14:noFill/>
-            <w14:prstDash w14:val="solid"/>
-            <w14:round/>
-          </w14:textOutline>
-          <w14:ligatures w14:val="none"/>
-        </w:rPr>
-      </w:pPr>
+        <w:t>Data is fetched only when needed, which is the default for many-to-many and one-to-many relationships.</w:t>
+      </w:r>
     </w:p>
     <w:p>
       <w:pPr>
@@ -5803,7 +5758,6 @@
           </w14:textOutline>
           <w14:ligatures w14:val="none"/>
         </w:rPr>
-        <w:lastRenderedPageBreak/>
         <w:t>Eager Fetch</w:t>
       </w:r>
       <w:r>
@@ -5829,32 +5783,408 @@
       </w:r>
       <w:r>
         <w:rPr>
-          <w:rFonts w:asciiTheme="minorBidi" w:eastAsia="Times New Roman" w:hAnsiTheme="minorBidi"/>
-          <w:color w:val="000000" w:themeColor="text1"/>
-          <w:kern w:val="0"/>
-          <w:sz w:val="30"/>
-          <w:szCs w:val="30"/>
-          <w14:shadow w14:blurRad="38100" w14:dist="19050" w14:dir="2700000" w14:sx="100000" w14:sy="100000" w14:kx="0" w14:ky="0" w14:algn="tl">
-            <w14:schemeClr w14:val="dk1">
-              <w14:alpha w14:val="60000"/>
-            </w14:schemeClr>
-          </w14:shadow>
-          <w14:textOutline w14:w="0" w14:cap="flat" w14:cmpd="sng" w14:algn="ctr">
-            <w14:noFill/>
-            <w14:prstDash w14:val="solid"/>
-            <w14:round/>
-          </w14:textOutline>
-          <w14:ligatures w14:val="none"/>
-        </w:rPr>
-        <w:t>The related entities are loaded immediately along with the main entity.</w:t>
+          <w:rFonts w:asciiTheme="minorBidi" w:hAnsiTheme="minorBidi"/>
+          <w:color w:val="000000" w:themeColor="text1"/>
+          <w:sz w:val="30"/>
+          <w:szCs w:val="30"/>
+          <w14:shadow w14:blurRad="38100" w14:dist="19050" w14:dir="2700000" w14:sx="100000" w14:sy="100000" w14:kx="0" w14:ky="0" w14:algn="tl">
+            <w14:schemeClr w14:val="dk1">
+              <w14:alpha w14:val="60000"/>
+            </w14:schemeClr>
+          </w14:shadow>
+          <w14:textOutline w14:w="0" w14:cap="flat" w14:cmpd="sng" w14:algn="ctr">
+            <w14:noFill/>
+            <w14:prstDash w14:val="solid"/>
+            <w14:round/>
+          </w14:textOutline>
+        </w:rPr>
+        <w:t>Data is fetched immediately along with the entity.</w:t>
       </w:r>
     </w:p>
     <w:p>
       <w:pPr>
         <w:pStyle w:val="ListParagraph"/>
+        <w:spacing w:before="100" w:beforeAutospacing="1" w:after="100" w:afterAutospacing="1" w:line="240" w:lineRule="auto"/>
+        <w:ind w:left="1620"/>
+        <w:rPr>
+          <w:rFonts w:asciiTheme="minorBidi" w:eastAsia="Times New Roman" w:hAnsiTheme="minorBidi"/>
+          <w:color w:val="000000" w:themeColor="text1"/>
+          <w:kern w:val="0"/>
+          <w:sz w:val="28"/>
+          <w:szCs w:val="28"/>
+          <w14:shadow w14:blurRad="38100" w14:dist="19050" w14:dir="2700000" w14:sx="100000" w14:sy="100000" w14:kx="0" w14:ky="0" w14:algn="tl">
+            <w14:schemeClr w14:val="dk1">
+              <w14:alpha w14:val="60000"/>
+            </w14:schemeClr>
+          </w14:shadow>
+          <w14:textOutline w14:w="0" w14:cap="flat" w14:cmpd="sng" w14:algn="ctr">
+            <w14:noFill/>
+            <w14:prstDash w14:val="solid"/>
+            <w14:round/>
+          </w14:textOutline>
+          <w14:ligatures w14:val="none"/>
+        </w:rPr>
+      </w:pPr>
+      <w:r>
+        <w:rPr>
+          <w:rFonts w:asciiTheme="minorBidi" w:eastAsia="Times New Roman" w:hAnsiTheme="minorBidi"/>
+          <w:color w:val="000000" w:themeColor="text1"/>
+          <w:kern w:val="0"/>
+          <w:sz w:val="28"/>
+          <w:szCs w:val="28"/>
+          <w14:shadow w14:blurRad="38100" w14:dist="19050" w14:dir="2700000" w14:sx="100000" w14:sy="100000" w14:kx="0" w14:ky="0" w14:algn="tl">
+            <w14:schemeClr w14:val="dk1">
+              <w14:alpha w14:val="60000"/>
+            </w14:schemeClr>
+          </w14:shadow>
+          <w14:textOutline w14:w="0" w14:cap="flat" w14:cmpd="sng" w14:algn="ctr">
+            <w14:noFill/>
+            <w14:prstDash w14:val="solid"/>
+            <w14:round/>
+          </w14:textOutline>
+          <w14:ligatures w14:val="none"/>
+        </w:rPr>
+        <w:sym w:font="Wingdings" w:char="F0E0"/>
+      </w:r>
+      <w:proofErr w:type="spellStart"/>
+      <w:r>
+        <w:rPr>
+          <w:rFonts w:asciiTheme="minorBidi" w:eastAsia="Times New Roman" w:hAnsiTheme="minorBidi"/>
+          <w:color w:val="000000" w:themeColor="text1"/>
+          <w:kern w:val="0"/>
+          <w:sz w:val="28"/>
+          <w:szCs w:val="28"/>
+          <w14:shadow w14:blurRad="38100" w14:dist="19050" w14:dir="2700000" w14:sx="100000" w14:sy="100000" w14:kx="0" w14:ky="0" w14:algn="tl">
+            <w14:schemeClr w14:val="dk1">
+              <w14:alpha w14:val="60000"/>
+            </w14:schemeClr>
+          </w14:shadow>
+          <w14:textOutline w14:w="0" w14:cap="flat" w14:cmpd="sng" w14:algn="ctr">
+            <w14:noFill/>
+            <w14:prstDash w14:val="solid"/>
+            <w14:round/>
+          </w14:textOutline>
+          <w14:ligatures w14:val="none"/>
+        </w:rPr>
+        <w:t>OneToOne</w:t>
+      </w:r>
+      <w:proofErr w:type="spellEnd"/>
+      <w:r>
+        <w:rPr>
+          <w:rFonts w:asciiTheme="minorBidi" w:eastAsia="Times New Roman" w:hAnsiTheme="minorBidi"/>
+          <w:color w:val="000000" w:themeColor="text1"/>
+          <w:kern w:val="0"/>
+          <w:sz w:val="28"/>
+          <w:szCs w:val="28"/>
+          <w14:shadow w14:blurRad="38100" w14:dist="19050" w14:dir="2700000" w14:sx="100000" w14:sy="100000" w14:kx="0" w14:ky="0" w14:algn="tl">
+            <w14:schemeClr w14:val="dk1">
+              <w14:alpha w14:val="60000"/>
+            </w14:schemeClr>
+          </w14:shadow>
+          <w14:textOutline w14:w="0" w14:cap="flat" w14:cmpd="sng" w14:algn="ctr">
+            <w14:noFill/>
+            <w14:prstDash w14:val="solid"/>
+            <w14:round/>
+          </w14:textOutline>
+          <w14:ligatures w14:val="none"/>
+        </w:rPr>
+        <w:t xml:space="preserve">, </w:t>
+      </w:r>
+      <w:proofErr w:type="spellStart"/>
+      <w:r>
+        <w:rPr>
+          <w:rFonts w:asciiTheme="minorBidi" w:eastAsia="Times New Roman" w:hAnsiTheme="minorBidi"/>
+          <w:color w:val="000000" w:themeColor="text1"/>
+          <w:kern w:val="0"/>
+          <w:sz w:val="28"/>
+          <w:szCs w:val="28"/>
+          <w14:shadow w14:blurRad="38100" w14:dist="19050" w14:dir="2700000" w14:sx="100000" w14:sy="100000" w14:kx="0" w14:ky="0" w14:algn="tl">
+            <w14:schemeClr w14:val="dk1">
+              <w14:alpha w14:val="60000"/>
+            </w14:schemeClr>
+          </w14:shadow>
+          <w14:textOutline w14:w="0" w14:cap="flat" w14:cmpd="sng" w14:algn="ctr">
+            <w14:noFill/>
+            <w14:prstDash w14:val="solid"/>
+            <w14:round/>
+          </w14:textOutline>
+          <w14:ligatures w14:val="none"/>
+        </w:rPr>
+        <w:t>ManyToMany</w:t>
+      </w:r>
+      <w:proofErr w:type="spellEnd"/>
+      <w:r>
+        <w:rPr>
+          <w:rFonts w:asciiTheme="minorBidi" w:eastAsia="Times New Roman" w:hAnsiTheme="minorBidi"/>
+          <w:color w:val="000000" w:themeColor="text1"/>
+          <w:kern w:val="0"/>
+          <w:sz w:val="28"/>
+          <w:szCs w:val="28"/>
+          <w14:shadow w14:blurRad="38100" w14:dist="19050" w14:dir="2700000" w14:sx="100000" w14:sy="100000" w14:kx="0" w14:ky="0" w14:algn="tl">
+            <w14:schemeClr w14:val="dk1">
+              <w14:alpha w14:val="60000"/>
+            </w14:schemeClr>
+          </w14:shadow>
+          <w14:textOutline w14:w="0" w14:cap="flat" w14:cmpd="sng" w14:algn="ctr">
+            <w14:noFill/>
+            <w14:prstDash w14:val="solid"/>
+            <w14:round/>
+          </w14:textOutline>
+          <w14:ligatures w14:val="none"/>
+        </w:rPr>
+        <w:t>.</w:t>
+      </w:r>
+    </w:p>
+    <w:p>
+      <w:pPr>
+        <w:spacing w:before="100" w:beforeAutospacing="1" w:after="100" w:afterAutospacing="1" w:line="240" w:lineRule="auto"/>
+        <w:rPr>
+          <w:rFonts w:asciiTheme="minorBidi" w:eastAsia="Times New Roman" w:hAnsiTheme="minorBidi"/>
+          <w:color w:val="C00000"/>
+          <w:kern w:val="0"/>
+          <w:sz w:val="26"/>
+          <w:szCs w:val="26"/>
+          <w14:shadow w14:blurRad="38100" w14:dist="25400" w14:dir="5400000" w14:sx="100000" w14:sy="100000" w14:kx="0" w14:ky="0" w14:algn="ctr">
+            <w14:srgbClr w14:val="6E747A">
+              <w14:alpha w14:val="57000"/>
+            </w14:srgbClr>
+          </w14:shadow>
+          <w14:textOutline w14:w="0" w14:cap="flat" w14:cmpd="sng" w14:algn="ctr">
+            <w14:noFill/>
+            <w14:prstDash w14:val="solid"/>
+            <w14:round/>
+          </w14:textOutline>
+          <w14:ligatures w14:val="none"/>
+        </w:rPr>
+      </w:pPr>
+      <w:r>
+        <w:rPr>
+          <w:rFonts w:asciiTheme="minorBidi" w:eastAsia="Times New Roman" w:hAnsiTheme="minorBidi"/>
+          <w:color w:val="C00000"/>
+          <w:kern w:val="0"/>
+          <w:sz w:val="26"/>
+          <w:szCs w:val="26"/>
+          <w14:shadow w14:blurRad="38100" w14:dist="25400" w14:dir="5400000" w14:sx="100000" w14:sy="100000" w14:kx="0" w14:ky="0" w14:algn="ctr">
+            <w14:srgbClr w14:val="6E747A">
+              <w14:alpha w14:val="57000"/>
+            </w14:srgbClr>
+          </w14:shadow>
+          <w14:textOutline w14:w="0" w14:cap="flat" w14:cmpd="sng" w14:algn="ctr">
+            <w14:noFill/>
+            <w14:prstDash w14:val="solid"/>
+            <w14:round/>
+          </w14:textOutline>
+          <w14:ligatures w14:val="none"/>
+        </w:rPr>
+        <w:t xml:space="preserve">Mismanagement of eager fetching can lead to the </w:t>
+      </w:r>
+      <w:r>
+        <w:rPr>
+          <w:rFonts w:asciiTheme="minorBidi" w:eastAsia="Times New Roman" w:hAnsiTheme="minorBidi"/>
+          <w:b/>
+          <w:bCs/>
+          <w:color w:val="C00000"/>
+          <w:kern w:val="0"/>
+          <w:sz w:val="26"/>
+          <w:szCs w:val="26"/>
+          <w14:shadow w14:blurRad="38100" w14:dist="25400" w14:dir="5400000" w14:sx="100000" w14:sy="100000" w14:kx="0" w14:ky="0" w14:algn="ctr">
+            <w14:srgbClr w14:val="6E747A">
+              <w14:alpha w14:val="57000"/>
+            </w14:srgbClr>
+          </w14:shadow>
+          <w14:textOutline w14:w="0" w14:cap="flat" w14:cmpd="sng" w14:algn="ctr">
+            <w14:noFill/>
+            <w14:prstDash w14:val="solid"/>
+            <w14:round/>
+          </w14:textOutline>
+          <w14:ligatures w14:val="none"/>
+        </w:rPr>
+        <w:t>N+1 Select Problem</w:t>
+      </w:r>
+      <w:r>
+        <w:rPr>
+          <w:rFonts w:asciiTheme="minorBidi" w:eastAsia="Times New Roman" w:hAnsiTheme="minorBidi"/>
+          <w:color w:val="C00000"/>
+          <w:kern w:val="0"/>
+          <w:sz w:val="26"/>
+          <w:szCs w:val="26"/>
+          <w14:shadow w14:blurRad="38100" w14:dist="25400" w14:dir="5400000" w14:sx="100000" w14:sy="100000" w14:kx="0" w14:ky="0" w14:algn="ctr">
+            <w14:srgbClr w14:val="6E747A">
+              <w14:alpha w14:val="57000"/>
+            </w14:srgbClr>
+          </w14:shadow>
+          <w14:textOutline w14:w="0" w14:cap="flat" w14:cmpd="sng" w14:algn="ctr">
+            <w14:noFill/>
+            <w14:prstDash w14:val="solid"/>
+            <w14:round/>
+          </w14:textOutline>
+          <w14:ligatures w14:val="none"/>
+        </w:rPr>
+        <w:t>, where multiple unnecessary queries are executed.</w:t>
+      </w:r>
+    </w:p>
+    <w:p>
+      <w:pPr>
+        <w:spacing w:before="100" w:beforeAutospacing="1" w:after="100" w:afterAutospacing="1" w:line="240" w:lineRule="auto"/>
+        <w:rPr>
+          <w:rFonts w:asciiTheme="minorBidi" w:eastAsia="Times New Roman" w:hAnsiTheme="minorBidi"/>
+          <w:color w:val="4472C4" w:themeColor="accent1"/>
+          <w:kern w:val="0"/>
+          <w:sz w:val="36"/>
+          <w:szCs w:val="36"/>
+          <w14:shadow w14:blurRad="38100" w14:dist="25400" w14:dir="5400000" w14:sx="100000" w14:sy="100000" w14:kx="0" w14:ky="0" w14:algn="ctr">
+            <w14:srgbClr w14:val="6E747A">
+              <w14:alpha w14:val="57000"/>
+            </w14:srgbClr>
+          </w14:shadow>
+          <w14:textOutline w14:w="0" w14:cap="flat" w14:cmpd="sng" w14:algn="ctr">
+            <w14:noFill/>
+            <w14:prstDash w14:val="solid"/>
+            <w14:round/>
+          </w14:textOutline>
+          <w14:ligatures w14:val="none"/>
+        </w:rPr>
+      </w:pPr>
+      <w:r>
+        <w:rPr>
+          <w:rFonts w:asciiTheme="minorBidi" w:eastAsia="Times New Roman" w:hAnsiTheme="minorBidi"/>
+          <w:color w:val="4472C4" w:themeColor="accent1"/>
+          <w:kern w:val="0"/>
+          <w:sz w:val="36"/>
+          <w:szCs w:val="36"/>
+          <w14:shadow w14:blurRad="38100" w14:dist="25400" w14:dir="5400000" w14:sx="100000" w14:sy="100000" w14:kx="0" w14:ky="0" w14:algn="ctr">
+            <w14:srgbClr w14:val="6E747A">
+              <w14:alpha w14:val="57000"/>
+            </w14:srgbClr>
+          </w14:shadow>
+          <w14:textOutline w14:w="0" w14:cap="flat" w14:cmpd="sng" w14:algn="ctr">
+            <w14:noFill/>
+            <w14:prstDash w14:val="solid"/>
+            <w14:round/>
+          </w14:textOutline>
+          <w14:ligatures w14:val="none"/>
+        </w:rPr>
+        <w:t>Sorting &amp; pagination</w:t>
+      </w:r>
+      <w:r>
+        <w:rPr>
+          <w:rFonts w:asciiTheme="minorBidi" w:eastAsia="Times New Roman" w:hAnsiTheme="minorBidi"/>
+          <w:color w:val="4472C4" w:themeColor="accent1"/>
+          <w:kern w:val="0"/>
+          <w:sz w:val="36"/>
+          <w:szCs w:val="36"/>
+          <w14:shadow w14:blurRad="38100" w14:dist="25400" w14:dir="5400000" w14:sx="100000" w14:sy="100000" w14:kx="0" w14:ky="0" w14:algn="ctr">
+            <w14:srgbClr w14:val="6E747A">
+              <w14:alpha w14:val="57000"/>
+            </w14:srgbClr>
+          </w14:shadow>
+          <w14:textOutline w14:w="0" w14:cap="flat" w14:cmpd="sng" w14:algn="ctr">
+            <w14:noFill/>
+            <w14:prstDash w14:val="solid"/>
+            <w14:round/>
+          </w14:textOutline>
+          <w14:ligatures w14:val="none"/>
+        </w:rPr>
+        <w:t>:</w:t>
+      </w:r>
+    </w:p>
+    <w:p>
+      <w:pPr>
+        <w:spacing w:before="100" w:beforeAutospacing="1" w:after="100" w:afterAutospacing="1" w:line="240" w:lineRule="auto"/>
+        <w:rPr>
+          <w:rFonts w:asciiTheme="minorBidi" w:eastAsia="Times New Roman" w:hAnsiTheme="minorBidi"/>
+          <w:b/>
+          <w:bCs/>
+          <w:color w:val="000000" w:themeColor="text1"/>
+          <w:kern w:val="0"/>
+          <w:sz w:val="30"/>
+          <w:szCs w:val="30"/>
+          <w14:shadow w14:blurRad="38100" w14:dist="19050" w14:dir="2700000" w14:sx="100000" w14:sy="100000" w14:kx="0" w14:ky="0" w14:algn="tl">
+            <w14:schemeClr w14:val="dk1">
+              <w14:alpha w14:val="60000"/>
+            </w14:schemeClr>
+          </w14:shadow>
+          <w14:textOutline w14:w="0" w14:cap="flat" w14:cmpd="sng" w14:algn="ctr">
+            <w14:noFill/>
+            <w14:prstDash w14:val="solid"/>
+            <w14:round/>
+          </w14:textOutline>
+          <w14:ligatures w14:val="none"/>
+        </w:rPr>
+      </w:pPr>
+      <w:r>
+        <w:rPr>
+          <w:rFonts w:asciiTheme="minorBidi" w:eastAsia="Times New Roman" w:hAnsiTheme="minorBidi"/>
+          <w:b/>
+          <w:bCs/>
+          <w:color w:val="FF0000"/>
+          <w:kern w:val="0"/>
+          <w:sz w:val="30"/>
+          <w:szCs w:val="30"/>
+          <w14:shadow w14:blurRad="38100" w14:dist="19050" w14:dir="2700000" w14:sx="100000" w14:sy="100000" w14:kx="0" w14:ky="0" w14:algn="tl">
+            <w14:schemeClr w14:val="dk1">
+              <w14:alpha w14:val="60000"/>
+            </w14:schemeClr>
+          </w14:shadow>
+          <w14:textOutline w14:w="0" w14:cap="flat" w14:cmpd="sng" w14:algn="ctr">
+            <w14:noFill/>
+            <w14:prstDash w14:val="solid"/>
+            <w14:round/>
+          </w14:textOutline>
+          <w14:ligatures w14:val="none"/>
+        </w:rPr>
+        <w:t>Sorting</w:t>
+      </w:r>
+      <w:r>
+        <w:rPr>
+          <w:rFonts w:asciiTheme="minorBidi" w:eastAsia="Times New Roman" w:hAnsiTheme="minorBidi"/>
+          <w:b/>
+          <w:bCs/>
+          <w:color w:val="000000" w:themeColor="text1"/>
+          <w:kern w:val="0"/>
+          <w:sz w:val="30"/>
+          <w:szCs w:val="30"/>
+          <w14:shadow w14:blurRad="38100" w14:dist="19050" w14:dir="2700000" w14:sx="100000" w14:sy="100000" w14:kx="0" w14:ky="0" w14:algn="tl">
+            <w14:schemeClr w14:val="dk1">
+              <w14:alpha w14:val="60000"/>
+            </w14:schemeClr>
+          </w14:shadow>
+          <w14:textOutline w14:w="0" w14:cap="flat" w14:cmpd="sng" w14:algn="ctr">
+            <w14:noFill/>
+            <w14:prstDash w14:val="solid"/>
+            <w14:round/>
+          </w14:textOutline>
+          <w14:ligatures w14:val="none"/>
+        </w:rPr>
+        <w:t xml:space="preserve">: </w:t>
+      </w:r>
+      <w:r>
+        <w:rPr>
+          <w:rFonts w:asciiTheme="minorBidi" w:eastAsia="Times New Roman" w:hAnsiTheme="minorBidi"/>
+          <w:color w:val="000000" w:themeColor="text1"/>
+          <w:kern w:val="0"/>
+          <w:sz w:val="30"/>
+          <w:szCs w:val="30"/>
+          <w14:shadow w14:blurRad="38100" w14:dist="19050" w14:dir="2700000" w14:sx="100000" w14:sy="100000" w14:kx="0" w14:ky="0" w14:algn="tl">
+            <w14:schemeClr w14:val="dk1">
+              <w14:alpha w14:val="60000"/>
+            </w14:schemeClr>
+          </w14:shadow>
+          <w14:textOutline w14:w="0" w14:cap="flat" w14:cmpd="sng" w14:algn="ctr">
+            <w14:noFill/>
+            <w14:prstDash w14:val="solid"/>
+            <w14:round/>
+          </w14:textOutline>
+          <w14:ligatures w14:val="none"/>
+        </w:rPr>
+        <w:t>arranging data in a specific order, like ascending or descending.</w:t>
+      </w:r>
+    </w:p>
+    <w:p>
+      <w:pPr>
         <w:numPr>
-          <w:ilvl w:val="3"/>
-          <w:numId w:val="14"/>
+          <w:ilvl w:val="0"/>
+          <w:numId w:val="18"/>
         </w:numPr>
         <w:spacing w:before="100" w:beforeAutospacing="1" w:after="100" w:afterAutospacing="1" w:line="240" w:lineRule="auto"/>
         <w:rPr>
@@ -5879,23 +6209,260 @@
       <w:r>
         <w:rPr>
           <w:rFonts w:asciiTheme="minorBidi" w:eastAsia="Times New Roman" w:hAnsiTheme="minorBidi"/>
-          <w:color w:val="000000" w:themeColor="text1"/>
-          <w:kern w:val="0"/>
-          <w:sz w:val="30"/>
-          <w:szCs w:val="30"/>
-          <w14:shadow w14:blurRad="38100" w14:dist="19050" w14:dir="2700000" w14:sx="100000" w14:sy="100000" w14:kx="0" w14:ky="0" w14:algn="tl">
-            <w14:schemeClr w14:val="dk1">
-              <w14:alpha w14:val="60000"/>
-            </w14:schemeClr>
-          </w14:shadow>
-          <w14:textOutline w14:w="0" w14:cap="flat" w14:cmpd="sng" w14:algn="ctr">
-            <w14:noFill/>
-            <w14:prstDash w14:val="solid"/>
-            <w14:round/>
-          </w14:textOutline>
-          <w14:ligatures w14:val="none"/>
-        </w:rPr>
-        <w:t>when you know you will always need the related data right away, ensuring it's available without additional database queries.</w:t>
+          <w:b/>
+          <w:bCs/>
+          <w:color w:val="000000" w:themeColor="text1"/>
+          <w:kern w:val="0"/>
+          <w:sz w:val="30"/>
+          <w:szCs w:val="30"/>
+          <w14:shadow w14:blurRad="38100" w14:dist="19050" w14:dir="2700000" w14:sx="100000" w14:sy="100000" w14:kx="0" w14:ky="0" w14:algn="tl">
+            <w14:schemeClr w14:val="dk1">
+              <w14:alpha w14:val="60000"/>
+            </w14:schemeClr>
+          </w14:shadow>
+          <w14:textOutline w14:w="0" w14:cap="flat" w14:cmpd="sng" w14:algn="ctr">
+            <w14:noFill/>
+            <w14:prstDash w14:val="solid"/>
+            <w14:round/>
+          </w14:textOutline>
+          <w14:ligatures w14:val="none"/>
+        </w:rPr>
+        <w:lastRenderedPageBreak/>
+        <w:t>to Implement Sorting:</w:t>
+      </w:r>
+    </w:p>
+    <w:p>
+      <w:pPr>
+        <w:numPr>
+          <w:ilvl w:val="1"/>
+          <w:numId w:val="18"/>
+        </w:numPr>
+        <w:spacing w:before="100" w:beforeAutospacing="1" w:after="100" w:afterAutospacing="1" w:line="240" w:lineRule="auto"/>
+        <w:rPr>
+          <w:rFonts w:asciiTheme="minorBidi" w:eastAsia="Times New Roman" w:hAnsiTheme="minorBidi"/>
+          <w:color w:val="000000" w:themeColor="text1"/>
+          <w:kern w:val="0"/>
+          <w:sz w:val="30"/>
+          <w:szCs w:val="30"/>
+          <w14:shadow w14:blurRad="38100" w14:dist="19050" w14:dir="2700000" w14:sx="100000" w14:sy="100000" w14:kx="0" w14:ky="0" w14:algn="tl">
+            <w14:schemeClr w14:val="dk1">
+              <w14:alpha w14:val="60000"/>
+            </w14:schemeClr>
+          </w14:shadow>
+          <w14:textOutline w14:w="0" w14:cap="flat" w14:cmpd="sng" w14:algn="ctr">
+            <w14:noFill/>
+            <w14:prstDash w14:val="solid"/>
+            <w14:round/>
+          </w14:textOutline>
+          <w14:ligatures w14:val="none"/>
+        </w:rPr>
+      </w:pPr>
+      <w:r>
+        <w:rPr>
+          <w:rFonts w:asciiTheme="minorBidi" w:eastAsia="Times New Roman" w:hAnsiTheme="minorBidi"/>
+          <w:b/>
+          <w:bCs/>
+          <w:color w:val="000000" w:themeColor="text1"/>
+          <w:kern w:val="0"/>
+          <w:sz w:val="30"/>
+          <w:szCs w:val="30"/>
+          <w14:shadow w14:blurRad="38100" w14:dist="19050" w14:dir="2700000" w14:sx="100000" w14:sy="100000" w14:kx="0" w14:ky="0" w14:algn="tl">
+            <w14:schemeClr w14:val="dk1">
+              <w14:alpha w14:val="60000"/>
+            </w14:schemeClr>
+          </w14:shadow>
+          <w14:textOutline w14:w="0" w14:cap="flat" w14:cmpd="sng" w14:algn="ctr">
+            <w14:noFill/>
+            <w14:prstDash w14:val="solid"/>
+            <w14:round/>
+          </w14:textOutline>
+          <w14:ligatures w14:val="none"/>
+        </w:rPr>
+        <w:t xml:space="preserve">Using </w:t>
+      </w:r>
+      <w:proofErr w:type="spellStart"/>
+      <w:r>
+        <w:rPr>
+          <w:rFonts w:asciiTheme="minorBidi" w:eastAsia="Times New Roman" w:hAnsiTheme="minorBidi"/>
+          <w:b/>
+          <w:bCs/>
+          <w:color w:val="000000" w:themeColor="text1"/>
+          <w:kern w:val="0"/>
+          <w:sz w:val="30"/>
+          <w:szCs w:val="30"/>
+          <w14:shadow w14:blurRad="38100" w14:dist="19050" w14:dir="2700000" w14:sx="100000" w14:sy="100000" w14:kx="0" w14:ky="0" w14:algn="tl">
+            <w14:schemeClr w14:val="dk1">
+              <w14:alpha w14:val="60000"/>
+            </w14:schemeClr>
+          </w14:shadow>
+          <w14:textOutline w14:w="0" w14:cap="flat" w14:cmpd="sng" w14:algn="ctr">
+            <w14:noFill/>
+            <w14:prstDash w14:val="solid"/>
+            <w14:round/>
+          </w14:textOutline>
+          <w14:ligatures w14:val="none"/>
+        </w:rPr>
+        <w:t>PageRequest</w:t>
+      </w:r>
+      <w:proofErr w:type="spellEnd"/>
+      <w:r>
+        <w:rPr>
+          <w:rFonts w:asciiTheme="minorBidi" w:eastAsia="Times New Roman" w:hAnsiTheme="minorBidi"/>
+          <w:b/>
+          <w:bCs/>
+          <w:color w:val="000000" w:themeColor="text1"/>
+          <w:kern w:val="0"/>
+          <w:sz w:val="30"/>
+          <w:szCs w:val="30"/>
+          <w14:shadow w14:blurRad="38100" w14:dist="19050" w14:dir="2700000" w14:sx="100000" w14:sy="100000" w14:kx="0" w14:ky="0" w14:algn="tl">
+            <w14:schemeClr w14:val="dk1">
+              <w14:alpha w14:val="60000"/>
+            </w14:schemeClr>
+          </w14:shadow>
+          <w14:textOutline w14:w="0" w14:cap="flat" w14:cmpd="sng" w14:algn="ctr">
+            <w14:noFill/>
+            <w14:prstDash w14:val="solid"/>
+            <w14:round/>
+          </w14:textOutline>
+          <w14:ligatures w14:val="none"/>
+        </w:rPr>
+        <w:t>:</w:t>
+      </w:r>
+      <w:r>
+        <w:rPr>
+          <w:rFonts w:asciiTheme="minorBidi" w:eastAsia="Times New Roman" w:hAnsiTheme="minorBidi"/>
+          <w:color w:val="000000" w:themeColor="text1"/>
+          <w:kern w:val="0"/>
+          <w:sz w:val="30"/>
+          <w:szCs w:val="30"/>
+          <w14:shadow w14:blurRad="38100" w14:dist="19050" w14:dir="2700000" w14:sx="100000" w14:sy="100000" w14:kx="0" w14:ky="0" w14:algn="tl">
+            <w14:schemeClr w14:val="dk1">
+              <w14:alpha w14:val="60000"/>
+            </w14:schemeClr>
+          </w14:shadow>
+          <w14:textOutline w14:w="0" w14:cap="flat" w14:cmpd="sng" w14:algn="ctr">
+            <w14:noFill/>
+            <w14:prstDash w14:val="solid"/>
+            <w14:round/>
+          </w14:textOutline>
+          <w14:ligatures w14:val="none"/>
+        </w:rPr>
+        <w:t xml:space="preserve"> When you create a </w:t>
+      </w:r>
+      <w:proofErr w:type="spellStart"/>
+      <w:r>
+        <w:rPr>
+          <w:rFonts w:asciiTheme="minorBidi" w:eastAsia="Times New Roman" w:hAnsiTheme="minorBidi"/>
+          <w:color w:val="000000" w:themeColor="text1"/>
+          <w:kern w:val="0"/>
+          <w:sz w:val="30"/>
+          <w:szCs w:val="30"/>
+          <w14:shadow w14:blurRad="38100" w14:dist="19050" w14:dir="2700000" w14:sx="100000" w14:sy="100000" w14:kx="0" w14:ky="0" w14:algn="tl">
+            <w14:schemeClr w14:val="dk1">
+              <w14:alpha w14:val="60000"/>
+            </w14:schemeClr>
+          </w14:shadow>
+          <w14:textOutline w14:w="0" w14:cap="flat" w14:cmpd="sng" w14:algn="ctr">
+            <w14:noFill/>
+            <w14:prstDash w14:val="solid"/>
+            <w14:round/>
+          </w14:textOutline>
+          <w14:ligatures w14:val="none"/>
+        </w:rPr>
+        <w:t>PageRequest</w:t>
+      </w:r>
+      <w:proofErr w:type="spellEnd"/>
+      <w:r>
+        <w:rPr>
+          <w:rFonts w:asciiTheme="minorBidi" w:eastAsia="Times New Roman" w:hAnsiTheme="minorBidi"/>
+          <w:color w:val="000000" w:themeColor="text1"/>
+          <w:kern w:val="0"/>
+          <w:sz w:val="30"/>
+          <w:szCs w:val="30"/>
+          <w14:shadow w14:blurRad="38100" w14:dist="19050" w14:dir="2700000" w14:sx="100000" w14:sy="100000" w14:kx="0" w14:ky="0" w14:algn="tl">
+            <w14:schemeClr w14:val="dk1">
+              <w14:alpha w14:val="60000"/>
+            </w14:schemeClr>
+          </w14:shadow>
+          <w14:textOutline w14:w="0" w14:cap="flat" w14:cmpd="sng" w14:algn="ctr">
+            <w14:noFill/>
+            <w14:prstDash w14:val="solid"/>
+            <w14:round/>
+          </w14:textOutline>
+          <w14:ligatures w14:val="none"/>
+        </w:rPr>
+        <w:t xml:space="preserve"> object, you can specify sorting along with pagination.</w:t>
+      </w:r>
+    </w:p>
+    <w:p>
+      <w:pPr>
+        <w:numPr>
+          <w:ilvl w:val="1"/>
+          <w:numId w:val="18"/>
+        </w:numPr>
+        <w:spacing w:before="100" w:beforeAutospacing="1" w:after="100" w:afterAutospacing="1" w:line="240" w:lineRule="auto"/>
+        <w:rPr>
+          <w:rFonts w:asciiTheme="minorBidi" w:eastAsia="Times New Roman" w:hAnsiTheme="minorBidi"/>
+          <w:color w:val="000000" w:themeColor="text1"/>
+          <w:kern w:val="0"/>
+          <w:sz w:val="30"/>
+          <w:szCs w:val="30"/>
+          <w14:shadow w14:blurRad="38100" w14:dist="19050" w14:dir="2700000" w14:sx="100000" w14:sy="100000" w14:kx="0" w14:ky="0" w14:algn="tl">
+            <w14:schemeClr w14:val="dk1">
+              <w14:alpha w14:val="60000"/>
+            </w14:schemeClr>
+          </w14:shadow>
+          <w14:textOutline w14:w="0" w14:cap="flat" w14:cmpd="sng" w14:algn="ctr">
+            <w14:noFill/>
+            <w14:prstDash w14:val="solid"/>
+            <w14:round/>
+          </w14:textOutline>
+          <w14:ligatures w14:val="none"/>
+        </w:rPr>
+      </w:pPr>
+      <w:r>
+        <w:rPr>
+          <w:rFonts w:asciiTheme="minorBidi" w:eastAsia="Times New Roman" w:hAnsiTheme="minorBidi"/>
+          <w:b/>
+          <w:bCs/>
+          <w:color w:val="000000" w:themeColor="text1"/>
+          <w:kern w:val="0"/>
+          <w:sz w:val="30"/>
+          <w:szCs w:val="30"/>
+          <w14:shadow w14:blurRad="38100" w14:dist="19050" w14:dir="2700000" w14:sx="100000" w14:sy="100000" w14:kx="0" w14:ky="0" w14:algn="tl">
+            <w14:schemeClr w14:val="dk1">
+              <w14:alpha w14:val="60000"/>
+            </w14:schemeClr>
+          </w14:shadow>
+          <w14:textOutline w14:w="0" w14:cap="flat" w14:cmpd="sng" w14:algn="ctr">
+            <w14:noFill/>
+            <w14:prstDash w14:val="solid"/>
+            <w14:round/>
+          </w14:textOutline>
+          <w14:ligatures w14:val="none"/>
+        </w:rPr>
+        <w:t>Using Sort Directly:</w:t>
+      </w:r>
+      <w:r>
+        <w:rPr>
+          <w:rFonts w:asciiTheme="minorBidi" w:eastAsia="Times New Roman" w:hAnsiTheme="minorBidi"/>
+          <w:color w:val="000000" w:themeColor="text1"/>
+          <w:kern w:val="0"/>
+          <w:sz w:val="30"/>
+          <w:szCs w:val="30"/>
+          <w14:shadow w14:blurRad="38100" w14:dist="19050" w14:dir="2700000" w14:sx="100000" w14:sy="100000" w14:kx="0" w14:ky="0" w14:algn="tl">
+            <w14:schemeClr w14:val="dk1">
+              <w14:alpha w14:val="60000"/>
+            </w14:schemeClr>
+          </w14:shadow>
+          <w14:textOutline w14:w="0" w14:cap="flat" w14:cmpd="sng" w14:algn="ctr">
+            <w14:noFill/>
+            <w14:prstDash w14:val="solid"/>
+            <w14:round/>
+          </w14:textOutline>
+          <w14:ligatures w14:val="none"/>
+        </w:rPr>
+        <w:t xml:space="preserve"> You can also use the Sort object alone to define sorting criteria.</w:t>
       </w:r>
     </w:p>
     <w:p>
@@ -5903,7 +6470,7 @@
         <w:pStyle w:val="ListParagraph"/>
         <w:numPr>
           <w:ilvl w:val="0"/>
-          <w:numId w:val="17"/>
+          <w:numId w:val="20"/>
         </w:numPr>
         <w:spacing w:before="100" w:beforeAutospacing="1" w:after="100" w:afterAutospacing="1" w:line="240" w:lineRule="auto"/>
         <w:rPr>
@@ -5925,27 +6492,648 @@
           <w14:ligatures w14:val="none"/>
         </w:rPr>
       </w:pPr>
+      <w:r>
+        <w:rPr>
+          <w:rFonts w:asciiTheme="minorBidi" w:eastAsia="Times New Roman" w:hAnsiTheme="minorBidi"/>
+          <w:b/>
+          <w:bCs/>
+          <w:color w:val="000000" w:themeColor="text1"/>
+          <w:kern w:val="0"/>
+          <w:sz w:val="30"/>
+          <w:szCs w:val="30"/>
+          <w14:shadow w14:blurRad="38100" w14:dist="19050" w14:dir="2700000" w14:sx="100000" w14:sy="100000" w14:kx="0" w14:ky="0" w14:algn="tl">
+            <w14:schemeClr w14:val="dk1">
+              <w14:alpha w14:val="60000"/>
+            </w14:schemeClr>
+          </w14:shadow>
+          <w14:textOutline w14:w="0" w14:cap="flat" w14:cmpd="sng" w14:algn="ctr">
+            <w14:noFill/>
+            <w14:prstDash w14:val="solid"/>
+            <w14:round/>
+          </w14:textOutline>
+          <w14:ligatures w14:val="none"/>
+        </w:rPr>
+        <w:t>fields you use for sorting must directly match the names of the fields in your domain model class or the aliases used in your JPQL query. This ensures that the sorting operation correctly references the data structure in your code.</w:t>
+      </w:r>
+    </w:p>
+    <w:p>
+      <w:pPr>
+        <w:spacing w:before="100" w:beforeAutospacing="1" w:after="100" w:afterAutospacing="1" w:line="240" w:lineRule="auto"/>
+        <w:rPr>
+          <w:rFonts w:asciiTheme="minorBidi" w:eastAsia="Times New Roman" w:hAnsiTheme="minorBidi"/>
+          <w:color w:val="000000" w:themeColor="text1"/>
+          <w:kern w:val="0"/>
+          <w:sz w:val="30"/>
+          <w:szCs w:val="30"/>
+          <w14:shadow w14:blurRad="38100" w14:dist="19050" w14:dir="2700000" w14:sx="100000" w14:sy="100000" w14:kx="0" w14:ky="0" w14:algn="tl">
+            <w14:schemeClr w14:val="dk1">
+              <w14:alpha w14:val="60000"/>
+            </w14:schemeClr>
+          </w14:shadow>
+          <w14:textOutline w14:w="0" w14:cap="flat" w14:cmpd="sng" w14:algn="ctr">
+            <w14:noFill/>
+            <w14:prstDash w14:val="solid"/>
+            <w14:round/>
+          </w14:textOutline>
+          <w14:ligatures w14:val="none"/>
+        </w:rPr>
+      </w:pPr>
+      <w:r>
+        <w:rPr>
+          <w:rFonts w:asciiTheme="minorBidi" w:eastAsia="Times New Roman" w:hAnsiTheme="minorBidi"/>
+          <w:b/>
+          <w:bCs/>
+          <w:color w:val="FF0000"/>
+          <w:kern w:val="0"/>
+          <w:sz w:val="30"/>
+          <w:szCs w:val="30"/>
+          <w14:shadow w14:blurRad="38100" w14:dist="19050" w14:dir="2700000" w14:sx="100000" w14:sy="100000" w14:kx="0" w14:ky="0" w14:algn="tl">
+            <w14:schemeClr w14:val="dk1">
+              <w14:alpha w14:val="60000"/>
+            </w14:schemeClr>
+          </w14:shadow>
+          <w14:textOutline w14:w="0" w14:cap="flat" w14:cmpd="sng" w14:algn="ctr">
+            <w14:noFill/>
+            <w14:prstDash w14:val="solid"/>
+            <w14:round/>
+          </w14:textOutline>
+          <w14:ligatures w14:val="none"/>
+        </w:rPr>
+        <w:t>Paginatio</w:t>
+      </w:r>
+      <w:r>
+        <w:rPr>
+          <w:rFonts w:asciiTheme="minorBidi" w:eastAsia="Times New Roman" w:hAnsiTheme="minorBidi"/>
+          <w:b/>
+          <w:bCs/>
+          <w:color w:val="FF0000"/>
+          <w:kern w:val="0"/>
+          <w:sz w:val="30"/>
+          <w:szCs w:val="30"/>
+          <w14:shadow w14:blurRad="38100" w14:dist="19050" w14:dir="2700000" w14:sx="100000" w14:sy="100000" w14:kx="0" w14:ky="0" w14:algn="tl">
+            <w14:schemeClr w14:val="dk1">
+              <w14:alpha w14:val="60000"/>
+            </w14:schemeClr>
+          </w14:shadow>
+          <w14:textOutline w14:w="0" w14:cap="flat" w14:cmpd="sng" w14:algn="ctr">
+            <w14:noFill/>
+            <w14:prstDash w14:val="solid"/>
+            <w14:round/>
+          </w14:textOutline>
+          <w14:ligatures w14:val="none"/>
+        </w:rPr>
+        <w:t>n</w:t>
+      </w:r>
+      <w:r>
+        <w:rPr>
+          <w:rFonts w:asciiTheme="minorBidi" w:eastAsia="Times New Roman" w:hAnsiTheme="minorBidi"/>
+          <w:color w:val="000000" w:themeColor="text1"/>
+          <w:kern w:val="0"/>
+          <w:sz w:val="30"/>
+          <w:szCs w:val="30"/>
+          <w14:shadow w14:blurRad="38100" w14:dist="19050" w14:dir="2700000" w14:sx="100000" w14:sy="100000" w14:kx="0" w14:ky="0" w14:algn="tl">
+            <w14:schemeClr w14:val="dk1">
+              <w14:alpha w14:val="60000"/>
+            </w14:schemeClr>
+          </w14:shadow>
+          <w14:textOutline w14:w="0" w14:cap="flat" w14:cmpd="sng" w14:algn="ctr">
+            <w14:noFill/>
+            <w14:prstDash w14:val="solid"/>
+            <w14:round/>
+          </w14:textOutline>
+          <w14:ligatures w14:val="none"/>
+        </w:rPr>
+        <w:t>:</w:t>
+      </w:r>
+      <w:r>
+        <w:rPr>
+          <w:rFonts w:asciiTheme="minorBidi" w:eastAsia="Times New Roman" w:hAnsiTheme="minorBidi"/>
+          <w:color w:val="000000" w:themeColor="text1"/>
+          <w:kern w:val="0"/>
+          <w:sz w:val="30"/>
+          <w:szCs w:val="30"/>
+          <w14:shadow w14:blurRad="38100" w14:dist="19050" w14:dir="2700000" w14:sx="100000" w14:sy="100000" w14:kx="0" w14:ky="0" w14:algn="tl">
+            <w14:schemeClr w14:val="dk1">
+              <w14:alpha w14:val="60000"/>
+            </w14:schemeClr>
+          </w14:shadow>
+          <w14:textOutline w14:w="0" w14:cap="flat" w14:cmpd="sng" w14:algn="ctr">
+            <w14:noFill/>
+            <w14:prstDash w14:val="solid"/>
+            <w14:round/>
+          </w14:textOutline>
+          <w14:ligatures w14:val="none"/>
+        </w:rPr>
+        <w:t xml:space="preserve"> dividing a large set of results into smaller, manageable pages.</w:t>
+      </w:r>
+    </w:p>
+    <w:p>
+      <w:pPr>
+        <w:numPr>
+          <w:ilvl w:val="0"/>
+          <w:numId w:val="19"/>
+        </w:numPr>
+        <w:spacing w:before="100" w:beforeAutospacing="1" w:after="100" w:afterAutospacing="1" w:line="240" w:lineRule="auto"/>
+        <w:rPr>
+          <w:rFonts w:asciiTheme="minorBidi" w:eastAsia="Times New Roman" w:hAnsiTheme="minorBidi"/>
+          <w:color w:val="000000" w:themeColor="text1"/>
+          <w:kern w:val="0"/>
+          <w:sz w:val="30"/>
+          <w:szCs w:val="30"/>
+          <w14:shadow w14:blurRad="38100" w14:dist="19050" w14:dir="2700000" w14:sx="100000" w14:sy="100000" w14:kx="0" w14:ky="0" w14:algn="tl">
+            <w14:schemeClr w14:val="dk1">
+              <w14:alpha w14:val="60000"/>
+            </w14:schemeClr>
+          </w14:shadow>
+          <w14:textOutline w14:w="0" w14:cap="flat" w14:cmpd="sng" w14:algn="ctr">
+            <w14:noFill/>
+            <w14:prstDash w14:val="solid"/>
+            <w14:round/>
+          </w14:textOutline>
+          <w14:ligatures w14:val="none"/>
+        </w:rPr>
+      </w:pPr>
+      <w:r>
+        <w:rPr>
+          <w:rFonts w:asciiTheme="minorBidi" w:eastAsia="Times New Roman" w:hAnsiTheme="minorBidi"/>
+          <w:b/>
+          <w:bCs/>
+          <w:color w:val="000000" w:themeColor="text1"/>
+          <w:kern w:val="0"/>
+          <w:sz w:val="30"/>
+          <w:szCs w:val="30"/>
+          <w14:shadow w14:blurRad="38100" w14:dist="19050" w14:dir="2700000" w14:sx="100000" w14:sy="100000" w14:kx="0" w14:ky="0" w14:algn="tl">
+            <w14:schemeClr w14:val="dk1">
+              <w14:alpha w14:val="60000"/>
+            </w14:schemeClr>
+          </w14:shadow>
+          <w14:textOutline w14:w="0" w14:cap="flat" w14:cmpd="sng" w14:algn="ctr">
+            <w14:noFill/>
+            <w14:prstDash w14:val="solid"/>
+            <w14:round/>
+          </w14:textOutline>
+          <w14:ligatures w14:val="none"/>
+        </w:rPr>
+        <w:t>To implement</w:t>
+      </w:r>
+      <w:r>
+        <w:rPr>
+          <w:rFonts w:asciiTheme="minorBidi" w:eastAsia="Times New Roman" w:hAnsiTheme="minorBidi"/>
+          <w:b/>
+          <w:bCs/>
+          <w:color w:val="000000" w:themeColor="text1"/>
+          <w:kern w:val="0"/>
+          <w:sz w:val="30"/>
+          <w:szCs w:val="30"/>
+          <w14:shadow w14:blurRad="38100" w14:dist="19050" w14:dir="2700000" w14:sx="100000" w14:sy="100000" w14:kx="0" w14:ky="0" w14:algn="tl">
+            <w14:schemeClr w14:val="dk1">
+              <w14:alpha w14:val="60000"/>
+            </w14:schemeClr>
+          </w14:shadow>
+          <w14:textOutline w14:w="0" w14:cap="flat" w14:cmpd="sng" w14:algn="ctr">
+            <w14:noFill/>
+            <w14:prstDash w14:val="solid"/>
+            <w14:round/>
+          </w14:textOutline>
+          <w14:ligatures w14:val="none"/>
+        </w:rPr>
+        <w:t xml:space="preserve"> Pagination:</w:t>
+      </w:r>
+    </w:p>
+    <w:p>
+      <w:pPr>
+        <w:numPr>
+          <w:ilvl w:val="1"/>
+          <w:numId w:val="19"/>
+        </w:numPr>
+        <w:spacing w:before="100" w:beforeAutospacing="1" w:after="100" w:afterAutospacing="1" w:line="240" w:lineRule="auto"/>
+        <w:rPr>
+          <w:rFonts w:asciiTheme="minorBidi" w:eastAsia="Times New Roman" w:hAnsiTheme="minorBidi"/>
+          <w:color w:val="000000" w:themeColor="text1"/>
+          <w:kern w:val="0"/>
+          <w:sz w:val="30"/>
+          <w:szCs w:val="30"/>
+          <w14:shadow w14:blurRad="38100" w14:dist="19050" w14:dir="2700000" w14:sx="100000" w14:sy="100000" w14:kx="0" w14:ky="0" w14:algn="tl">
+            <w14:schemeClr w14:val="dk1">
+              <w14:alpha w14:val="60000"/>
+            </w14:schemeClr>
+          </w14:shadow>
+          <w14:textOutline w14:w="0" w14:cap="flat" w14:cmpd="sng" w14:algn="ctr">
+            <w14:noFill/>
+            <w14:prstDash w14:val="solid"/>
+            <w14:round/>
+          </w14:textOutline>
+          <w14:ligatures w14:val="none"/>
+        </w:rPr>
+      </w:pPr>
+      <w:r>
+        <w:rPr>
+          <w:rFonts w:asciiTheme="minorBidi" w:eastAsia="Times New Roman" w:hAnsiTheme="minorBidi"/>
+          <w:b/>
+          <w:bCs/>
+          <w:color w:val="000000" w:themeColor="text1"/>
+          <w:kern w:val="0"/>
+          <w:sz w:val="30"/>
+          <w:szCs w:val="30"/>
+          <w14:shadow w14:blurRad="38100" w14:dist="19050" w14:dir="2700000" w14:sx="100000" w14:sy="100000" w14:kx="0" w14:ky="0" w14:algn="tl">
+            <w14:schemeClr w14:val="dk1">
+              <w14:alpha w14:val="60000"/>
+            </w14:schemeClr>
+          </w14:shadow>
+          <w14:textOutline w14:w="0" w14:cap="flat" w14:cmpd="sng" w14:algn="ctr">
+            <w14:noFill/>
+            <w14:prstDash w14:val="solid"/>
+            <w14:round/>
+          </w14:textOutline>
+          <w14:ligatures w14:val="none"/>
+        </w:rPr>
+        <w:t>Using Pageable:</w:t>
+      </w:r>
+      <w:r>
+        <w:rPr>
+          <w:rFonts w:asciiTheme="minorBidi" w:eastAsia="Times New Roman" w:hAnsiTheme="minorBidi"/>
+          <w:color w:val="000000" w:themeColor="text1"/>
+          <w:kern w:val="0"/>
+          <w:sz w:val="30"/>
+          <w:szCs w:val="30"/>
+          <w14:shadow w14:blurRad="38100" w14:dist="19050" w14:dir="2700000" w14:sx="100000" w14:sy="100000" w14:kx="0" w14:ky="0" w14:algn="tl">
+            <w14:schemeClr w14:val="dk1">
+              <w14:alpha w14:val="60000"/>
+            </w14:schemeClr>
+          </w14:shadow>
+          <w14:textOutline w14:w="0" w14:cap="flat" w14:cmpd="sng" w14:algn="ctr">
+            <w14:noFill/>
+            <w14:prstDash w14:val="solid"/>
+            <w14:round/>
+          </w14:textOutline>
+          <w14:ligatures w14:val="none"/>
+        </w:rPr>
+        <w:t xml:space="preserve"> The Pageable interface holds details about the requested page, such as:</w:t>
+      </w:r>
+    </w:p>
+    <w:p>
+      <w:pPr>
+        <w:numPr>
+          <w:ilvl w:val="2"/>
+          <w:numId w:val="19"/>
+        </w:numPr>
+        <w:spacing w:before="100" w:beforeAutospacing="1" w:after="100" w:afterAutospacing="1" w:line="240" w:lineRule="auto"/>
+        <w:rPr>
+          <w:rFonts w:asciiTheme="minorBidi" w:eastAsia="Times New Roman" w:hAnsiTheme="minorBidi"/>
+          <w:color w:val="000000" w:themeColor="text1"/>
+          <w:kern w:val="0"/>
+          <w:sz w:val="30"/>
+          <w:szCs w:val="30"/>
+          <w14:shadow w14:blurRad="38100" w14:dist="19050" w14:dir="2700000" w14:sx="100000" w14:sy="100000" w14:kx="0" w14:ky="0" w14:algn="tl">
+            <w14:schemeClr w14:val="dk1">
+              <w14:alpha w14:val="60000"/>
+            </w14:schemeClr>
+          </w14:shadow>
+          <w14:textOutline w14:w="0" w14:cap="flat" w14:cmpd="sng" w14:algn="ctr">
+            <w14:noFill/>
+            <w14:prstDash w14:val="solid"/>
+            <w14:round/>
+          </w14:textOutline>
+          <w14:ligatures w14:val="none"/>
+        </w:rPr>
+      </w:pPr>
+      <w:r>
+        <w:rPr>
+          <w:rFonts w:asciiTheme="minorBidi" w:eastAsia="Times New Roman" w:hAnsiTheme="minorBidi"/>
+          <w:b/>
+          <w:bCs/>
+          <w:color w:val="000000" w:themeColor="text1"/>
+          <w:kern w:val="0"/>
+          <w:sz w:val="30"/>
+          <w:szCs w:val="30"/>
+          <w14:shadow w14:blurRad="38100" w14:dist="19050" w14:dir="2700000" w14:sx="100000" w14:sy="100000" w14:kx="0" w14:ky="0" w14:algn="tl">
+            <w14:schemeClr w14:val="dk1">
+              <w14:alpha w14:val="60000"/>
+            </w14:schemeClr>
+          </w14:shadow>
+          <w14:textOutline w14:w="0" w14:cap="flat" w14:cmpd="sng" w14:algn="ctr">
+            <w14:noFill/>
+            <w14:prstDash w14:val="solid"/>
+            <w14:round/>
+          </w14:textOutline>
+          <w14:ligatures w14:val="none"/>
+        </w:rPr>
+        <w:t>Page size:</w:t>
+      </w:r>
+      <w:r>
+        <w:rPr>
+          <w:rFonts w:asciiTheme="minorBidi" w:eastAsia="Times New Roman" w:hAnsiTheme="minorBidi"/>
+          <w:color w:val="000000" w:themeColor="text1"/>
+          <w:kern w:val="0"/>
+          <w:sz w:val="30"/>
+          <w:szCs w:val="30"/>
+          <w14:shadow w14:blurRad="38100" w14:dist="19050" w14:dir="2700000" w14:sx="100000" w14:sy="100000" w14:kx="0" w14:ky="0" w14:algn="tl">
+            <w14:schemeClr w14:val="dk1">
+              <w14:alpha w14:val="60000"/>
+            </w14:schemeClr>
+          </w14:shadow>
+          <w14:textOutline w14:w="0" w14:cap="flat" w14:cmpd="sng" w14:algn="ctr">
+            <w14:noFill/>
+            <w14:prstDash w14:val="solid"/>
+            <w14:round/>
+          </w14:textOutline>
+          <w14:ligatures w14:val="none"/>
+        </w:rPr>
+        <w:t xml:space="preserve"> The number of items on each page.</w:t>
+      </w:r>
+    </w:p>
+    <w:p>
+      <w:pPr>
+        <w:numPr>
+          <w:ilvl w:val="2"/>
+          <w:numId w:val="19"/>
+        </w:numPr>
+        <w:spacing w:before="100" w:beforeAutospacing="1" w:after="100" w:afterAutospacing="1" w:line="240" w:lineRule="auto"/>
+        <w:rPr>
+          <w:rFonts w:asciiTheme="minorBidi" w:eastAsia="Times New Roman" w:hAnsiTheme="minorBidi"/>
+          <w:color w:val="000000" w:themeColor="text1"/>
+          <w:kern w:val="0"/>
+          <w:sz w:val="30"/>
+          <w:szCs w:val="30"/>
+          <w14:shadow w14:blurRad="38100" w14:dist="19050" w14:dir="2700000" w14:sx="100000" w14:sy="100000" w14:kx="0" w14:ky="0" w14:algn="tl">
+            <w14:schemeClr w14:val="dk1">
+              <w14:alpha w14:val="60000"/>
+            </w14:schemeClr>
+          </w14:shadow>
+          <w14:textOutline w14:w="0" w14:cap="flat" w14:cmpd="sng" w14:algn="ctr">
+            <w14:noFill/>
+            <w14:prstDash w14:val="solid"/>
+            <w14:round/>
+          </w14:textOutline>
+          <w14:ligatures w14:val="none"/>
+        </w:rPr>
+      </w:pPr>
+      <w:r>
+        <w:rPr>
+          <w:rFonts w:asciiTheme="minorBidi" w:eastAsia="Times New Roman" w:hAnsiTheme="minorBidi"/>
+          <w:b/>
+          <w:bCs/>
+          <w:color w:val="000000" w:themeColor="text1"/>
+          <w:kern w:val="0"/>
+          <w:sz w:val="30"/>
+          <w:szCs w:val="30"/>
+          <w14:shadow w14:blurRad="38100" w14:dist="19050" w14:dir="2700000" w14:sx="100000" w14:sy="100000" w14:kx="0" w14:ky="0" w14:algn="tl">
+            <w14:schemeClr w14:val="dk1">
+              <w14:alpha w14:val="60000"/>
+            </w14:schemeClr>
+          </w14:shadow>
+          <w14:textOutline w14:w="0" w14:cap="flat" w14:cmpd="sng" w14:algn="ctr">
+            <w14:noFill/>
+            <w14:prstDash w14:val="solid"/>
+            <w14:round/>
+          </w14:textOutline>
+          <w14:ligatures w14:val="none"/>
+        </w:rPr>
+        <w:t>Page number:</w:t>
+      </w:r>
+      <w:r>
+        <w:rPr>
+          <w:rFonts w:asciiTheme="minorBidi" w:eastAsia="Times New Roman" w:hAnsiTheme="minorBidi"/>
+          <w:color w:val="000000" w:themeColor="text1"/>
+          <w:kern w:val="0"/>
+          <w:sz w:val="30"/>
+          <w:szCs w:val="30"/>
+          <w14:shadow w14:blurRad="38100" w14:dist="19050" w14:dir="2700000" w14:sx="100000" w14:sy="100000" w14:kx="0" w14:ky="0" w14:algn="tl">
+            <w14:schemeClr w14:val="dk1">
+              <w14:alpha w14:val="60000"/>
+            </w14:schemeClr>
+          </w14:shadow>
+          <w14:textOutline w14:w="0" w14:cap="flat" w14:cmpd="sng" w14:algn="ctr">
+            <w14:noFill/>
+            <w14:prstDash w14:val="solid"/>
+            <w14:round/>
+          </w14:textOutline>
+          <w14:ligatures w14:val="none"/>
+        </w:rPr>
+        <w:t xml:space="preserve"> Which page you are currently viewing.</w:t>
+      </w:r>
+    </w:p>
+    <w:p>
+      <w:pPr>
+        <w:numPr>
+          <w:ilvl w:val="2"/>
+          <w:numId w:val="19"/>
+        </w:numPr>
+        <w:spacing w:before="100" w:beforeAutospacing="1" w:after="100" w:afterAutospacing="1" w:line="240" w:lineRule="auto"/>
+        <w:rPr>
+          <w:rFonts w:asciiTheme="minorBidi" w:eastAsia="Times New Roman" w:hAnsiTheme="minorBidi"/>
+          <w:color w:val="000000" w:themeColor="text1"/>
+          <w:kern w:val="0"/>
+          <w:sz w:val="30"/>
+          <w:szCs w:val="30"/>
+          <w14:shadow w14:blurRad="38100" w14:dist="19050" w14:dir="2700000" w14:sx="100000" w14:sy="100000" w14:kx="0" w14:ky="0" w14:algn="tl">
+            <w14:schemeClr w14:val="dk1">
+              <w14:alpha w14:val="60000"/>
+            </w14:schemeClr>
+          </w14:shadow>
+          <w14:textOutline w14:w="0" w14:cap="flat" w14:cmpd="sng" w14:algn="ctr">
+            <w14:noFill/>
+            <w14:prstDash w14:val="solid"/>
+            <w14:round/>
+          </w14:textOutline>
+          <w14:ligatures w14:val="none"/>
+        </w:rPr>
+      </w:pPr>
+      <w:r>
+        <w:rPr>
+          <w:rFonts w:asciiTheme="minorBidi" w:eastAsia="Times New Roman" w:hAnsiTheme="minorBidi"/>
+          <w:b/>
+          <w:bCs/>
+          <w:color w:val="000000" w:themeColor="text1"/>
+          <w:kern w:val="0"/>
+          <w:sz w:val="30"/>
+          <w:szCs w:val="30"/>
+          <w14:shadow w14:blurRad="38100" w14:dist="19050" w14:dir="2700000" w14:sx="100000" w14:sy="100000" w14:kx="0" w14:ky="0" w14:algn="tl">
+            <w14:schemeClr w14:val="dk1">
+              <w14:alpha w14:val="60000"/>
+            </w14:schemeClr>
+          </w14:shadow>
+          <w14:textOutline w14:w="0" w14:cap="flat" w14:cmpd="sng" w14:algn="ctr">
+            <w14:noFill/>
+            <w14:prstDash w14:val="solid"/>
+            <w14:round/>
+          </w14:textOutline>
+          <w14:ligatures w14:val="none"/>
+        </w:rPr>
+        <w:t>Sort information:</w:t>
+      </w:r>
+      <w:r>
+        <w:rPr>
+          <w:rFonts w:asciiTheme="minorBidi" w:eastAsia="Times New Roman" w:hAnsiTheme="minorBidi"/>
+          <w:color w:val="000000" w:themeColor="text1"/>
+          <w:kern w:val="0"/>
+          <w:sz w:val="30"/>
+          <w:szCs w:val="30"/>
+          <w14:shadow w14:blurRad="38100" w14:dist="19050" w14:dir="2700000" w14:sx="100000" w14:sy="100000" w14:kx="0" w14:ky="0" w14:algn="tl">
+            <w14:schemeClr w14:val="dk1">
+              <w14:alpha w14:val="60000"/>
+            </w14:schemeClr>
+          </w14:shadow>
+          <w14:textOutline w14:w="0" w14:cap="flat" w14:cmpd="sng" w14:algn="ctr">
+            <w14:noFill/>
+            <w14:prstDash w14:val="solid"/>
+            <w14:round/>
+          </w14:textOutline>
+          <w14:ligatures w14:val="none"/>
+        </w:rPr>
+        <w:t xml:space="preserve"> Sorting can be combined with pagination using a Sort object.</w:t>
+      </w:r>
+    </w:p>
+    <w:p>
+      <w:pPr>
+        <w:spacing w:before="100" w:beforeAutospacing="1" w:after="100" w:afterAutospacing="1" w:line="240" w:lineRule="auto"/>
+        <w:rPr>
+          <w:rFonts w:asciiTheme="minorBidi" w:eastAsia="Times New Roman" w:hAnsiTheme="minorBidi"/>
+          <w:color w:val="4472C4" w:themeColor="accent1"/>
+          <w:kern w:val="0"/>
+          <w:sz w:val="32"/>
+          <w:szCs w:val="32"/>
+          <w14:shadow w14:blurRad="38100" w14:dist="25400" w14:dir="5400000" w14:sx="100000" w14:sy="100000" w14:kx="0" w14:ky="0" w14:algn="ctr">
+            <w14:srgbClr w14:val="6E747A">
+              <w14:alpha w14:val="57000"/>
+            </w14:srgbClr>
+          </w14:shadow>
+          <w14:textOutline w14:w="0" w14:cap="flat" w14:cmpd="sng" w14:algn="ctr">
+            <w14:noFill/>
+            <w14:prstDash w14:val="solid"/>
+            <w14:round/>
+          </w14:textOutline>
+          <w14:ligatures w14:val="none"/>
+        </w:rPr>
+      </w:pPr>
+      <w:r>
+        <w:rPr>
+          <w:rFonts w:asciiTheme="minorBidi" w:eastAsia="Times New Roman" w:hAnsiTheme="minorBidi"/>
+          <w:color w:val="4472C4" w:themeColor="accent1"/>
+          <w:kern w:val="0"/>
+          <w:sz w:val="32"/>
+          <w:szCs w:val="32"/>
+          <w14:shadow w14:blurRad="38100" w14:dist="25400" w14:dir="5400000" w14:sx="100000" w14:sy="100000" w14:kx="0" w14:ky="0" w14:algn="ctr">
+            <w14:srgbClr w14:val="6E747A">
+              <w14:alpha w14:val="57000"/>
+            </w14:srgbClr>
+          </w14:shadow>
+          <w14:textOutline w14:w="0" w14:cap="flat" w14:cmpd="sng" w14:algn="ctr">
+            <w14:noFill/>
+            <w14:prstDash w14:val="solid"/>
+            <w14:round/>
+          </w14:textOutline>
+          <w14:ligatures w14:val="none"/>
+        </w:rPr>
+        <w:t>Transaction:</w:t>
+      </w:r>
+    </w:p>
+    <w:p>
+      <w:pPr>
+        <w:spacing w:before="100" w:beforeAutospacing="1" w:after="100" w:afterAutospacing="1" w:line="240" w:lineRule="auto"/>
+        <w:rPr>
+          <w:rFonts w:asciiTheme="minorBidi" w:eastAsia="Times New Roman" w:hAnsiTheme="minorBidi"/>
+          <w:color w:val="000000" w:themeColor="text1"/>
+          <w:kern w:val="0"/>
+          <w:sz w:val="30"/>
+          <w:szCs w:val="30"/>
+          <w14:shadow w14:blurRad="38100" w14:dist="19050" w14:dir="2700000" w14:sx="100000" w14:sy="100000" w14:kx="0" w14:ky="0" w14:algn="tl">
+            <w14:schemeClr w14:val="dk1">
+              <w14:alpha w14:val="60000"/>
+            </w14:schemeClr>
+          </w14:shadow>
+          <w14:textOutline w14:w="0" w14:cap="flat" w14:cmpd="sng" w14:algn="ctr">
+            <w14:noFill/>
+            <w14:prstDash w14:val="solid"/>
+            <w14:round/>
+          </w14:textOutline>
+          <w14:ligatures w14:val="none"/>
+        </w:rPr>
+      </w:pPr>
+      <w:r>
+        <w:rPr>
+          <w:rFonts w:asciiTheme="minorBidi" w:eastAsia="Times New Roman" w:hAnsiTheme="minorBidi"/>
+          <w:color w:val="000000" w:themeColor="text1"/>
+          <w:kern w:val="0"/>
+          <w:sz w:val="30"/>
+          <w:szCs w:val="30"/>
+          <w14:shadow w14:blurRad="38100" w14:dist="19050" w14:dir="2700000" w14:sx="100000" w14:sy="100000" w14:kx="0" w14:ky="0" w14:algn="tl">
+            <w14:schemeClr w14:val="dk1">
+              <w14:alpha w14:val="60000"/>
+            </w14:schemeClr>
+          </w14:shadow>
+          <w14:textOutline w14:w="0" w14:cap="flat" w14:cmpd="sng" w14:algn="ctr">
+            <w14:noFill/>
+            <w14:prstDash w14:val="solid"/>
+            <w14:round/>
+          </w14:textOutline>
+          <w14:ligatures w14:val="none"/>
+        </w:rPr>
+        <w:t xml:space="preserve">transactions are crucial for maintaining data integrity. </w:t>
+      </w:r>
+      <w:r>
+        <w:rPr>
+          <w:rFonts w:asciiTheme="minorBidi" w:eastAsia="Times New Roman" w:hAnsiTheme="minorBidi"/>
+          <w:color w:val="000000" w:themeColor="text1"/>
+          <w:kern w:val="0"/>
+          <w:sz w:val="30"/>
+          <w:szCs w:val="30"/>
+          <w14:shadow w14:blurRad="38100" w14:dist="19050" w14:dir="2700000" w14:sx="100000" w14:sy="100000" w14:kx="0" w14:ky="0" w14:algn="tl">
+            <w14:schemeClr w14:val="dk1">
+              <w14:alpha w14:val="60000"/>
+            </w14:schemeClr>
+          </w14:shadow>
+          <w14:textOutline w14:w="0" w14:cap="flat" w14:cmpd="sng" w14:algn="ctr">
+            <w14:noFill/>
+            <w14:prstDash w14:val="solid"/>
+            <w14:round/>
+          </w14:textOutline>
+          <w14:ligatures w14:val="none"/>
+        </w:rPr>
+        <w:t>CRUD methods are transactional by default</w:t>
+      </w:r>
+      <w:r>
+        <w:rPr>
+          <w:rFonts w:asciiTheme="minorBidi" w:eastAsia="Times New Roman" w:hAnsiTheme="minorBidi"/>
+          <w:color w:val="000000" w:themeColor="text1"/>
+          <w:kern w:val="0"/>
+          <w:sz w:val="30"/>
+          <w:szCs w:val="30"/>
+          <w14:shadow w14:blurRad="38100" w14:dist="19050" w14:dir="2700000" w14:sx="100000" w14:sy="100000" w14:kx="0" w14:ky="0" w14:algn="tl">
+            <w14:schemeClr w14:val="dk1">
+              <w14:alpha w14:val="60000"/>
+            </w14:schemeClr>
+          </w14:shadow>
+          <w14:textOutline w14:w="0" w14:cap="flat" w14:cmpd="sng" w14:algn="ctr">
+            <w14:noFill/>
+            <w14:prstDash w14:val="solid"/>
+            <w14:round/>
+          </w14:textOutline>
+          <w14:ligatures w14:val="none"/>
+        </w:rPr>
+        <w:t xml:space="preserve">, with read operations marked as </w:t>
+      </w:r>
       <w:proofErr w:type="spellStart"/>
       <w:r>
         <w:rPr>
           <w:rFonts w:asciiTheme="minorBidi" w:eastAsia="Times New Roman" w:hAnsiTheme="minorBidi"/>
-          <w:color w:val="000000" w:themeColor="text1"/>
-          <w:kern w:val="0"/>
-          <w:sz w:val="30"/>
-          <w:szCs w:val="30"/>
-          <w14:shadow w14:blurRad="38100" w14:dist="19050" w14:dir="2700000" w14:sx="100000" w14:sy="100000" w14:kx="0" w14:ky="0" w14:algn="tl">
-            <w14:schemeClr w14:val="dk1">
-              <w14:alpha w14:val="60000"/>
-            </w14:schemeClr>
-          </w14:shadow>
-          <w14:textOutline w14:w="0" w14:cap="flat" w14:cmpd="sng" w14:algn="ctr">
-            <w14:noFill/>
-            <w14:prstDash w14:val="solid"/>
-            <w14:round/>
-          </w14:textOutline>
-          <w14:ligatures w14:val="none"/>
-        </w:rPr>
-        <w:t>OneToOne</w:t>
+          <w:color w:val="FF0000"/>
+          <w:kern w:val="0"/>
+          <w:sz w:val="30"/>
+          <w:szCs w:val="30"/>
+          <w14:shadow w14:blurRad="38100" w14:dist="19050" w14:dir="2700000" w14:sx="100000" w14:sy="100000" w14:kx="0" w14:ky="0" w14:algn="tl">
+            <w14:schemeClr w14:val="dk1">
+              <w14:alpha w14:val="60000"/>
+            </w14:schemeClr>
+          </w14:shadow>
+          <w14:textOutline w14:w="0" w14:cap="flat" w14:cmpd="sng" w14:algn="ctr">
+            <w14:noFill/>
+            <w14:prstDash w14:val="solid"/>
+            <w14:round/>
+          </w14:textOutline>
+          <w14:ligatures w14:val="none"/>
+        </w:rPr>
+        <w:t>readOnly</w:t>
       </w:r>
       <w:proofErr w:type="spellEnd"/>
       <w:r>
@@ -5967,34 +7155,447 @@
           </w14:textOutline>
           <w14:ligatures w14:val="none"/>
         </w:rPr>
-        <w:t xml:space="preserve">, </w:t>
+        <w:t xml:space="preserve">. You can customize transaction behavior by redeclaring methods in your repository or by using a service layer. Additionally, you can control when transactions should rollback by using the </w:t>
       </w:r>
       <w:proofErr w:type="spellStart"/>
       <w:r>
         <w:rPr>
           <w:rFonts w:asciiTheme="minorBidi" w:eastAsia="Times New Roman" w:hAnsiTheme="minorBidi"/>
-          <w:color w:val="000000" w:themeColor="text1"/>
-          <w:kern w:val="0"/>
-          <w:sz w:val="30"/>
-          <w:szCs w:val="30"/>
-          <w14:shadow w14:blurRad="38100" w14:dist="19050" w14:dir="2700000" w14:sx="100000" w14:sy="100000" w14:kx="0" w14:ky="0" w14:algn="tl">
-            <w14:schemeClr w14:val="dk1">
-              <w14:alpha w14:val="60000"/>
-            </w14:schemeClr>
-          </w14:shadow>
-          <w14:textOutline w14:w="0" w14:cap="flat" w14:cmpd="sng" w14:algn="ctr">
-            <w14:noFill/>
-            <w14:prstDash w14:val="solid"/>
-            <w14:round/>
-          </w14:textOutline>
-          <w14:ligatures w14:val="none"/>
-        </w:rPr>
-        <w:t>ManyToMany</w:t>
+          <w:color w:val="FF0000"/>
+          <w:kern w:val="0"/>
+          <w:sz w:val="30"/>
+          <w:szCs w:val="30"/>
+          <w14:shadow w14:blurRad="38100" w14:dist="19050" w14:dir="2700000" w14:sx="100000" w14:sy="100000" w14:kx="0" w14:ky="0" w14:algn="tl">
+            <w14:schemeClr w14:val="dk1">
+              <w14:alpha w14:val="60000"/>
+            </w14:schemeClr>
+          </w14:shadow>
+          <w14:textOutline w14:w="0" w14:cap="flat" w14:cmpd="sng" w14:algn="ctr">
+            <w14:noFill/>
+            <w14:prstDash w14:val="solid"/>
+            <w14:round/>
+          </w14:textOutline>
+          <w14:ligatures w14:val="none"/>
+        </w:rPr>
+        <w:t>rollbackFor</w:t>
       </w:r>
       <w:proofErr w:type="spellEnd"/>
       <w:r>
         <w:rPr>
           <w:rFonts w:asciiTheme="minorBidi" w:eastAsia="Times New Roman" w:hAnsiTheme="minorBidi"/>
+          <w:color w:val="FF0000"/>
+          <w:kern w:val="0"/>
+          <w:sz w:val="30"/>
+          <w:szCs w:val="30"/>
+          <w14:shadow w14:blurRad="38100" w14:dist="19050" w14:dir="2700000" w14:sx="100000" w14:sy="100000" w14:kx="0" w14:ky="0" w14:algn="tl">
+            <w14:schemeClr w14:val="dk1">
+              <w14:alpha w14:val="60000"/>
+            </w14:schemeClr>
+          </w14:shadow>
+          <w14:textOutline w14:w="0" w14:cap="flat" w14:cmpd="sng" w14:algn="ctr">
+            <w14:noFill/>
+            <w14:prstDash w14:val="solid"/>
+            <w14:round/>
+          </w14:textOutline>
+          <w14:ligatures w14:val="none"/>
+        </w:rPr>
+        <w:t xml:space="preserve"> </w:t>
+      </w:r>
+      <w:r>
+        <w:rPr>
+          <w:rFonts w:asciiTheme="minorBidi" w:eastAsia="Times New Roman" w:hAnsiTheme="minorBidi"/>
+          <w:color w:val="000000" w:themeColor="text1"/>
+          <w:kern w:val="0"/>
+          <w:sz w:val="30"/>
+          <w:szCs w:val="30"/>
+          <w14:shadow w14:blurRad="38100" w14:dist="19050" w14:dir="2700000" w14:sx="100000" w14:sy="100000" w14:kx="0" w14:ky="0" w14:algn="tl">
+            <w14:schemeClr w14:val="dk1">
+              <w14:alpha w14:val="60000"/>
+            </w14:schemeClr>
+          </w14:shadow>
+          <w14:textOutline w14:w="0" w14:cap="flat" w14:cmpd="sng" w14:algn="ctr">
+            <w14:noFill/>
+            <w14:prstDash w14:val="solid"/>
+            <w14:round/>
+          </w14:textOutline>
+          <w14:ligatures w14:val="none"/>
+        </w:rPr>
+        <w:t xml:space="preserve">and </w:t>
+      </w:r>
+      <w:proofErr w:type="spellStart"/>
+      <w:r>
+        <w:rPr>
+          <w:rFonts w:asciiTheme="minorBidi" w:eastAsia="Times New Roman" w:hAnsiTheme="minorBidi"/>
+          <w:color w:val="FF0000"/>
+          <w:kern w:val="0"/>
+          <w:sz w:val="30"/>
+          <w:szCs w:val="30"/>
+          <w14:shadow w14:blurRad="38100" w14:dist="19050" w14:dir="2700000" w14:sx="100000" w14:sy="100000" w14:kx="0" w14:ky="0" w14:algn="tl">
+            <w14:schemeClr w14:val="dk1">
+              <w14:alpha w14:val="60000"/>
+            </w14:schemeClr>
+          </w14:shadow>
+          <w14:textOutline w14:w="0" w14:cap="flat" w14:cmpd="sng" w14:algn="ctr">
+            <w14:noFill/>
+            <w14:prstDash w14:val="solid"/>
+            <w14:round/>
+          </w14:textOutline>
+          <w14:ligatures w14:val="none"/>
+        </w:rPr>
+        <w:t>noRollbackFor</w:t>
+      </w:r>
+      <w:proofErr w:type="spellEnd"/>
+      <w:r>
+        <w:rPr>
+          <w:rFonts w:asciiTheme="minorBidi" w:eastAsia="Times New Roman" w:hAnsiTheme="minorBidi"/>
+          <w:color w:val="FF0000"/>
+          <w:kern w:val="0"/>
+          <w:sz w:val="30"/>
+          <w:szCs w:val="30"/>
+          <w14:shadow w14:blurRad="38100" w14:dist="19050" w14:dir="2700000" w14:sx="100000" w14:sy="100000" w14:kx="0" w14:ky="0" w14:algn="tl">
+            <w14:schemeClr w14:val="dk1">
+              <w14:alpha w14:val="60000"/>
+            </w14:schemeClr>
+          </w14:shadow>
+          <w14:textOutline w14:w="0" w14:cap="flat" w14:cmpd="sng" w14:algn="ctr">
+            <w14:noFill/>
+            <w14:prstDash w14:val="solid"/>
+            <w14:round/>
+          </w14:textOutline>
+          <w14:ligatures w14:val="none"/>
+        </w:rPr>
+        <w:t xml:space="preserve"> </w:t>
+      </w:r>
+      <w:r>
+        <w:rPr>
+          <w:rFonts w:asciiTheme="minorBidi" w:eastAsia="Times New Roman" w:hAnsiTheme="minorBidi"/>
+          <w:color w:val="000000" w:themeColor="text1"/>
+          <w:kern w:val="0"/>
+          <w:sz w:val="30"/>
+          <w:szCs w:val="30"/>
+          <w14:shadow w14:blurRad="38100" w14:dist="19050" w14:dir="2700000" w14:sx="100000" w14:sy="100000" w14:kx="0" w14:ky="0" w14:algn="tl">
+            <w14:schemeClr w14:val="dk1">
+              <w14:alpha w14:val="60000"/>
+            </w14:schemeClr>
+          </w14:shadow>
+          <w14:textOutline w14:w="0" w14:cap="flat" w14:cmpd="sng" w14:algn="ctr">
+            <w14:noFill/>
+            <w14:prstDash w14:val="solid"/>
+            <w14:round/>
+          </w14:textOutline>
+          <w14:ligatures w14:val="none"/>
+        </w:rPr>
+        <w:t>attributes of the @Transactional annotation.</w:t>
+      </w:r>
+    </w:p>
+    <w:p>
+      <w:pPr>
+        <w:spacing w:before="100" w:beforeAutospacing="1" w:after="100" w:afterAutospacing="1" w:line="240" w:lineRule="auto"/>
+        <w:rPr>
+          <w:rFonts w:asciiTheme="minorBidi" w:eastAsia="Times New Roman" w:hAnsiTheme="minorBidi"/>
+          <w:bCs/>
+          <w:color w:val="4472C4" w:themeColor="accent1"/>
+          <w:kern w:val="0"/>
+          <w:sz w:val="30"/>
+          <w:szCs w:val="30"/>
+          <w14:shadow w14:blurRad="38100" w14:dist="25400" w14:dir="5400000" w14:sx="100000" w14:sy="100000" w14:kx="0" w14:ky="0" w14:algn="ctr">
+            <w14:srgbClr w14:val="6E747A">
+              <w14:alpha w14:val="57000"/>
+            </w14:srgbClr>
+          </w14:shadow>
+          <w14:textOutline w14:w="0" w14:cap="flat" w14:cmpd="sng" w14:algn="ctr">
+            <w14:noFill/>
+            <w14:prstDash w14:val="solid"/>
+            <w14:round/>
+          </w14:textOutline>
+          <w14:ligatures w14:val="none"/>
+        </w:rPr>
+      </w:pPr>
+    </w:p>
+    <w:p>
+      <w:pPr>
+        <w:spacing w:before="100" w:beforeAutospacing="1" w:after="100" w:afterAutospacing="1" w:line="240" w:lineRule="auto"/>
+        <w:rPr>
+          <w:rFonts w:asciiTheme="minorBidi" w:eastAsia="Times New Roman" w:hAnsiTheme="minorBidi"/>
+          <w:bCs/>
+          <w:color w:val="4472C4" w:themeColor="accent1"/>
+          <w:kern w:val="0"/>
+          <w:sz w:val="30"/>
+          <w:szCs w:val="30"/>
+          <w14:shadow w14:blurRad="38100" w14:dist="25400" w14:dir="5400000" w14:sx="100000" w14:sy="100000" w14:kx="0" w14:ky="0" w14:algn="ctr">
+            <w14:srgbClr w14:val="6E747A">
+              <w14:alpha w14:val="57000"/>
+            </w14:srgbClr>
+          </w14:shadow>
+          <w14:textOutline w14:w="0" w14:cap="flat" w14:cmpd="sng" w14:algn="ctr">
+            <w14:noFill/>
+            <w14:prstDash w14:val="solid"/>
+            <w14:round/>
+          </w14:textOutline>
+          <w14:ligatures w14:val="none"/>
+        </w:rPr>
+      </w:pPr>
+    </w:p>
+    <w:p>
+      <w:pPr>
+        <w:spacing w:before="100" w:beforeAutospacing="1" w:after="100" w:afterAutospacing="1" w:line="240" w:lineRule="auto"/>
+        <w:rPr>
+          <w:rFonts w:asciiTheme="minorBidi" w:eastAsia="Times New Roman" w:hAnsiTheme="minorBidi"/>
+          <w:bCs/>
+          <w:color w:val="4472C4" w:themeColor="accent1"/>
+          <w:kern w:val="0"/>
+          <w:sz w:val="30"/>
+          <w:szCs w:val="30"/>
+          <w14:shadow w14:blurRad="38100" w14:dist="25400" w14:dir="5400000" w14:sx="100000" w14:sy="100000" w14:kx="0" w14:ky="0" w14:algn="ctr">
+            <w14:srgbClr w14:val="6E747A">
+              <w14:alpha w14:val="57000"/>
+            </w14:srgbClr>
+          </w14:shadow>
+          <w14:textOutline w14:w="0" w14:cap="flat" w14:cmpd="sng" w14:algn="ctr">
+            <w14:noFill/>
+            <w14:prstDash w14:val="solid"/>
+            <w14:round/>
+          </w14:textOutline>
+          <w14:ligatures w14:val="none"/>
+        </w:rPr>
+      </w:pPr>
+      <w:r>
+        <w:rPr>
+          <w:rFonts w:asciiTheme="minorBidi" w:eastAsia="Times New Roman" w:hAnsiTheme="minorBidi"/>
+          <w:bCs/>
+          <w:color w:val="4472C4" w:themeColor="accent1"/>
+          <w:kern w:val="0"/>
+          <w:sz w:val="30"/>
+          <w:szCs w:val="30"/>
+          <w14:shadow w14:blurRad="38100" w14:dist="25400" w14:dir="5400000" w14:sx="100000" w14:sy="100000" w14:kx="0" w14:ky="0" w14:algn="ctr">
+            <w14:srgbClr w14:val="6E747A">
+              <w14:alpha w14:val="57000"/>
+            </w14:srgbClr>
+          </w14:shadow>
+          <w14:textOutline w14:w="0" w14:cap="flat" w14:cmpd="sng" w14:algn="ctr">
+            <w14:noFill/>
+            <w14:prstDash w14:val="solid"/>
+            <w14:round/>
+          </w14:textOutline>
+          <w14:ligatures w14:val="none"/>
+        </w:rPr>
+        <w:lastRenderedPageBreak/>
+        <w:t>Locking Mechanisms: Optimistic vs Pessimistic</w:t>
+      </w:r>
+    </w:p>
+    <w:p>
+      <w:pPr>
+        <w:pStyle w:val="ListParagraph"/>
+        <w:numPr>
+          <w:ilvl w:val="0"/>
+          <w:numId w:val="22"/>
+        </w:numPr>
+        <w:spacing w:before="100" w:beforeAutospacing="1" w:after="100" w:afterAutospacing="1" w:line="240" w:lineRule="auto"/>
+        <w:rPr>
+          <w:rFonts w:asciiTheme="minorBidi" w:eastAsia="Times New Roman" w:hAnsiTheme="minorBidi"/>
+          <w:color w:val="000000" w:themeColor="text1"/>
+          <w:kern w:val="0"/>
+          <w:sz w:val="30"/>
+          <w:szCs w:val="30"/>
+          <w14:shadow w14:blurRad="38100" w14:dist="19050" w14:dir="2700000" w14:sx="100000" w14:sy="100000" w14:kx="0" w14:ky="0" w14:algn="tl">
+            <w14:schemeClr w14:val="dk1">
+              <w14:alpha w14:val="60000"/>
+            </w14:schemeClr>
+          </w14:shadow>
+          <w14:textOutline w14:w="0" w14:cap="flat" w14:cmpd="sng" w14:algn="ctr">
+            <w14:noFill/>
+            <w14:prstDash w14:val="solid"/>
+            <w14:round/>
+          </w14:textOutline>
+          <w14:ligatures w14:val="none"/>
+        </w:rPr>
+      </w:pPr>
+      <w:r>
+        <w:rPr>
+          <w:rFonts w:asciiTheme="minorBidi" w:eastAsia="Times New Roman" w:hAnsiTheme="minorBidi"/>
+          <w:b/>
+          <w:bCs/>
+          <w:color w:val="C00000"/>
+          <w:kern w:val="0"/>
+          <w:sz w:val="30"/>
+          <w:szCs w:val="30"/>
+          <w14:shadow w14:blurRad="38100" w14:dist="19050" w14:dir="2700000" w14:sx="100000" w14:sy="100000" w14:kx="0" w14:ky="0" w14:algn="tl">
+            <w14:schemeClr w14:val="dk1">
+              <w14:alpha w14:val="60000"/>
+            </w14:schemeClr>
+          </w14:shadow>
+          <w14:textOutline w14:w="0" w14:cap="flat" w14:cmpd="sng" w14:algn="ctr">
+            <w14:noFill/>
+            <w14:prstDash w14:val="solid"/>
+            <w14:round/>
+          </w14:textOutline>
+          <w14:ligatures w14:val="none"/>
+        </w:rPr>
+        <w:t>Optimistic Locking</w:t>
+      </w:r>
+      <w:r>
+        <w:rPr>
+          <w:rFonts w:asciiTheme="minorBidi" w:eastAsia="Times New Roman" w:hAnsiTheme="minorBidi"/>
+          <w:color w:val="000000" w:themeColor="text1"/>
+          <w:kern w:val="0"/>
+          <w:sz w:val="30"/>
+          <w:szCs w:val="30"/>
+          <w14:shadow w14:blurRad="38100" w14:dist="19050" w14:dir="2700000" w14:sx="100000" w14:sy="100000" w14:kx="0" w14:ky="0" w14:algn="tl">
+            <w14:schemeClr w14:val="dk1">
+              <w14:alpha w14:val="60000"/>
+            </w14:schemeClr>
+          </w14:shadow>
+          <w14:textOutline w14:w="0" w14:cap="flat" w14:cmpd="sng" w14:algn="ctr">
+            <w14:noFill/>
+            <w14:prstDash w14:val="solid"/>
+            <w14:round/>
+          </w14:textOutline>
+          <w14:ligatures w14:val="none"/>
+        </w:rPr>
+        <w:t xml:space="preserve">: Uses a version column to prevent concurrent modifications. Throws an </w:t>
+      </w:r>
+      <w:proofErr w:type="spellStart"/>
+      <w:r>
+        <w:rPr>
+          <w:rFonts w:asciiTheme="minorBidi" w:eastAsia="Times New Roman" w:hAnsiTheme="minorBidi"/>
+          <w:color w:val="000000" w:themeColor="text1"/>
+          <w:kern w:val="0"/>
+          <w:sz w:val="30"/>
+          <w:szCs w:val="30"/>
+          <w14:shadow w14:blurRad="38100" w14:dist="19050" w14:dir="2700000" w14:sx="100000" w14:sy="100000" w14:kx="0" w14:ky="0" w14:algn="tl">
+            <w14:schemeClr w14:val="dk1">
+              <w14:alpha w14:val="60000"/>
+            </w14:schemeClr>
+          </w14:shadow>
+          <w14:textOutline w14:w="0" w14:cap="flat" w14:cmpd="sng" w14:algn="ctr">
+            <w14:noFill/>
+            <w14:prstDash w14:val="solid"/>
+            <w14:round/>
+          </w14:textOutline>
+          <w14:ligatures w14:val="none"/>
+        </w:rPr>
+        <w:t>OptimisticLockException</w:t>
+      </w:r>
+      <w:proofErr w:type="spellEnd"/>
+      <w:r>
+        <w:rPr>
+          <w:rFonts w:asciiTheme="minorBidi" w:eastAsia="Times New Roman" w:hAnsiTheme="minorBidi"/>
+          <w:color w:val="000000" w:themeColor="text1"/>
+          <w:kern w:val="0"/>
+          <w:sz w:val="30"/>
+          <w:szCs w:val="30"/>
+          <w14:shadow w14:blurRad="38100" w14:dist="19050" w14:dir="2700000" w14:sx="100000" w14:sy="100000" w14:kx="0" w14:ky="0" w14:algn="tl">
+            <w14:schemeClr w14:val="dk1">
+              <w14:alpha w14:val="60000"/>
+            </w14:schemeClr>
+          </w14:shadow>
+          <w14:textOutline w14:w="0" w14:cap="flat" w14:cmpd="sng" w14:algn="ctr">
+            <w14:noFill/>
+            <w14:prstDash w14:val="solid"/>
+            <w14:round/>
+          </w14:textOutline>
+          <w14:ligatures w14:val="none"/>
+        </w:rPr>
+        <w:t xml:space="preserve"> if another transaction has updated the entity.</w:t>
+      </w:r>
+    </w:p>
+    <w:p>
+      <w:pPr>
+        <w:pStyle w:val="ListParagraph"/>
+        <w:numPr>
+          <w:ilvl w:val="0"/>
+          <w:numId w:val="22"/>
+        </w:numPr>
+        <w:spacing w:before="100" w:beforeAutospacing="1" w:after="100" w:afterAutospacing="1" w:line="240" w:lineRule="auto"/>
+        <w:rPr>
+          <w:rFonts w:asciiTheme="minorBidi" w:eastAsia="Times New Roman" w:hAnsiTheme="minorBidi"/>
+          <w:color w:val="000000" w:themeColor="text1"/>
+          <w:kern w:val="0"/>
+          <w:sz w:val="30"/>
+          <w:szCs w:val="30"/>
+          <w14:shadow w14:blurRad="38100" w14:dist="19050" w14:dir="2700000" w14:sx="100000" w14:sy="100000" w14:kx="0" w14:ky="0" w14:algn="tl">
+            <w14:schemeClr w14:val="dk1">
+              <w14:alpha w14:val="60000"/>
+            </w14:schemeClr>
+          </w14:shadow>
+          <w14:textOutline w14:w="0" w14:cap="flat" w14:cmpd="sng" w14:algn="ctr">
+            <w14:noFill/>
+            <w14:prstDash w14:val="solid"/>
+            <w14:round/>
+          </w14:textOutline>
+          <w14:ligatures w14:val="none"/>
+        </w:rPr>
+      </w:pPr>
+      <w:r>
+        <w:rPr>
+          <w:rFonts w:asciiTheme="minorBidi" w:eastAsia="Times New Roman" w:hAnsiTheme="minorBidi"/>
+          <w:b/>
+          <w:bCs/>
+          <w:color w:val="C00000"/>
+          <w:kern w:val="0"/>
+          <w:sz w:val="30"/>
+          <w:szCs w:val="30"/>
+          <w14:shadow w14:blurRad="38100" w14:dist="19050" w14:dir="2700000" w14:sx="100000" w14:sy="100000" w14:kx="0" w14:ky="0" w14:algn="tl">
+            <w14:schemeClr w14:val="dk1">
+              <w14:alpha w14:val="60000"/>
+            </w14:schemeClr>
+          </w14:shadow>
+          <w14:textOutline w14:w="0" w14:cap="flat" w14:cmpd="sng" w14:algn="ctr">
+            <w14:noFill/>
+            <w14:prstDash w14:val="solid"/>
+            <w14:round/>
+          </w14:textOutline>
+          <w14:ligatures w14:val="none"/>
+        </w:rPr>
+        <w:t>Pessimistic Locking</w:t>
+      </w:r>
+      <w:r>
+        <w:rPr>
+          <w:rFonts w:asciiTheme="minorBidi" w:eastAsia="Times New Roman" w:hAnsiTheme="minorBidi"/>
+          <w:color w:val="000000" w:themeColor="text1"/>
+          <w:kern w:val="0"/>
+          <w:sz w:val="30"/>
+          <w:szCs w:val="30"/>
+          <w14:shadow w14:blurRad="38100" w14:dist="19050" w14:dir="2700000" w14:sx="100000" w14:sy="100000" w14:kx="0" w14:ky="0" w14:algn="tl">
+            <w14:schemeClr w14:val="dk1">
+              <w14:alpha w14:val="60000"/>
+            </w14:schemeClr>
+          </w14:shadow>
+          <w14:textOutline w14:w="0" w14:cap="flat" w14:cmpd="sng" w14:algn="ctr">
+            <w14:noFill/>
+            <w14:prstDash w14:val="solid"/>
+            <w14:round/>
+          </w14:textOutline>
+          <w14:ligatures w14:val="none"/>
+        </w:rPr>
+        <w:t xml:space="preserve">: Prevents others from modifying the entity by locking it during a transaction, potentially causing </w:t>
+      </w:r>
+      <w:r>
+        <w:rPr>
+          <w:rFonts w:asciiTheme="minorBidi" w:eastAsia="Times New Roman" w:hAnsiTheme="minorBidi"/>
+          <w:b/>
+          <w:bCs/>
+          <w:color w:val="000000" w:themeColor="text1"/>
+          <w:kern w:val="0"/>
+          <w:sz w:val="30"/>
+          <w:szCs w:val="30"/>
+          <w14:shadow w14:blurRad="38100" w14:dist="19050" w14:dir="2700000" w14:sx="100000" w14:sy="100000" w14:kx="0" w14:ky="0" w14:algn="tl">
+            <w14:schemeClr w14:val="dk1">
+              <w14:alpha w14:val="60000"/>
+            </w14:schemeClr>
+          </w14:shadow>
+          <w14:textOutline w14:w="0" w14:cap="flat" w14:cmpd="sng" w14:algn="ctr">
+            <w14:noFill/>
+            <w14:prstDash w14:val="solid"/>
+            <w14:round/>
+          </w14:textOutline>
+          <w14:ligatures w14:val="none"/>
+        </w:rPr>
+        <w:t>deadlocks</w:t>
+      </w:r>
+      <w:r>
+        <w:rPr>
+          <w:rFonts w:asciiTheme="minorBidi" w:eastAsia="Times New Roman" w:hAnsiTheme="minorBidi"/>
           <w:color w:val="000000" w:themeColor="text1"/>
           <w:kern w:val="0"/>
           <w:sz w:val="30"/>
@@ -6013,6 +7614,276 @@
         </w:rPr>
         <w:t>.</w:t>
       </w:r>
+    </w:p>
+    <w:p>
+      <w:pPr>
+        <w:pStyle w:val="ListParagraph"/>
+        <w:numPr>
+          <w:ilvl w:val="0"/>
+          <w:numId w:val="20"/>
+        </w:numPr>
+        <w:spacing w:before="100" w:beforeAutospacing="1" w:after="100" w:afterAutospacing="1" w:line="240" w:lineRule="auto"/>
+        <w:rPr>
+          <w:rFonts w:asciiTheme="minorBidi" w:eastAsia="Times New Roman" w:hAnsiTheme="minorBidi"/>
+          <w:color w:val="000000" w:themeColor="text1"/>
+          <w:kern w:val="0"/>
+          <w:sz w:val="30"/>
+          <w:szCs w:val="30"/>
+          <w14:shadow w14:blurRad="38100" w14:dist="19050" w14:dir="2700000" w14:sx="100000" w14:sy="100000" w14:kx="0" w14:ky="0" w14:algn="tl">
+            <w14:schemeClr w14:val="dk1">
+              <w14:alpha w14:val="60000"/>
+            </w14:schemeClr>
+          </w14:shadow>
+          <w14:textOutline w14:w="0" w14:cap="flat" w14:cmpd="sng" w14:algn="ctr">
+            <w14:noFill/>
+            <w14:prstDash w14:val="solid"/>
+            <w14:round/>
+          </w14:textOutline>
+          <w14:ligatures w14:val="none"/>
+        </w:rPr>
+      </w:pPr>
+      <w:r>
+        <w:rPr>
+          <w:rFonts w:asciiTheme="minorBidi" w:eastAsia="Times New Roman" w:hAnsiTheme="minorBidi"/>
+          <w:color w:val="000000" w:themeColor="text1"/>
+          <w:kern w:val="0"/>
+          <w:sz w:val="30"/>
+          <w:szCs w:val="30"/>
+          <w14:shadow w14:blurRad="38100" w14:dist="19050" w14:dir="2700000" w14:sx="100000" w14:sy="100000" w14:kx="0" w14:ky="0" w14:algn="tl">
+            <w14:schemeClr w14:val="dk1">
+              <w14:alpha w14:val="60000"/>
+            </w14:schemeClr>
+          </w14:shadow>
+          <w14:textOutline w14:w="0" w14:cap="flat" w14:cmpd="sng" w14:algn="ctr">
+            <w14:noFill/>
+            <w14:prstDash w14:val="solid"/>
+            <w14:round/>
+          </w14:textOutline>
+          <w14:ligatures w14:val="none"/>
+        </w:rPr>
+        <w:t>Use optimistic locking in scenarios with high concurrency to avoid unnecessary database locks</w:t>
+      </w:r>
+      <w:r>
+        <w:rPr>
+          <w:rFonts w:asciiTheme="minorBidi" w:eastAsia="Times New Roman" w:hAnsiTheme="minorBidi"/>
+          <w:color w:val="000000" w:themeColor="text1"/>
+          <w:kern w:val="0"/>
+          <w:sz w:val="30"/>
+          <w:szCs w:val="30"/>
+          <w14:shadow w14:blurRad="38100" w14:dist="19050" w14:dir="2700000" w14:sx="100000" w14:sy="100000" w14:kx="0" w14:ky="0" w14:algn="tl">
+            <w14:schemeClr w14:val="dk1">
+              <w14:alpha w14:val="60000"/>
+            </w14:schemeClr>
+          </w14:shadow>
+          <w14:textOutline w14:w="0" w14:cap="flat" w14:cmpd="sng" w14:algn="ctr">
+            <w14:noFill/>
+            <w14:prstDash w14:val="solid"/>
+            <w14:round/>
+          </w14:textOutline>
+          <w14:ligatures w14:val="none"/>
+        </w:rPr>
+        <w:t>.</w:t>
+      </w:r>
+    </w:p>
+    <w:p>
+      <w:pPr>
+        <w:spacing w:before="100" w:beforeAutospacing="1" w:after="100" w:afterAutospacing="1" w:line="240" w:lineRule="auto"/>
+        <w:rPr>
+          <w:rFonts w:asciiTheme="minorBidi" w:eastAsia="Times New Roman" w:hAnsiTheme="minorBidi"/>
+          <w:color w:val="000000" w:themeColor="text1"/>
+          <w:kern w:val="0"/>
+          <w:sz w:val="30"/>
+          <w:szCs w:val="30"/>
+          <w14:shadow w14:blurRad="38100" w14:dist="19050" w14:dir="2700000" w14:sx="100000" w14:sy="100000" w14:kx="0" w14:ky="0" w14:algn="tl">
+            <w14:schemeClr w14:val="dk1">
+              <w14:alpha w14:val="60000"/>
+            </w14:schemeClr>
+          </w14:shadow>
+          <w14:textOutline w14:w="0" w14:cap="flat" w14:cmpd="sng" w14:algn="ctr">
+            <w14:noFill/>
+            <w14:prstDash w14:val="solid"/>
+            <w14:round/>
+          </w14:textOutline>
+          <w14:ligatures w14:val="none"/>
+        </w:rPr>
+      </w:pPr>
+    </w:p>
+    <w:p>
+      <w:pPr>
+        <w:spacing w:before="100" w:beforeAutospacing="1" w:after="100" w:afterAutospacing="1" w:line="240" w:lineRule="auto"/>
+        <w:rPr>
+          <w:rFonts w:asciiTheme="minorBidi" w:eastAsia="Times New Roman" w:hAnsiTheme="minorBidi"/>
+          <w:color w:val="000000" w:themeColor="text1"/>
+          <w:kern w:val="0"/>
+          <w:sz w:val="30"/>
+          <w:szCs w:val="30"/>
+          <w14:shadow w14:blurRad="38100" w14:dist="19050" w14:dir="2700000" w14:sx="100000" w14:sy="100000" w14:kx="0" w14:ky="0" w14:algn="tl">
+            <w14:schemeClr w14:val="dk1">
+              <w14:alpha w14:val="60000"/>
+            </w14:schemeClr>
+          </w14:shadow>
+          <w14:textOutline w14:w="0" w14:cap="flat" w14:cmpd="sng" w14:algn="ctr">
+            <w14:noFill/>
+            <w14:prstDash w14:val="solid"/>
+            <w14:round/>
+          </w14:textOutline>
+          <w14:ligatures w14:val="none"/>
+        </w:rPr>
+      </w:pPr>
+    </w:p>
+    <w:p>
+      <w:pPr>
+        <w:spacing w:before="100" w:beforeAutospacing="1" w:after="100" w:afterAutospacing="1" w:line="240" w:lineRule="auto"/>
+        <w:rPr>
+          <w:rFonts w:asciiTheme="minorBidi" w:eastAsia="Times New Roman" w:hAnsiTheme="minorBidi"/>
+          <w:color w:val="000000" w:themeColor="text1"/>
+          <w:kern w:val="0"/>
+          <w:sz w:val="30"/>
+          <w:szCs w:val="30"/>
+          <w14:shadow w14:blurRad="38100" w14:dist="19050" w14:dir="2700000" w14:sx="100000" w14:sy="100000" w14:kx="0" w14:ky="0" w14:algn="tl">
+            <w14:schemeClr w14:val="dk1">
+              <w14:alpha w14:val="60000"/>
+            </w14:schemeClr>
+          </w14:shadow>
+          <w14:textOutline w14:w="0" w14:cap="flat" w14:cmpd="sng" w14:algn="ctr">
+            <w14:noFill/>
+            <w14:prstDash w14:val="solid"/>
+            <w14:round/>
+          </w14:textOutline>
+          <w14:ligatures w14:val="none"/>
+        </w:rPr>
+      </w:pPr>
+      <w:r>
+        <w:rPr>
+          <w:rFonts w:asciiTheme="minorBidi" w:eastAsia="Times New Roman" w:hAnsiTheme="minorBidi"/>
+          <w:color w:val="000000" w:themeColor="text1"/>
+          <w:kern w:val="0"/>
+          <w:sz w:val="30"/>
+          <w:szCs w:val="30"/>
+          <w14:shadow w14:blurRad="38100" w14:dist="19050" w14:dir="2700000" w14:sx="100000" w14:sy="100000" w14:kx="0" w14:ky="0" w14:algn="tl">
+            <w14:schemeClr w14:val="dk1">
+              <w14:alpha w14:val="60000"/>
+            </w14:schemeClr>
+          </w14:shadow>
+          <w14:textOutline w14:w="0" w14:cap="flat" w14:cmpd="sng" w14:algn="ctr">
+            <w14:noFill/>
+            <w14:prstDash w14:val="solid"/>
+            <w14:round/>
+          </w14:textOutline>
+          <w14:ligatures w14:val="none"/>
+        </w:rPr>
+        <w:t>All about JPA</w:t>
+      </w:r>
+      <w:r>
+        <w:rPr>
+          <w:rFonts w:asciiTheme="minorBidi" w:eastAsia="Times New Roman" w:hAnsiTheme="minorBidi"/>
+          <w:color w:val="000000" w:themeColor="text1"/>
+          <w:kern w:val="0"/>
+          <w:sz w:val="30"/>
+          <w:szCs w:val="30"/>
+          <w14:shadow w14:blurRad="38100" w14:dist="19050" w14:dir="2700000" w14:sx="100000" w14:sy="100000" w14:kx="0" w14:ky="0" w14:algn="tl">
+            <w14:schemeClr w14:val="dk1">
+              <w14:alpha w14:val="60000"/>
+            </w14:schemeClr>
+          </w14:shadow>
+          <w14:textOutline w14:w="0" w14:cap="flat" w14:cmpd="sng" w14:algn="ctr">
+            <w14:noFill/>
+            <w14:prstDash w14:val="solid"/>
+            <w14:round/>
+          </w14:textOutline>
+          <w14:ligatures w14:val="none"/>
+        </w:rPr>
+        <w:t>&amp; Hibernate</w:t>
+      </w:r>
+      <w:r>
+        <w:rPr>
+          <w:rFonts w:asciiTheme="minorBidi" w:eastAsia="Times New Roman" w:hAnsiTheme="minorBidi"/>
+          <w:color w:val="000000" w:themeColor="text1"/>
+          <w:kern w:val="0"/>
+          <w:sz w:val="30"/>
+          <w:szCs w:val="30"/>
+          <w14:shadow w14:blurRad="38100" w14:dist="19050" w14:dir="2700000" w14:sx="100000" w14:sy="100000" w14:kx="0" w14:ky="0" w14:algn="tl">
+            <w14:schemeClr w14:val="dk1">
+              <w14:alpha w14:val="60000"/>
+            </w14:schemeClr>
+          </w14:shadow>
+          <w14:textOutline w14:w="0" w14:cap="flat" w14:cmpd="sng" w14:algn="ctr">
+            <w14:noFill/>
+            <w14:prstDash w14:val="solid"/>
+            <w14:round/>
+          </w14:textOutline>
+          <w14:ligatures w14:val="none"/>
+        </w:rPr>
+        <w:t>:</w:t>
+      </w:r>
+    </w:p>
+    <w:p>
+      <w:pPr>
+        <w:spacing w:before="100" w:beforeAutospacing="1" w:after="100" w:afterAutospacing="1" w:line="240" w:lineRule="auto"/>
+        <w:rPr>
+          <w:rFonts w:asciiTheme="minorBidi" w:eastAsia="Times New Roman" w:hAnsiTheme="minorBidi"/>
+          <w:color w:val="000000" w:themeColor="text1"/>
+          <w:kern w:val="0"/>
+          <w:sz w:val="30"/>
+          <w:szCs w:val="30"/>
+          <w14:shadow w14:blurRad="38100" w14:dist="19050" w14:dir="2700000" w14:sx="100000" w14:sy="100000" w14:kx="0" w14:ky="0" w14:algn="tl">
+            <w14:schemeClr w14:val="dk1">
+              <w14:alpha w14:val="60000"/>
+            </w14:schemeClr>
+          </w14:shadow>
+          <w14:textOutline w14:w="0" w14:cap="flat" w14:cmpd="sng" w14:algn="ctr">
+            <w14:noFill/>
+            <w14:prstDash w14:val="solid"/>
+            <w14:round/>
+          </w14:textOutline>
+          <w14:ligatures w14:val="none"/>
+        </w:rPr>
+      </w:pPr>
+      <w:r>
+        <w:rPr>
+          <w:rFonts w:asciiTheme="minorBidi" w:eastAsia="Times New Roman" w:hAnsiTheme="minorBidi"/>
+          <w:color w:val="4472C4" w:themeColor="accent1"/>
+          <w:kern w:val="0"/>
+          <w:sz w:val="30"/>
+          <w:szCs w:val="30"/>
+          <w:u w:val="single"/>
+          <w14:shadow w14:blurRad="38100" w14:dist="19050" w14:dir="2700000" w14:sx="100000" w14:sy="100000" w14:kx="0" w14:ky="0" w14:algn="tl">
+            <w14:schemeClr w14:val="dk1">
+              <w14:alpha w14:val="60000"/>
+            </w14:schemeClr>
+          </w14:shadow>
+          <w14:textOutline w14:w="0" w14:cap="flat" w14:cmpd="sng" w14:algn="ctr">
+            <w14:noFill/>
+            <w14:prstDash w14:val="solid"/>
+            <w14:round/>
+          </w14:textOutline>
+          <w14:ligatures w14:val="none"/>
+        </w:rPr>
+        <w:t>https://chatgpt.com/share/ea2ed77b-583c-49fa-9185-dc0efb2aff5c</w:t>
+      </w:r>
+    </w:p>
+    <w:p>
+      <w:pPr>
+        <w:spacing w:before="100" w:beforeAutospacing="1" w:after="100" w:afterAutospacing="1" w:line="240" w:lineRule="auto"/>
+        <w:rPr>
+          <w:rFonts w:asciiTheme="minorBidi" w:eastAsia="Times New Roman" w:hAnsiTheme="minorBidi"/>
+          <w:color w:val="000000" w:themeColor="text1"/>
+          <w:kern w:val="0"/>
+          <w:sz w:val="30"/>
+          <w:szCs w:val="30"/>
+          <w14:shadow w14:blurRad="38100" w14:dist="19050" w14:dir="2700000" w14:sx="100000" w14:sy="100000" w14:kx="0" w14:ky="0" w14:algn="tl">
+            <w14:schemeClr w14:val="dk1">
+              <w14:alpha w14:val="60000"/>
+            </w14:schemeClr>
+          </w14:shadow>
+          <w14:textOutline w14:w="0" w14:cap="flat" w14:cmpd="sng" w14:algn="ctr">
+            <w14:noFill/>
+            <w14:prstDash w14:val="solid"/>
+            <w14:round/>
+          </w14:textOutline>
+          <w14:ligatures w14:val="none"/>
+        </w:rPr>
+      </w:pPr>
     </w:p>
     <w:p>
       <w:pPr>
@@ -6070,7 +7941,7 @@
         <v:path o:extrusionok="f" gradientshapeok="t" o:connecttype="rect"/>
         <o:lock v:ext="edit" aspectratio="t"/>
       </v:shapetype>
-      <v:shape id="_x0000_i1212" type="#_x0000_t75" style="width:11.4pt;height:11.4pt" o:bullet="t">
+      <v:shape id="_x0000_i1070" type="#_x0000_t75" style="width:11.4pt;height:11.4pt" o:bullet="t">
         <v:imagedata r:id="rId1" o:title="mso193E"/>
       </v:shape>
     </w:pict>
@@ -6189,6 +8060,304 @@
     </w:lvl>
   </w:abstractNum>
   <w:abstractNum w:abstractNumId="1" w15:restartNumberingAfterBreak="0">
+    <w:nsid w:val="06022538"/>
+    <w:multiLevelType w:val="multilevel"/>
+    <w:tmpl w:val="143E0584"/>
+    <w:lvl w:ilvl="0">
+      <w:start w:val="1"/>
+      <w:numFmt w:val="bullet"/>
+      <w:lvlText w:val=""/>
+      <w:lvlJc w:val="left"/>
+      <w:pPr>
+        <w:tabs>
+          <w:tab w:val="num" w:pos="720"/>
+        </w:tabs>
+        <w:ind w:left="720" w:hanging="360"/>
+      </w:pPr>
+      <w:rPr>
+        <w:rFonts w:ascii="Symbol" w:hAnsi="Symbol" w:hint="default"/>
+        <w:sz w:val="20"/>
+      </w:rPr>
+    </w:lvl>
+    <w:lvl w:ilvl="1" w:tentative="1">
+      <w:start w:val="1"/>
+      <w:numFmt w:val="bullet"/>
+      <w:lvlText w:val="o"/>
+      <w:lvlJc w:val="left"/>
+      <w:pPr>
+        <w:tabs>
+          <w:tab w:val="num" w:pos="1440"/>
+        </w:tabs>
+        <w:ind w:left="1440" w:hanging="360"/>
+      </w:pPr>
+      <w:rPr>
+        <w:rFonts w:ascii="Courier New" w:hAnsi="Courier New" w:hint="default"/>
+        <w:sz w:val="20"/>
+      </w:rPr>
+    </w:lvl>
+    <w:lvl w:ilvl="2" w:tentative="1">
+      <w:start w:val="1"/>
+      <w:numFmt w:val="bullet"/>
+      <w:lvlText w:val=""/>
+      <w:lvlJc w:val="left"/>
+      <w:pPr>
+        <w:tabs>
+          <w:tab w:val="num" w:pos="2160"/>
+        </w:tabs>
+        <w:ind w:left="2160" w:hanging="360"/>
+      </w:pPr>
+      <w:rPr>
+        <w:rFonts w:ascii="Wingdings" w:hAnsi="Wingdings" w:hint="default"/>
+        <w:sz w:val="20"/>
+      </w:rPr>
+    </w:lvl>
+    <w:lvl w:ilvl="3" w:tentative="1">
+      <w:start w:val="1"/>
+      <w:numFmt w:val="bullet"/>
+      <w:lvlText w:val=""/>
+      <w:lvlJc w:val="left"/>
+      <w:pPr>
+        <w:tabs>
+          <w:tab w:val="num" w:pos="2880"/>
+        </w:tabs>
+        <w:ind w:left="2880" w:hanging="360"/>
+      </w:pPr>
+      <w:rPr>
+        <w:rFonts w:ascii="Wingdings" w:hAnsi="Wingdings" w:hint="default"/>
+        <w:sz w:val="20"/>
+      </w:rPr>
+    </w:lvl>
+    <w:lvl w:ilvl="4" w:tentative="1">
+      <w:start w:val="1"/>
+      <w:numFmt w:val="bullet"/>
+      <w:lvlText w:val=""/>
+      <w:lvlJc w:val="left"/>
+      <w:pPr>
+        <w:tabs>
+          <w:tab w:val="num" w:pos="3600"/>
+        </w:tabs>
+        <w:ind w:left="3600" w:hanging="360"/>
+      </w:pPr>
+      <w:rPr>
+        <w:rFonts w:ascii="Wingdings" w:hAnsi="Wingdings" w:hint="default"/>
+        <w:sz w:val="20"/>
+      </w:rPr>
+    </w:lvl>
+    <w:lvl w:ilvl="5" w:tentative="1">
+      <w:start w:val="1"/>
+      <w:numFmt w:val="bullet"/>
+      <w:lvlText w:val=""/>
+      <w:lvlJc w:val="left"/>
+      <w:pPr>
+        <w:tabs>
+          <w:tab w:val="num" w:pos="4320"/>
+        </w:tabs>
+        <w:ind w:left="4320" w:hanging="360"/>
+      </w:pPr>
+      <w:rPr>
+        <w:rFonts w:ascii="Wingdings" w:hAnsi="Wingdings" w:hint="default"/>
+        <w:sz w:val="20"/>
+      </w:rPr>
+    </w:lvl>
+    <w:lvl w:ilvl="6" w:tentative="1">
+      <w:start w:val="1"/>
+      <w:numFmt w:val="bullet"/>
+      <w:lvlText w:val=""/>
+      <w:lvlJc w:val="left"/>
+      <w:pPr>
+        <w:tabs>
+          <w:tab w:val="num" w:pos="5040"/>
+        </w:tabs>
+        <w:ind w:left="5040" w:hanging="360"/>
+      </w:pPr>
+      <w:rPr>
+        <w:rFonts w:ascii="Wingdings" w:hAnsi="Wingdings" w:hint="default"/>
+        <w:sz w:val="20"/>
+      </w:rPr>
+    </w:lvl>
+    <w:lvl w:ilvl="7" w:tentative="1">
+      <w:start w:val="1"/>
+      <w:numFmt w:val="bullet"/>
+      <w:lvlText w:val=""/>
+      <w:lvlJc w:val="left"/>
+      <w:pPr>
+        <w:tabs>
+          <w:tab w:val="num" w:pos="5760"/>
+        </w:tabs>
+        <w:ind w:left="5760" w:hanging="360"/>
+      </w:pPr>
+      <w:rPr>
+        <w:rFonts w:ascii="Wingdings" w:hAnsi="Wingdings" w:hint="default"/>
+        <w:sz w:val="20"/>
+      </w:rPr>
+    </w:lvl>
+    <w:lvl w:ilvl="8" w:tentative="1">
+      <w:start w:val="1"/>
+      <w:numFmt w:val="bullet"/>
+      <w:lvlText w:val=""/>
+      <w:lvlJc w:val="left"/>
+      <w:pPr>
+        <w:tabs>
+          <w:tab w:val="num" w:pos="6480"/>
+        </w:tabs>
+        <w:ind w:left="6480" w:hanging="360"/>
+      </w:pPr>
+      <w:rPr>
+        <w:rFonts w:ascii="Wingdings" w:hAnsi="Wingdings" w:hint="default"/>
+        <w:sz w:val="20"/>
+      </w:rPr>
+    </w:lvl>
+  </w:abstractNum>
+  <w:abstractNum w:abstractNumId="2" w15:restartNumberingAfterBreak="0">
+    <w:nsid w:val="0D006A9E"/>
+    <w:multiLevelType w:val="multilevel"/>
+    <w:tmpl w:val="D5C8E27A"/>
+    <w:lvl w:ilvl="0">
+      <w:start w:val="16"/>
+      <w:numFmt w:val="bullet"/>
+      <w:lvlText w:val=""/>
+      <w:lvlJc w:val="left"/>
+      <w:pPr>
+        <w:tabs>
+          <w:tab w:val="num" w:pos="1350"/>
+        </w:tabs>
+        <w:ind w:left="1350" w:hanging="360"/>
+      </w:pPr>
+      <w:rPr>
+        <w:rFonts w:ascii="Wingdings" w:eastAsia="Times New Roman" w:hAnsi="Wingdings" w:cstheme="minorBidi" w:hint="default"/>
+        <w:sz w:val="20"/>
+      </w:rPr>
+    </w:lvl>
+    <w:lvl w:ilvl="1">
+      <w:start w:val="1"/>
+      <w:numFmt w:val="bullet"/>
+      <w:lvlText w:val="o"/>
+      <w:lvlJc w:val="left"/>
+      <w:pPr>
+        <w:tabs>
+          <w:tab w:val="num" w:pos="1350"/>
+        </w:tabs>
+        <w:ind w:left="1350" w:hanging="360"/>
+      </w:pPr>
+      <w:rPr>
+        <w:rFonts w:ascii="Courier New" w:hAnsi="Courier New" w:hint="default"/>
+        <w:sz w:val="20"/>
+      </w:rPr>
+    </w:lvl>
+    <w:lvl w:ilvl="2">
+      <w:start w:val="1"/>
+      <w:numFmt w:val="bullet"/>
+      <w:lvlText w:val=""/>
+      <w:lvlJc w:val="left"/>
+      <w:pPr>
+        <w:tabs>
+          <w:tab w:val="num" w:pos="2070"/>
+        </w:tabs>
+        <w:ind w:left="2070" w:hanging="360"/>
+      </w:pPr>
+      <w:rPr>
+        <w:rFonts w:ascii="Wingdings" w:hAnsi="Wingdings" w:hint="default"/>
+        <w:sz w:val="20"/>
+      </w:rPr>
+    </w:lvl>
+    <w:lvl w:ilvl="3" w:tentative="1">
+      <w:start w:val="1"/>
+      <w:numFmt w:val="bullet"/>
+      <w:lvlText w:val=""/>
+      <w:lvlJc w:val="left"/>
+      <w:pPr>
+        <w:tabs>
+          <w:tab w:val="num" w:pos="2790"/>
+        </w:tabs>
+        <w:ind w:left="2790" w:hanging="360"/>
+      </w:pPr>
+      <w:rPr>
+        <w:rFonts w:ascii="Wingdings" w:hAnsi="Wingdings" w:hint="default"/>
+        <w:sz w:val="20"/>
+      </w:rPr>
+    </w:lvl>
+    <w:lvl w:ilvl="4" w:tentative="1">
+      <w:start w:val="1"/>
+      <w:numFmt w:val="bullet"/>
+      <w:lvlText w:val=""/>
+      <w:lvlJc w:val="left"/>
+      <w:pPr>
+        <w:tabs>
+          <w:tab w:val="num" w:pos="3510"/>
+        </w:tabs>
+        <w:ind w:left="3510" w:hanging="360"/>
+      </w:pPr>
+      <w:rPr>
+        <w:rFonts w:ascii="Wingdings" w:hAnsi="Wingdings" w:hint="default"/>
+        <w:sz w:val="20"/>
+      </w:rPr>
+    </w:lvl>
+    <w:lvl w:ilvl="5" w:tentative="1">
+      <w:start w:val="1"/>
+      <w:numFmt w:val="bullet"/>
+      <w:lvlText w:val=""/>
+      <w:lvlJc w:val="left"/>
+      <w:pPr>
+        <w:tabs>
+          <w:tab w:val="num" w:pos="4230"/>
+        </w:tabs>
+        <w:ind w:left="4230" w:hanging="360"/>
+      </w:pPr>
+      <w:rPr>
+        <w:rFonts w:ascii="Wingdings" w:hAnsi="Wingdings" w:hint="default"/>
+        <w:sz w:val="20"/>
+      </w:rPr>
+    </w:lvl>
+    <w:lvl w:ilvl="6" w:tentative="1">
+      <w:start w:val="1"/>
+      <w:numFmt w:val="bullet"/>
+      <w:lvlText w:val=""/>
+      <w:lvlJc w:val="left"/>
+      <w:pPr>
+        <w:tabs>
+          <w:tab w:val="num" w:pos="4950"/>
+        </w:tabs>
+        <w:ind w:left="4950" w:hanging="360"/>
+      </w:pPr>
+      <w:rPr>
+        <w:rFonts w:ascii="Wingdings" w:hAnsi="Wingdings" w:hint="default"/>
+        <w:sz w:val="20"/>
+      </w:rPr>
+    </w:lvl>
+    <w:lvl w:ilvl="7" w:tentative="1">
+      <w:start w:val="1"/>
+      <w:numFmt w:val="bullet"/>
+      <w:lvlText w:val=""/>
+      <w:lvlJc w:val="left"/>
+      <w:pPr>
+        <w:tabs>
+          <w:tab w:val="num" w:pos="5670"/>
+        </w:tabs>
+        <w:ind w:left="5670" w:hanging="360"/>
+      </w:pPr>
+      <w:rPr>
+        <w:rFonts w:ascii="Wingdings" w:hAnsi="Wingdings" w:hint="default"/>
+        <w:sz w:val="20"/>
+      </w:rPr>
+    </w:lvl>
+    <w:lvl w:ilvl="8" w:tentative="1">
+      <w:start w:val="1"/>
+      <w:numFmt w:val="bullet"/>
+      <w:lvlText w:val=""/>
+      <w:lvlJc w:val="left"/>
+      <w:pPr>
+        <w:tabs>
+          <w:tab w:val="num" w:pos="6390"/>
+        </w:tabs>
+        <w:ind w:left="6390" w:hanging="360"/>
+      </w:pPr>
+      <w:rPr>
+        <w:rFonts w:ascii="Wingdings" w:hAnsi="Wingdings" w:hint="default"/>
+        <w:sz w:val="20"/>
+      </w:rPr>
+    </w:lvl>
+  </w:abstractNum>
+  <w:abstractNum w:abstractNumId="3" w15:restartNumberingAfterBreak="0">
     <w:nsid w:val="0D15051E"/>
     <w:multiLevelType w:val="hybridMultilevel"/>
     <w:tmpl w:val="9870848C"/>
@@ -6198,7 +8367,7 @@
       <w:lvlText w:val=""/>
       <w:lvlJc w:val="left"/>
       <w:pPr>
-        <w:ind w:left="948" w:hanging="360"/>
+        <w:ind w:left="1620" w:hanging="360"/>
       </w:pPr>
       <w:rPr>
         <w:rFonts w:ascii="Wingdings" w:eastAsia="Times New Roman" w:hAnsi="Wingdings" w:cstheme="minorBidi" w:hint="default"/>
@@ -6301,7 +8470,120 @@
       </w:rPr>
     </w:lvl>
   </w:abstractNum>
-  <w:abstractNum w:abstractNumId="2" w15:restartNumberingAfterBreak="0">
+  <w:abstractNum w:abstractNumId="4" w15:restartNumberingAfterBreak="0">
+    <w:nsid w:val="0E0A4F70"/>
+    <w:multiLevelType w:val="hybridMultilevel"/>
+    <w:tmpl w:val="73F268A2"/>
+    <w:lvl w:ilvl="0" w:tplc="11647484">
+      <w:numFmt w:val="bullet"/>
+      <w:lvlText w:val="-"/>
+      <w:lvlJc w:val="left"/>
+      <w:pPr>
+        <w:ind w:left="804" w:hanging="360"/>
+      </w:pPr>
+      <w:rPr>
+        <w:rFonts w:ascii="Calibri" w:eastAsiaTheme="minorHAnsi" w:hAnsi="Calibri" w:cs="Calibri" w:hint="default"/>
+        <w:color w:val="auto"/>
+      </w:rPr>
+    </w:lvl>
+    <w:lvl w:ilvl="1" w:tplc="04090003" w:tentative="1">
+      <w:start w:val="1"/>
+      <w:numFmt w:val="bullet"/>
+      <w:lvlText w:val="o"/>
+      <w:lvlJc w:val="left"/>
+      <w:pPr>
+        <w:ind w:left="1524" w:hanging="360"/>
+      </w:pPr>
+      <w:rPr>
+        <w:rFonts w:ascii="Courier New" w:hAnsi="Courier New" w:cs="Courier New" w:hint="default"/>
+      </w:rPr>
+    </w:lvl>
+    <w:lvl w:ilvl="2" w:tplc="04090005" w:tentative="1">
+      <w:start w:val="1"/>
+      <w:numFmt w:val="bullet"/>
+      <w:lvlText w:val=""/>
+      <w:lvlJc w:val="left"/>
+      <w:pPr>
+        <w:ind w:left="2244" w:hanging="360"/>
+      </w:pPr>
+      <w:rPr>
+        <w:rFonts w:ascii="Wingdings" w:hAnsi="Wingdings" w:hint="default"/>
+      </w:rPr>
+    </w:lvl>
+    <w:lvl w:ilvl="3" w:tplc="04090001" w:tentative="1">
+      <w:start w:val="1"/>
+      <w:numFmt w:val="bullet"/>
+      <w:lvlText w:val=""/>
+      <w:lvlJc w:val="left"/>
+      <w:pPr>
+        <w:ind w:left="2964" w:hanging="360"/>
+      </w:pPr>
+      <w:rPr>
+        <w:rFonts w:ascii="Symbol" w:hAnsi="Symbol" w:hint="default"/>
+      </w:rPr>
+    </w:lvl>
+    <w:lvl w:ilvl="4" w:tplc="04090003" w:tentative="1">
+      <w:start w:val="1"/>
+      <w:numFmt w:val="bullet"/>
+      <w:lvlText w:val="o"/>
+      <w:lvlJc w:val="left"/>
+      <w:pPr>
+        <w:ind w:left="3684" w:hanging="360"/>
+      </w:pPr>
+      <w:rPr>
+        <w:rFonts w:ascii="Courier New" w:hAnsi="Courier New" w:cs="Courier New" w:hint="default"/>
+      </w:rPr>
+    </w:lvl>
+    <w:lvl w:ilvl="5" w:tplc="04090005" w:tentative="1">
+      <w:start w:val="1"/>
+      <w:numFmt w:val="bullet"/>
+      <w:lvlText w:val=""/>
+      <w:lvlJc w:val="left"/>
+      <w:pPr>
+        <w:ind w:left="4404" w:hanging="360"/>
+      </w:pPr>
+      <w:rPr>
+        <w:rFonts w:ascii="Wingdings" w:hAnsi="Wingdings" w:hint="default"/>
+      </w:rPr>
+    </w:lvl>
+    <w:lvl w:ilvl="6" w:tplc="04090001" w:tentative="1">
+      <w:start w:val="1"/>
+      <w:numFmt w:val="bullet"/>
+      <w:lvlText w:val=""/>
+      <w:lvlJc w:val="left"/>
+      <w:pPr>
+        <w:ind w:left="5124" w:hanging="360"/>
+      </w:pPr>
+      <w:rPr>
+        <w:rFonts w:ascii="Symbol" w:hAnsi="Symbol" w:hint="default"/>
+      </w:rPr>
+    </w:lvl>
+    <w:lvl w:ilvl="7" w:tplc="04090003" w:tentative="1">
+      <w:start w:val="1"/>
+      <w:numFmt w:val="bullet"/>
+      <w:lvlText w:val="o"/>
+      <w:lvlJc w:val="left"/>
+      <w:pPr>
+        <w:ind w:left="5844" w:hanging="360"/>
+      </w:pPr>
+      <w:rPr>
+        <w:rFonts w:ascii="Courier New" w:hAnsi="Courier New" w:cs="Courier New" w:hint="default"/>
+      </w:rPr>
+    </w:lvl>
+    <w:lvl w:ilvl="8" w:tplc="04090005" w:tentative="1">
+      <w:start w:val="1"/>
+      <w:numFmt w:val="bullet"/>
+      <w:lvlText w:val=""/>
+      <w:lvlJc w:val="left"/>
+      <w:pPr>
+        <w:ind w:left="6564" w:hanging="360"/>
+      </w:pPr>
+      <w:rPr>
+        <w:rFonts w:ascii="Wingdings" w:hAnsi="Wingdings" w:hint="default"/>
+      </w:rPr>
+    </w:lvl>
+  </w:abstractNum>
+  <w:abstractNum w:abstractNumId="5" w15:restartNumberingAfterBreak="0">
     <w:nsid w:val="1D3F3CB1"/>
     <w:multiLevelType w:val="hybridMultilevel"/>
     <w:tmpl w:val="2D4623A0"/>
@@ -6414,7 +8696,7 @@
       </w:rPr>
     </w:lvl>
   </w:abstractNum>
-  <w:abstractNum w:abstractNumId="3" w15:restartNumberingAfterBreak="0">
+  <w:abstractNum w:abstractNumId="6" w15:restartNumberingAfterBreak="0">
     <w:nsid w:val="22F541A5"/>
     <w:multiLevelType w:val="hybridMultilevel"/>
     <w:tmpl w:val="2D961D3C"/>
@@ -6527,7 +8809,7 @@
       </w:rPr>
     </w:lvl>
   </w:abstractNum>
-  <w:abstractNum w:abstractNumId="4" w15:restartNumberingAfterBreak="0">
+  <w:abstractNum w:abstractNumId="7" w15:restartNumberingAfterBreak="0">
     <w:nsid w:val="279363C2"/>
     <w:multiLevelType w:val="hybridMultilevel"/>
     <w:tmpl w:val="97702016"/>
@@ -6641,7 +8923,7 @@
       </w:rPr>
     </w:lvl>
   </w:abstractNum>
-  <w:abstractNum w:abstractNumId="5" w15:restartNumberingAfterBreak="0">
+  <w:abstractNum w:abstractNumId="8" w15:restartNumberingAfterBreak="0">
     <w:nsid w:val="2B981188"/>
     <w:multiLevelType w:val="hybridMultilevel"/>
     <w:tmpl w:val="70142C24"/>
@@ -6757,7 +9039,7 @@
       </w:rPr>
     </w:lvl>
   </w:abstractNum>
-  <w:abstractNum w:abstractNumId="6" w15:restartNumberingAfterBreak="0">
+  <w:abstractNum w:abstractNumId="9" w15:restartNumberingAfterBreak="0">
     <w:nsid w:val="347B1218"/>
     <w:multiLevelType w:val="hybridMultilevel"/>
     <w:tmpl w:val="BA0ABC24"/>
@@ -6871,7 +9153,156 @@
       </w:rPr>
     </w:lvl>
   </w:abstractNum>
-  <w:abstractNum w:abstractNumId="7" w15:restartNumberingAfterBreak="0">
+  <w:abstractNum w:abstractNumId="10" w15:restartNumberingAfterBreak="0">
+    <w:nsid w:val="439E47B9"/>
+    <w:multiLevelType w:val="multilevel"/>
+    <w:tmpl w:val="7C6CCE0A"/>
+    <w:lvl w:ilvl="0">
+      <w:start w:val="1"/>
+      <w:numFmt w:val="bullet"/>
+      <w:lvlText w:val=""/>
+      <w:lvlJc w:val="left"/>
+      <w:pPr>
+        <w:tabs>
+          <w:tab w:val="num" w:pos="720"/>
+        </w:tabs>
+        <w:ind w:left="720" w:hanging="360"/>
+      </w:pPr>
+      <w:rPr>
+        <w:rFonts w:ascii="Symbol" w:hAnsi="Symbol" w:hint="default"/>
+        <w:sz w:val="20"/>
+      </w:rPr>
+    </w:lvl>
+    <w:lvl w:ilvl="1">
+      <w:start w:val="1"/>
+      <w:numFmt w:val="bullet"/>
+      <w:lvlText w:val="o"/>
+      <w:lvlJc w:val="left"/>
+      <w:pPr>
+        <w:tabs>
+          <w:tab w:val="num" w:pos="1440"/>
+        </w:tabs>
+        <w:ind w:left="1440" w:hanging="360"/>
+      </w:pPr>
+      <w:rPr>
+        <w:rFonts w:ascii="Courier New" w:hAnsi="Courier New" w:hint="default"/>
+        <w:sz w:val="20"/>
+      </w:rPr>
+    </w:lvl>
+    <w:lvl w:ilvl="2">
+      <w:start w:val="1"/>
+      <w:numFmt w:val="bullet"/>
+      <w:lvlText w:val=""/>
+      <w:lvlJc w:val="left"/>
+      <w:pPr>
+        <w:tabs>
+          <w:tab w:val="num" w:pos="2160"/>
+        </w:tabs>
+        <w:ind w:left="2160" w:hanging="360"/>
+      </w:pPr>
+      <w:rPr>
+        <w:rFonts w:ascii="Wingdings" w:hAnsi="Wingdings" w:hint="default"/>
+        <w:sz w:val="20"/>
+      </w:rPr>
+    </w:lvl>
+    <w:lvl w:ilvl="3" w:tentative="1">
+      <w:start w:val="1"/>
+      <w:numFmt w:val="bullet"/>
+      <w:lvlText w:val=""/>
+      <w:lvlJc w:val="left"/>
+      <w:pPr>
+        <w:tabs>
+          <w:tab w:val="num" w:pos="2880"/>
+        </w:tabs>
+        <w:ind w:left="2880" w:hanging="360"/>
+      </w:pPr>
+      <w:rPr>
+        <w:rFonts w:ascii="Wingdings" w:hAnsi="Wingdings" w:hint="default"/>
+        <w:sz w:val="20"/>
+      </w:rPr>
+    </w:lvl>
+    <w:lvl w:ilvl="4" w:tentative="1">
+      <w:start w:val="1"/>
+      <w:numFmt w:val="bullet"/>
+      <w:lvlText w:val=""/>
+      <w:lvlJc w:val="left"/>
+      <w:pPr>
+        <w:tabs>
+          <w:tab w:val="num" w:pos="3600"/>
+        </w:tabs>
+        <w:ind w:left="3600" w:hanging="360"/>
+      </w:pPr>
+      <w:rPr>
+        <w:rFonts w:ascii="Wingdings" w:hAnsi="Wingdings" w:hint="default"/>
+        <w:sz w:val="20"/>
+      </w:rPr>
+    </w:lvl>
+    <w:lvl w:ilvl="5" w:tentative="1">
+      <w:start w:val="1"/>
+      <w:numFmt w:val="bullet"/>
+      <w:lvlText w:val=""/>
+      <w:lvlJc w:val="left"/>
+      <w:pPr>
+        <w:tabs>
+          <w:tab w:val="num" w:pos="4320"/>
+        </w:tabs>
+        <w:ind w:left="4320" w:hanging="360"/>
+      </w:pPr>
+      <w:rPr>
+        <w:rFonts w:ascii="Wingdings" w:hAnsi="Wingdings" w:hint="default"/>
+        <w:sz w:val="20"/>
+      </w:rPr>
+    </w:lvl>
+    <w:lvl w:ilvl="6" w:tentative="1">
+      <w:start w:val="1"/>
+      <w:numFmt w:val="bullet"/>
+      <w:lvlText w:val=""/>
+      <w:lvlJc w:val="left"/>
+      <w:pPr>
+        <w:tabs>
+          <w:tab w:val="num" w:pos="5040"/>
+        </w:tabs>
+        <w:ind w:left="5040" w:hanging="360"/>
+      </w:pPr>
+      <w:rPr>
+        <w:rFonts w:ascii="Wingdings" w:hAnsi="Wingdings" w:hint="default"/>
+        <w:sz w:val="20"/>
+      </w:rPr>
+    </w:lvl>
+    <w:lvl w:ilvl="7" w:tentative="1">
+      <w:start w:val="1"/>
+      <w:numFmt w:val="bullet"/>
+      <w:lvlText w:val=""/>
+      <w:lvlJc w:val="left"/>
+      <w:pPr>
+        <w:tabs>
+          <w:tab w:val="num" w:pos="5760"/>
+        </w:tabs>
+        <w:ind w:left="5760" w:hanging="360"/>
+      </w:pPr>
+      <w:rPr>
+        <w:rFonts w:ascii="Wingdings" w:hAnsi="Wingdings" w:hint="default"/>
+        <w:sz w:val="20"/>
+      </w:rPr>
+    </w:lvl>
+    <w:lvl w:ilvl="8" w:tentative="1">
+      <w:start w:val="1"/>
+      <w:numFmt w:val="bullet"/>
+      <w:lvlText w:val=""/>
+      <w:lvlJc w:val="left"/>
+      <w:pPr>
+        <w:tabs>
+          <w:tab w:val="num" w:pos="6480"/>
+        </w:tabs>
+        <w:ind w:left="6480" w:hanging="360"/>
+      </w:pPr>
+      <w:rPr>
+        <w:rFonts w:ascii="Wingdings" w:hAnsi="Wingdings" w:hint="default"/>
+        <w:sz w:val="20"/>
+      </w:rPr>
+    </w:lvl>
+  </w:abstractNum>
+  <w:abstractNum w:abstractNumId="11" w15:restartNumberingAfterBreak="0">
     <w:nsid w:val="454650AE"/>
     <w:multiLevelType w:val="hybridMultilevel"/>
     <w:tmpl w:val="4C90C4DC"/>
@@ -6986,7 +9417,7 @@
       </w:rPr>
     </w:lvl>
   </w:abstractNum>
-  <w:abstractNum w:abstractNumId="8" w15:restartNumberingAfterBreak="0">
+  <w:abstractNum w:abstractNumId="12" w15:restartNumberingAfterBreak="0">
     <w:nsid w:val="469C030A"/>
     <w:multiLevelType w:val="hybridMultilevel"/>
     <w:tmpl w:val="C00AB8D2"/>
@@ -7075,7 +9506,7 @@
       </w:pPr>
     </w:lvl>
   </w:abstractNum>
-  <w:abstractNum w:abstractNumId="9" w15:restartNumberingAfterBreak="0">
+  <w:abstractNum w:abstractNumId="13" w15:restartNumberingAfterBreak="0">
     <w:nsid w:val="50504DC9"/>
     <w:multiLevelType w:val="hybridMultilevel"/>
     <w:tmpl w:val="D3727B12"/>
@@ -7188,7 +9619,7 @@
       </w:rPr>
     </w:lvl>
   </w:abstractNum>
-  <w:abstractNum w:abstractNumId="10" w15:restartNumberingAfterBreak="0">
+  <w:abstractNum w:abstractNumId="14" w15:restartNumberingAfterBreak="0">
     <w:nsid w:val="626E625C"/>
     <w:multiLevelType w:val="multilevel"/>
     <w:tmpl w:val="4BAA19AC"/>
@@ -7337,7 +9768,7 @@
       </w:rPr>
     </w:lvl>
   </w:abstractNum>
-  <w:abstractNum w:abstractNumId="11" w15:restartNumberingAfterBreak="0">
+  <w:abstractNum w:abstractNumId="15" w15:restartNumberingAfterBreak="0">
     <w:nsid w:val="62DF5413"/>
     <w:multiLevelType w:val="multilevel"/>
     <w:tmpl w:val="42D67160"/>
@@ -7486,7 +9917,156 @@
       </w:rPr>
     </w:lvl>
   </w:abstractNum>
-  <w:abstractNum w:abstractNumId="12" w15:restartNumberingAfterBreak="0">
+  <w:abstractNum w:abstractNumId="16" w15:restartNumberingAfterBreak="0">
+    <w:nsid w:val="63A33FBA"/>
+    <w:multiLevelType w:val="multilevel"/>
+    <w:tmpl w:val="134E1AB2"/>
+    <w:lvl w:ilvl="0">
+      <w:start w:val="1"/>
+      <w:numFmt w:val="bullet"/>
+      <w:lvlText w:val=""/>
+      <w:lvlJc w:val="left"/>
+      <w:pPr>
+        <w:tabs>
+          <w:tab w:val="num" w:pos="720"/>
+        </w:tabs>
+        <w:ind w:left="720" w:hanging="360"/>
+      </w:pPr>
+      <w:rPr>
+        <w:rFonts w:ascii="Symbol" w:hAnsi="Symbol" w:hint="default"/>
+        <w:sz w:val="20"/>
+      </w:rPr>
+    </w:lvl>
+    <w:lvl w:ilvl="1">
+      <w:start w:val="1"/>
+      <w:numFmt w:val="bullet"/>
+      <w:lvlText w:val="o"/>
+      <w:lvlJc w:val="left"/>
+      <w:pPr>
+        <w:tabs>
+          <w:tab w:val="num" w:pos="1440"/>
+        </w:tabs>
+        <w:ind w:left="1440" w:hanging="360"/>
+      </w:pPr>
+      <w:rPr>
+        <w:rFonts w:ascii="Courier New" w:hAnsi="Courier New" w:hint="default"/>
+        <w:sz w:val="20"/>
+      </w:rPr>
+    </w:lvl>
+    <w:lvl w:ilvl="2" w:tentative="1">
+      <w:start w:val="1"/>
+      <w:numFmt w:val="bullet"/>
+      <w:lvlText w:val=""/>
+      <w:lvlJc w:val="left"/>
+      <w:pPr>
+        <w:tabs>
+          <w:tab w:val="num" w:pos="2160"/>
+        </w:tabs>
+        <w:ind w:left="2160" w:hanging="360"/>
+      </w:pPr>
+      <w:rPr>
+        <w:rFonts w:ascii="Wingdings" w:hAnsi="Wingdings" w:hint="default"/>
+        <w:sz w:val="20"/>
+      </w:rPr>
+    </w:lvl>
+    <w:lvl w:ilvl="3" w:tentative="1">
+      <w:start w:val="1"/>
+      <w:numFmt w:val="bullet"/>
+      <w:lvlText w:val=""/>
+      <w:lvlJc w:val="left"/>
+      <w:pPr>
+        <w:tabs>
+          <w:tab w:val="num" w:pos="2880"/>
+        </w:tabs>
+        <w:ind w:left="2880" w:hanging="360"/>
+      </w:pPr>
+      <w:rPr>
+        <w:rFonts w:ascii="Wingdings" w:hAnsi="Wingdings" w:hint="default"/>
+        <w:sz w:val="20"/>
+      </w:rPr>
+    </w:lvl>
+    <w:lvl w:ilvl="4" w:tentative="1">
+      <w:start w:val="1"/>
+      <w:numFmt w:val="bullet"/>
+      <w:lvlText w:val=""/>
+      <w:lvlJc w:val="left"/>
+      <w:pPr>
+        <w:tabs>
+          <w:tab w:val="num" w:pos="3600"/>
+        </w:tabs>
+        <w:ind w:left="3600" w:hanging="360"/>
+      </w:pPr>
+      <w:rPr>
+        <w:rFonts w:ascii="Wingdings" w:hAnsi="Wingdings" w:hint="default"/>
+        <w:sz w:val="20"/>
+      </w:rPr>
+    </w:lvl>
+    <w:lvl w:ilvl="5" w:tentative="1">
+      <w:start w:val="1"/>
+      <w:numFmt w:val="bullet"/>
+      <w:lvlText w:val=""/>
+      <w:lvlJc w:val="left"/>
+      <w:pPr>
+        <w:tabs>
+          <w:tab w:val="num" w:pos="4320"/>
+        </w:tabs>
+        <w:ind w:left="4320" w:hanging="360"/>
+      </w:pPr>
+      <w:rPr>
+        <w:rFonts w:ascii="Wingdings" w:hAnsi="Wingdings" w:hint="default"/>
+        <w:sz w:val="20"/>
+      </w:rPr>
+    </w:lvl>
+    <w:lvl w:ilvl="6" w:tentative="1">
+      <w:start w:val="1"/>
+      <w:numFmt w:val="bullet"/>
+      <w:lvlText w:val=""/>
+      <w:lvlJc w:val="left"/>
+      <w:pPr>
+        <w:tabs>
+          <w:tab w:val="num" w:pos="5040"/>
+        </w:tabs>
+        <w:ind w:left="5040" w:hanging="360"/>
+      </w:pPr>
+      <w:rPr>
+        <w:rFonts w:ascii="Wingdings" w:hAnsi="Wingdings" w:hint="default"/>
+        <w:sz w:val="20"/>
+      </w:rPr>
+    </w:lvl>
+    <w:lvl w:ilvl="7" w:tentative="1">
+      <w:start w:val="1"/>
+      <w:numFmt w:val="bullet"/>
+      <w:lvlText w:val=""/>
+      <w:lvlJc w:val="left"/>
+      <w:pPr>
+        <w:tabs>
+          <w:tab w:val="num" w:pos="5760"/>
+        </w:tabs>
+        <w:ind w:left="5760" w:hanging="360"/>
+      </w:pPr>
+      <w:rPr>
+        <w:rFonts w:ascii="Wingdings" w:hAnsi="Wingdings" w:hint="default"/>
+        <w:sz w:val="20"/>
+      </w:rPr>
+    </w:lvl>
+    <w:lvl w:ilvl="8" w:tentative="1">
+      <w:start w:val="1"/>
+      <w:numFmt w:val="bullet"/>
+      <w:lvlText w:val=""/>
+      <w:lvlJc w:val="left"/>
+      <w:pPr>
+        <w:tabs>
+          <w:tab w:val="num" w:pos="6480"/>
+        </w:tabs>
+        <w:ind w:left="6480" w:hanging="360"/>
+      </w:pPr>
+      <w:rPr>
+        <w:rFonts w:ascii="Wingdings" w:hAnsi="Wingdings" w:hint="default"/>
+        <w:sz w:val="20"/>
+      </w:rPr>
+    </w:lvl>
+  </w:abstractNum>
+  <w:abstractNum w:abstractNumId="17" w15:restartNumberingAfterBreak="0">
     <w:nsid w:val="670E41B6"/>
     <w:multiLevelType w:val="hybridMultilevel"/>
     <w:tmpl w:val="EADA48AE"/>
@@ -7575,7 +10155,7 @@
       </w:pPr>
     </w:lvl>
   </w:abstractNum>
-  <w:abstractNum w:abstractNumId="13" w15:restartNumberingAfterBreak="0">
+  <w:abstractNum w:abstractNumId="18" w15:restartNumberingAfterBreak="0">
     <w:nsid w:val="70DB5DBD"/>
     <w:multiLevelType w:val="hybridMultilevel"/>
     <w:tmpl w:val="AA226DAA"/>
@@ -7665,7 +10245,7 @@
       </w:pPr>
     </w:lvl>
   </w:abstractNum>
-  <w:abstractNum w:abstractNumId="14" w15:restartNumberingAfterBreak="0">
+  <w:abstractNum w:abstractNumId="19" w15:restartNumberingAfterBreak="0">
     <w:nsid w:val="76B24C95"/>
     <w:multiLevelType w:val="hybridMultilevel"/>
     <w:tmpl w:val="D79C12E4"/>
@@ -7779,43 +10359,43 @@
     </w:lvl>
   </w:abstractNum>
   <w:num w:numId="1" w16cid:durableId="199899904">
-    <w:abstractNumId w:val="8"/>
+    <w:abstractNumId w:val="12"/>
   </w:num>
   <w:num w:numId="2" w16cid:durableId="1673296692">
     <w:abstractNumId w:val="0"/>
   </w:num>
   <w:num w:numId="3" w16cid:durableId="300816302">
+    <w:abstractNumId w:val="9"/>
+  </w:num>
+  <w:num w:numId="4" w16cid:durableId="1693335322">
+    <w:abstractNumId w:val="11"/>
+  </w:num>
+  <w:num w:numId="5" w16cid:durableId="295138974">
+    <w:abstractNumId w:val="17"/>
+  </w:num>
+  <w:num w:numId="6" w16cid:durableId="35281077">
+    <w:abstractNumId w:val="15"/>
+  </w:num>
+  <w:num w:numId="7" w16cid:durableId="1683700890">
     <w:abstractNumId w:val="6"/>
   </w:num>
-  <w:num w:numId="4" w16cid:durableId="1693335322">
-    <w:abstractNumId w:val="7"/>
+  <w:num w:numId="8" w16cid:durableId="402335094">
+    <w:abstractNumId w:val="14"/>
   </w:num>
-  <w:num w:numId="5" w16cid:durableId="295138974">
-    <w:abstractNumId w:val="12"/>
+  <w:num w:numId="9" w16cid:durableId="554124075">
+    <w:abstractNumId w:val="18"/>
   </w:num>
-  <w:num w:numId="6" w16cid:durableId="35281077">
+  <w:num w:numId="10" w16cid:durableId="1721247534">
+    <w:abstractNumId w:val="13"/>
+  </w:num>
+  <w:num w:numId="11" w16cid:durableId="655962389">
+    <w:abstractNumId w:val="8"/>
+  </w:num>
+  <w:num w:numId="12" w16cid:durableId="24866009">
     <w:abstractNumId w:val="11"/>
   </w:num>
-  <w:num w:numId="7" w16cid:durableId="1683700890">
-    <w:abstractNumId w:val="3"/>
-  </w:num>
-  <w:num w:numId="8" w16cid:durableId="402335094">
-    <w:abstractNumId w:val="10"/>
-  </w:num>
-  <w:num w:numId="9" w16cid:durableId="554124075">
-    <w:abstractNumId w:val="13"/>
-  </w:num>
-  <w:num w:numId="10" w16cid:durableId="1721247534">
-    <w:abstractNumId w:val="9"/>
-  </w:num>
-  <w:num w:numId="11" w16cid:durableId="655962389">
-    <w:abstractNumId w:val="5"/>
-  </w:num>
-  <w:num w:numId="12" w16cid:durableId="24866009">
-    <w:abstractNumId w:val="7"/>
-  </w:num>
   <w:num w:numId="13" w16cid:durableId="1650935737">
-    <w:abstractNumId w:val="12"/>
+    <w:abstractNumId w:val="17"/>
     <w:lvlOverride w:ilvl="0">
       <w:startOverride w:val="1"/>
     </w:lvlOverride>
@@ -7845,16 +10425,31 @@
     </w:lvlOverride>
   </w:num>
   <w:num w:numId="14" w16cid:durableId="1969313200">
-    <w:abstractNumId w:val="14"/>
+    <w:abstractNumId w:val="19"/>
   </w:num>
   <w:num w:numId="15" w16cid:durableId="1522086932">
-    <w:abstractNumId w:val="4"/>
+    <w:abstractNumId w:val="7"/>
   </w:num>
   <w:num w:numId="16" w16cid:durableId="411246237">
+    <w:abstractNumId w:val="5"/>
+  </w:num>
+  <w:num w:numId="17" w16cid:durableId="1031875921">
+    <w:abstractNumId w:val="3"/>
+  </w:num>
+  <w:num w:numId="18" w16cid:durableId="1245608419">
+    <w:abstractNumId w:val="16"/>
+  </w:num>
+  <w:num w:numId="19" w16cid:durableId="2050911027">
+    <w:abstractNumId w:val="10"/>
+  </w:num>
+  <w:num w:numId="20" w16cid:durableId="2089838538">
     <w:abstractNumId w:val="2"/>
   </w:num>
-  <w:num w:numId="17" w16cid:durableId="1031875921">
+  <w:num w:numId="21" w16cid:durableId="2137750891">
     <w:abstractNumId w:val="1"/>
+  </w:num>
+  <w:num w:numId="22" w16cid:durableId="1484007323">
+    <w:abstractNumId w:val="4"/>
   </w:num>
 </w:numbering>
 </file>

</xml_diff>

<commit_message>
Spring Notes for the Day🚀
</commit_message>
<xml_diff>
--- a/Notes.docx
+++ b/Notes.docx
@@ -6,9 +6,1072 @@
       <w:pPr>
         <w:spacing w:before="100" w:beforeAutospacing="1" w:after="100" w:afterAutospacing="1" w:line="240" w:lineRule="auto"/>
         <w:rPr>
+          <w:rFonts w:asciiTheme="minorBidi" w:hAnsiTheme="minorBidi"/>
+          <w:b/>
+          <w:bCs/>
+          <w:sz w:val="32"/>
+          <w:szCs w:val="32"/>
+        </w:rPr>
+      </w:pPr>
+      <w:r>
+        <w:rPr>
+          <w:rFonts w:asciiTheme="minorBidi" w:hAnsiTheme="minorBidi"/>
+          <w:b/>
+          <w:bCs/>
           <w:color w:val="4472C4" w:themeColor="accent1"/>
-          <w:sz w:val="32"/>
-          <w:szCs w:val="32"/>
+          <w:sz w:val="36"/>
+          <w:szCs w:val="36"/>
+        </w:rPr>
+        <w:t>Spring Container</w:t>
+      </w:r>
+      <w:r>
+        <w:rPr>
+          <w:rFonts w:asciiTheme="minorBidi" w:hAnsiTheme="minorBidi"/>
+          <w:b/>
+          <w:bCs/>
+          <w:sz w:val="32"/>
+          <w:szCs w:val="32"/>
+        </w:rPr>
+        <w:t>:</w:t>
+      </w:r>
+      <w:r>
+        <w:rPr>
+          <w:rFonts w:asciiTheme="minorBidi" w:hAnsiTheme="minorBidi"/>
+          <w:b/>
+          <w:bCs/>
+          <w:sz w:val="32"/>
+          <w:szCs w:val="32"/>
+        </w:rPr>
+        <w:t xml:space="preserve"> </w:t>
+      </w:r>
+      <w:r>
+        <w:rPr>
+          <w:rFonts w:asciiTheme="minorBidi" w:hAnsiTheme="minorBidi"/>
+          <w:sz w:val="32"/>
+          <w:szCs w:val="32"/>
+        </w:rPr>
+        <w:t xml:space="preserve">the core of the Spring Framework. It is responsible for managing the lifecycle of objects (beans) and injecting their dependencies. It plays a central role in achieving two key concepts: </w:t>
+      </w:r>
+      <w:r>
+        <w:rPr>
+          <w:rFonts w:asciiTheme="minorBidi" w:hAnsiTheme="minorBidi"/>
+          <w:color w:val="0070C0"/>
+          <w:sz w:val="32"/>
+          <w:szCs w:val="32"/>
+        </w:rPr>
+        <w:t xml:space="preserve">Inversion of Control (IoC) </w:t>
+      </w:r>
+      <w:r>
+        <w:rPr>
+          <w:rFonts w:asciiTheme="minorBidi" w:hAnsiTheme="minorBidi"/>
+          <w:sz w:val="32"/>
+          <w:szCs w:val="32"/>
+        </w:rPr>
+        <w:t xml:space="preserve">and </w:t>
+      </w:r>
+      <w:r>
+        <w:rPr>
+          <w:rFonts w:asciiTheme="minorBidi" w:hAnsiTheme="minorBidi"/>
+          <w:color w:val="0070C0"/>
+          <w:sz w:val="32"/>
+          <w:szCs w:val="32"/>
+        </w:rPr>
+        <w:t>Dependency Injection (DI)</w:t>
+      </w:r>
+      <w:r>
+        <w:rPr>
+          <w:rFonts w:asciiTheme="minorBidi" w:hAnsiTheme="minorBidi"/>
+          <w:color w:val="0070C0"/>
+          <w:sz w:val="32"/>
+          <w:szCs w:val="32"/>
+        </w:rPr>
+        <w:t>.</w:t>
+      </w:r>
+    </w:p>
+    <w:p>
+      <w:pPr>
+        <w:pStyle w:val="ListParagraph"/>
+        <w:numPr>
+          <w:ilvl w:val="0"/>
+          <w:numId w:val="38"/>
+        </w:numPr>
+        <w:spacing w:before="100" w:beforeAutospacing="1" w:after="100" w:afterAutospacing="1" w:line="240" w:lineRule="auto"/>
+        <w:rPr>
+          <w:sz w:val="32"/>
+          <w:szCs w:val="32"/>
+        </w:rPr>
+      </w:pPr>
+      <w:r>
+        <w:rPr>
+          <w:rFonts w:asciiTheme="minorBidi" w:hAnsiTheme="minorBidi"/>
+          <w:b/>
+          <w:bCs/>
+          <w:color w:val="C00000"/>
+          <w:sz w:val="32"/>
+          <w:szCs w:val="32"/>
+        </w:rPr>
+        <w:t>Create and Manage Objects</w:t>
+      </w:r>
+      <w:r>
+        <w:rPr>
+          <w:rFonts w:asciiTheme="minorBidi" w:hAnsiTheme="minorBidi"/>
+          <w:b/>
+          <w:bCs/>
+          <w:color w:val="C00000"/>
+          <w:sz w:val="32"/>
+          <w:szCs w:val="32"/>
+        </w:rPr>
+        <w:t xml:space="preserve"> </w:t>
+      </w:r>
+      <w:r>
+        <w:rPr>
+          <w:rFonts w:asciiTheme="majorHAnsi" w:hAnsiTheme="majorHAnsi" w:cstheme="majorHAnsi"/>
+          <w:b/>
+          <w:bCs/>
+          <w:color w:val="4472C4" w:themeColor="accent1"/>
+          <w:sz w:val="32"/>
+          <w:szCs w:val="32"/>
+        </w:rPr>
+        <w:t>(</w:t>
+      </w:r>
+      <w:r>
+        <w:rPr>
+          <w:rFonts w:asciiTheme="majorHAnsi" w:hAnsiTheme="majorHAnsi" w:cstheme="majorHAnsi"/>
+          <w:b/>
+          <w:bCs/>
+          <w:color w:val="4472C4" w:themeColor="accent1"/>
+          <w:sz w:val="32"/>
+          <w:szCs w:val="32"/>
+        </w:rPr>
+        <w:t>Inversion of Control</w:t>
+      </w:r>
+      <w:r>
+        <w:rPr>
+          <w:rFonts w:asciiTheme="majorHAnsi" w:hAnsiTheme="majorHAnsi" w:cstheme="majorHAnsi"/>
+          <w:b/>
+          <w:bCs/>
+          <w:color w:val="4472C4" w:themeColor="accent1"/>
+          <w:sz w:val="32"/>
+          <w:szCs w:val="32"/>
+        </w:rPr>
+        <w:t xml:space="preserve"> - </w:t>
+      </w:r>
+      <w:r>
+        <w:rPr>
+          <w:rFonts w:asciiTheme="majorHAnsi" w:hAnsiTheme="majorHAnsi" w:cstheme="majorHAnsi"/>
+          <w:b/>
+          <w:bCs/>
+          <w:color w:val="4472C4" w:themeColor="accent1"/>
+          <w:sz w:val="32"/>
+          <w:szCs w:val="32"/>
+        </w:rPr>
+        <w:t>IoC)</w:t>
+      </w:r>
+      <w:r>
+        <w:rPr>
+          <w:rFonts w:asciiTheme="minorBidi" w:hAnsiTheme="minorBidi"/>
+          <w:b/>
+          <w:bCs/>
+          <w:color w:val="4472C4" w:themeColor="accent1"/>
+          <w:sz w:val="32"/>
+          <w:szCs w:val="32"/>
+        </w:rPr>
+        <w:t>:</w:t>
+      </w:r>
+      <w:r>
+        <w:rPr>
+          <w:color w:val="4472C4" w:themeColor="accent1"/>
+          <w:sz w:val="32"/>
+          <w:szCs w:val="32"/>
+        </w:rPr>
+        <w:t xml:space="preserve"> </w:t>
+      </w:r>
+      <w:r>
+        <w:rPr>
+          <w:sz w:val="32"/>
+          <w:szCs w:val="32"/>
+        </w:rPr>
+        <w:t xml:space="preserve">design principle where the control over certain parts of the code is inverted, </w:t>
+      </w:r>
+      <w:r>
+        <w:rPr>
+          <w:sz w:val="32"/>
+          <w:szCs w:val="32"/>
+        </w:rPr>
+        <w:t xml:space="preserve">by </w:t>
+      </w:r>
+      <w:r>
+        <w:rPr>
+          <w:sz w:val="32"/>
+          <w:szCs w:val="32"/>
+        </w:rPr>
+        <w:t>giv</w:t>
+      </w:r>
+      <w:r>
+        <w:rPr>
+          <w:sz w:val="32"/>
+          <w:szCs w:val="32"/>
+        </w:rPr>
+        <w:t>ing</w:t>
+      </w:r>
+      <w:r>
+        <w:rPr>
+          <w:sz w:val="32"/>
+          <w:szCs w:val="32"/>
+        </w:rPr>
+        <w:t xml:space="preserve"> </w:t>
+      </w:r>
+      <w:r>
+        <w:rPr>
+          <w:color w:val="C00000"/>
+          <w:sz w:val="32"/>
+          <w:szCs w:val="32"/>
+        </w:rPr>
+        <w:t>responsibility for creating objects</w:t>
+      </w:r>
+      <w:r>
+        <w:rPr>
+          <w:sz w:val="32"/>
+          <w:szCs w:val="32"/>
+        </w:rPr>
+        <w:t xml:space="preserve"> </w:t>
+      </w:r>
+      <w:r>
+        <w:rPr>
+          <w:sz w:val="32"/>
+          <w:szCs w:val="32"/>
+        </w:rPr>
+        <w:t xml:space="preserve">to the </w:t>
+      </w:r>
+      <w:r>
+        <w:rPr>
+          <w:b/>
+          <w:bCs/>
+          <w:sz w:val="32"/>
+          <w:szCs w:val="32"/>
+        </w:rPr>
+        <w:t>Spring Container</w:t>
+      </w:r>
+      <w:r>
+        <w:rPr>
+          <w:sz w:val="32"/>
+          <w:szCs w:val="32"/>
+        </w:rPr>
+        <w:t>.</w:t>
+      </w:r>
+      <w:r>
+        <w:rPr>
+          <w:sz w:val="32"/>
+          <w:szCs w:val="32"/>
+        </w:rPr>
+        <w:t xml:space="preserve"> This principle allows for greater flexibility and decoupling in software design. </w:t>
+      </w:r>
+    </w:p>
+    <w:p>
+      <w:pPr>
+        <w:pStyle w:val="ListParagraph"/>
+        <w:spacing w:before="100" w:beforeAutospacing="1" w:after="100" w:afterAutospacing="1" w:line="240" w:lineRule="auto"/>
+        <w:rPr>
+          <w:sz w:val="32"/>
+          <w:szCs w:val="32"/>
+        </w:rPr>
+      </w:pPr>
+    </w:p>
+    <w:p>
+      <w:pPr>
+        <w:pStyle w:val="ListParagraph"/>
+        <w:numPr>
+          <w:ilvl w:val="0"/>
+          <w:numId w:val="38"/>
+        </w:numPr>
+        <w:spacing w:before="100" w:beforeAutospacing="1" w:after="100" w:afterAutospacing="1" w:line="240" w:lineRule="auto"/>
+        <w:rPr>
+          <w:sz w:val="32"/>
+          <w:szCs w:val="32"/>
+        </w:rPr>
+      </w:pPr>
+      <w:r>
+        <w:rPr>
+          <w:rFonts w:asciiTheme="minorBidi" w:hAnsiTheme="minorBidi"/>
+          <w:b/>
+          <w:bCs/>
+          <w:color w:val="C00000"/>
+          <w:sz w:val="32"/>
+          <w:szCs w:val="32"/>
+        </w:rPr>
+        <w:t>Inject Object Dependencies</w:t>
+      </w:r>
+      <w:r>
+        <w:rPr>
+          <w:b/>
+          <w:bCs/>
+          <w:color w:val="C00000"/>
+          <w:sz w:val="32"/>
+          <w:szCs w:val="32"/>
+        </w:rPr>
+        <w:t xml:space="preserve"> </w:t>
+      </w:r>
+      <w:r>
+        <w:rPr>
+          <w:b/>
+          <w:bCs/>
+          <w:color w:val="4472C4" w:themeColor="accent1"/>
+          <w:sz w:val="32"/>
+          <w:szCs w:val="32"/>
+        </w:rPr>
+        <w:t>(</w:t>
+      </w:r>
+      <w:r>
+        <w:rPr>
+          <w:b/>
+          <w:bCs/>
+          <w:color w:val="4472C4" w:themeColor="accent1"/>
+          <w:sz w:val="32"/>
+          <w:szCs w:val="32"/>
+        </w:rPr>
+        <w:t xml:space="preserve">Dependency Injection </w:t>
+      </w:r>
+      <w:r>
+        <w:rPr>
+          <w:b/>
+          <w:bCs/>
+          <w:color w:val="4472C4" w:themeColor="accent1"/>
+          <w:sz w:val="32"/>
+          <w:szCs w:val="32"/>
+        </w:rPr>
+        <w:t xml:space="preserve">- </w:t>
+      </w:r>
+      <w:r>
+        <w:rPr>
+          <w:b/>
+          <w:bCs/>
+          <w:color w:val="4472C4" w:themeColor="accent1"/>
+          <w:sz w:val="32"/>
+          <w:szCs w:val="32"/>
+        </w:rPr>
+        <w:t xml:space="preserve">DI): </w:t>
+      </w:r>
+      <w:r>
+        <w:rPr>
+          <w:sz w:val="32"/>
+          <w:szCs w:val="32"/>
+        </w:rPr>
+        <w:t>a specific technique to implement IoC</w:t>
+      </w:r>
+      <w:r>
+        <w:rPr>
+          <w:sz w:val="32"/>
+          <w:szCs w:val="32"/>
+        </w:rPr>
+        <w:t xml:space="preserve">, is a </w:t>
+      </w:r>
+      <w:r>
+        <w:rPr>
+          <w:sz w:val="32"/>
+          <w:szCs w:val="32"/>
+        </w:rPr>
+        <w:t>design pattern used in Spring to provide the required dependencies of an object. Instead of an object creating its own dependencies, the container injects these dependencies automatically</w:t>
+      </w:r>
+      <w:r>
+        <w:rPr>
+          <w:sz w:val="32"/>
+          <w:szCs w:val="32"/>
+        </w:rPr>
+        <w:t xml:space="preserve">. </w:t>
+      </w:r>
+      <w:r>
+        <w:rPr>
+          <w:sz w:val="32"/>
+          <w:szCs w:val="32"/>
+        </w:rPr>
+        <w:t>This makes the code easier to maintain, test, and extend.</w:t>
+      </w:r>
+    </w:p>
+    <w:p>
+      <w:pPr>
+        <w:numPr>
+          <w:ilvl w:val="0"/>
+          <w:numId w:val="40"/>
+        </w:numPr>
+        <w:spacing w:before="100" w:beforeAutospacing="1" w:after="100" w:afterAutospacing="1" w:line="240" w:lineRule="auto"/>
+        <w:rPr>
+          <w:sz w:val="32"/>
+          <w:szCs w:val="32"/>
+          <w:rtl/>
+        </w:rPr>
+      </w:pPr>
+      <w:r>
+        <w:rPr>
+          <w:sz w:val="32"/>
+          <w:szCs w:val="32"/>
+        </w:rPr>
+        <w:t xml:space="preserve">Constructor injection: Dependencies are provided through a class </w:t>
+      </w:r>
+      <w:proofErr w:type="gramStart"/>
+      <w:r>
+        <w:rPr>
+          <w:sz w:val="32"/>
+          <w:szCs w:val="32"/>
+        </w:rPr>
+        <w:t>constructor</w:t>
+      </w:r>
+      <w:r>
+        <w:rPr>
+          <w:sz w:val="32"/>
+          <w:szCs w:val="32"/>
+        </w:rPr>
+        <w:t xml:space="preserve"> ”when</w:t>
+      </w:r>
+      <w:proofErr w:type="gramEnd"/>
+      <w:r>
+        <w:rPr>
+          <w:sz w:val="32"/>
+          <w:szCs w:val="32"/>
+        </w:rPr>
+        <w:t xml:space="preserve"> you have required dependencies ” </w:t>
+      </w:r>
+      <w:r>
+        <w:rPr>
+          <w:sz w:val="32"/>
+          <w:szCs w:val="32"/>
+        </w:rPr>
+        <w:t>.</w:t>
+      </w:r>
+    </w:p>
+    <w:p>
+      <w:pPr>
+        <w:numPr>
+          <w:ilvl w:val="0"/>
+          <w:numId w:val="40"/>
+        </w:numPr>
+        <w:spacing w:before="100" w:beforeAutospacing="1" w:after="100" w:afterAutospacing="1" w:line="240" w:lineRule="auto"/>
+        <w:rPr>
+          <w:sz w:val="32"/>
+          <w:szCs w:val="32"/>
+        </w:rPr>
+      </w:pPr>
+      <w:r>
+        <w:rPr>
+          <w:sz w:val="32"/>
+          <w:szCs w:val="32"/>
+        </w:rPr>
+        <w:t xml:space="preserve">Setter Injection: Dependencies are set using setter </w:t>
+      </w:r>
+      <w:proofErr w:type="gramStart"/>
+      <w:r>
+        <w:rPr>
+          <w:sz w:val="32"/>
+          <w:szCs w:val="32"/>
+        </w:rPr>
+        <w:t>methods</w:t>
+      </w:r>
+      <w:r>
+        <w:rPr>
+          <w:sz w:val="32"/>
+          <w:szCs w:val="32"/>
+        </w:rPr>
+        <w:t xml:space="preserve"> </w:t>
+      </w:r>
+      <w:r>
+        <w:rPr>
+          <w:sz w:val="32"/>
+          <w:szCs w:val="32"/>
+        </w:rPr>
+        <w:t>”when</w:t>
+      </w:r>
+      <w:proofErr w:type="gramEnd"/>
+      <w:r>
+        <w:rPr>
+          <w:sz w:val="32"/>
+          <w:szCs w:val="32"/>
+        </w:rPr>
+        <w:t xml:space="preserve"> you have optional dependencies ”</w:t>
+      </w:r>
+      <w:r>
+        <w:rPr>
+          <w:sz w:val="32"/>
+          <w:szCs w:val="32"/>
+        </w:rPr>
+        <w:t>.</w:t>
+      </w:r>
+    </w:p>
+    <w:p>
+      <w:pPr>
+        <w:numPr>
+          <w:ilvl w:val="0"/>
+          <w:numId w:val="40"/>
+        </w:numPr>
+        <w:spacing w:before="100" w:beforeAutospacing="1" w:after="100" w:afterAutospacing="1" w:line="240" w:lineRule="auto"/>
+        <w:rPr>
+          <w:sz w:val="32"/>
+          <w:szCs w:val="32"/>
+        </w:rPr>
+      </w:pPr>
+      <w:r>
+        <w:rPr>
+          <w:sz w:val="32"/>
+          <w:szCs w:val="32"/>
+        </w:rPr>
+        <w:t>Field Injection: Dependencies are directly injected into class fields, often using annotations Spring.</w:t>
+      </w:r>
+      <w:r>
+        <w:rPr>
+          <w:sz w:val="32"/>
+          <w:szCs w:val="32"/>
+        </w:rPr>
+        <w:t xml:space="preserve"> </w:t>
+      </w:r>
+      <w:r>
+        <w:rPr>
+          <w:sz w:val="32"/>
+          <w:szCs w:val="32"/>
+        </w:rPr>
+        <w:sym w:font="Wingdings" w:char="F0E0"/>
+      </w:r>
+      <w:r>
+        <w:rPr>
+          <w:sz w:val="32"/>
+          <w:szCs w:val="32"/>
+        </w:rPr>
+        <w:t xml:space="preserve"> no longer cool, make code harder to unit test.</w:t>
+      </w:r>
+    </w:p>
+    <w:p>
+      <w:pPr>
+        <w:pStyle w:val="ListParagraph"/>
+        <w:numPr>
+          <w:ilvl w:val="0"/>
+          <w:numId w:val="39"/>
+        </w:numPr>
+        <w:spacing w:before="100" w:beforeAutospacing="1" w:after="100" w:afterAutospacing="1" w:line="240" w:lineRule="auto"/>
+        <w:rPr>
+          <w:sz w:val="32"/>
+          <w:szCs w:val="32"/>
+        </w:rPr>
+      </w:pPr>
+      <w:r>
+        <w:rPr>
+          <w:sz w:val="32"/>
+          <w:szCs w:val="32"/>
+        </w:rPr>
+        <w:t>IoC and DI allow Spring to handle object creation and wiring, letting developers focus on writing business logic rather than managing object lifecycles manually.</w:t>
+      </w:r>
+    </w:p>
+    <w:p>
+      <w:pPr>
+        <w:pStyle w:val="ListParagraph"/>
+        <w:spacing w:before="100" w:beforeAutospacing="1" w:after="100" w:afterAutospacing="1" w:line="240" w:lineRule="auto"/>
+        <w:ind w:left="1080"/>
+        <w:rPr>
+          <w:sz w:val="32"/>
+          <w:szCs w:val="32"/>
+        </w:rPr>
+      </w:pPr>
+    </w:p>
+    <w:p>
+      <w:pPr>
+        <w:pStyle w:val="ListParagraph"/>
+        <w:spacing w:before="100" w:beforeAutospacing="1" w:after="100" w:afterAutospacing="1" w:line="240" w:lineRule="auto"/>
+        <w:ind w:left="1080"/>
+        <w:rPr>
+          <w:sz w:val="32"/>
+          <w:szCs w:val="32"/>
+        </w:rPr>
+      </w:pPr>
+    </w:p>
+    <w:p>
+      <w:pPr>
+        <w:pStyle w:val="ListParagraph"/>
+        <w:spacing w:before="100" w:beforeAutospacing="1" w:after="100" w:afterAutospacing="1" w:line="240" w:lineRule="auto"/>
+        <w:ind w:left="1080"/>
+        <w:rPr>
+          <w:sz w:val="32"/>
+          <w:szCs w:val="32"/>
+        </w:rPr>
+      </w:pPr>
+    </w:p>
+    <w:p>
+      <w:pPr>
+        <w:pStyle w:val="ListParagraph"/>
+        <w:spacing w:before="100" w:beforeAutospacing="1" w:after="100" w:afterAutospacing="1" w:line="240" w:lineRule="auto"/>
+        <w:ind w:left="1080"/>
+        <w:rPr>
+          <w:sz w:val="32"/>
+          <w:szCs w:val="32"/>
+        </w:rPr>
+      </w:pPr>
+    </w:p>
+    <w:p>
+      <w:pPr>
+        <w:spacing w:before="100" w:beforeAutospacing="1" w:after="100" w:afterAutospacing="1" w:line="240" w:lineRule="auto"/>
+        <w:rPr>
+          <w:sz w:val="32"/>
+          <w:szCs w:val="32"/>
+        </w:rPr>
+      </w:pPr>
+      <w:r>
+        <w:rPr>
+          <w:rFonts w:asciiTheme="minorBidi" w:hAnsiTheme="minorBidi"/>
+          <w:color w:val="FF0000"/>
+          <w:sz w:val="32"/>
+          <w:szCs w:val="32"/>
+        </w:rPr>
+        <w:lastRenderedPageBreak/>
+        <w:t>“@Qualifier”</w:t>
+      </w:r>
+      <w:r>
+        <w:rPr>
+          <w:rFonts w:asciiTheme="minorBidi" w:hAnsiTheme="minorBidi"/>
+          <w:sz w:val="32"/>
+          <w:szCs w:val="32"/>
+        </w:rPr>
+        <w:t xml:space="preserve">: </w:t>
+      </w:r>
+      <w:r>
+        <w:rPr>
+          <w:sz w:val="32"/>
+          <w:szCs w:val="32"/>
+        </w:rPr>
+        <w:t>when you have multiple beans of the same type, Spring will not know which bean to inject if you use @Autowired alone. This can be resolved using @Qualifier, which defines the bean name to be injected.</w:t>
+      </w:r>
+    </w:p>
+    <w:p>
+      <w:pPr>
+        <w:pStyle w:val="ListParagraph"/>
+        <w:numPr>
+          <w:ilvl w:val="0"/>
+          <w:numId w:val="38"/>
+        </w:numPr>
+        <w:spacing w:before="100" w:beforeAutospacing="1" w:after="100" w:afterAutospacing="1" w:line="240" w:lineRule="auto"/>
+        <w:rPr>
+          <w:sz w:val="32"/>
+          <w:szCs w:val="32"/>
+        </w:rPr>
+      </w:pPr>
+      <w:r>
+        <w:rPr>
+          <w:b/>
+          <w:bCs/>
+          <w:sz w:val="32"/>
+          <w:szCs w:val="32"/>
+        </w:rPr>
+        <w:t>Bean Names</w:t>
+      </w:r>
+      <w:r>
+        <w:rPr>
+          <w:sz w:val="32"/>
+          <w:szCs w:val="32"/>
+        </w:rPr>
+        <w:t xml:space="preserve">: The name provided in the </w:t>
+      </w:r>
+      <w:r>
+        <w:rPr>
+          <w:color w:val="FF0000"/>
+          <w:sz w:val="32"/>
+          <w:szCs w:val="32"/>
+        </w:rPr>
+        <w:t xml:space="preserve">@Qualifier </w:t>
+      </w:r>
+      <w:r>
+        <w:rPr>
+          <w:sz w:val="32"/>
+          <w:szCs w:val="32"/>
+        </w:rPr>
+        <w:t>should match the bean name. Spring typically uses the class name (with the first letter in lowercase) as the default bean name unless specified otherwise.</w:t>
+      </w:r>
+    </w:p>
+    <w:p>
+      <w:pPr>
+        <w:pStyle w:val="ListParagraph"/>
+        <w:numPr>
+          <w:ilvl w:val="0"/>
+          <w:numId w:val="38"/>
+        </w:numPr>
+        <w:spacing w:before="100" w:beforeAutospacing="1" w:after="100" w:afterAutospacing="1"/>
+        <w:rPr>
+          <w:sz w:val="32"/>
+          <w:szCs w:val="32"/>
+        </w:rPr>
+      </w:pPr>
+      <w:r>
+        <w:rPr>
+          <w:sz w:val="32"/>
+          <w:szCs w:val="32"/>
+        </w:rPr>
+        <w:t xml:space="preserve"> Works alongside @Autowired, @Inject, and even @Primary.</w:t>
+      </w:r>
+    </w:p>
+    <w:p>
+      <w:pPr>
+        <w:pStyle w:val="ListParagraph"/>
+        <w:numPr>
+          <w:ilvl w:val="0"/>
+          <w:numId w:val="38"/>
+        </w:numPr>
+        <w:spacing w:before="100" w:beforeAutospacing="1" w:after="100" w:afterAutospacing="1" w:line="240" w:lineRule="auto"/>
+        <w:rPr>
+          <w:sz w:val="32"/>
+          <w:szCs w:val="32"/>
+        </w:rPr>
+      </w:pPr>
+      <w:r>
+        <w:rPr>
+          <w:sz w:val="32"/>
+          <w:szCs w:val="32"/>
+        </w:rPr>
+        <w:t>useful in scenarios where you need precise control over which implementation to inject</w:t>
+      </w:r>
+      <w:r>
+        <w:rPr>
+          <w:sz w:val="32"/>
+          <w:szCs w:val="32"/>
+        </w:rPr>
+        <w:t>.</w:t>
+      </w:r>
+    </w:p>
+    <w:p>
+      <w:pPr>
+        <w:spacing w:before="100" w:beforeAutospacing="1" w:after="100" w:afterAutospacing="1" w:line="240" w:lineRule="auto"/>
+        <w:rPr>
+          <w:sz w:val="32"/>
+          <w:szCs w:val="32"/>
+        </w:rPr>
+      </w:pPr>
+      <w:r>
+        <w:rPr>
+          <w:color w:val="FF0000"/>
+          <w:sz w:val="32"/>
+          <w:szCs w:val="32"/>
+        </w:rPr>
+        <w:t>“</w:t>
+      </w:r>
+      <w:r>
+        <w:rPr>
+          <w:color w:val="FF0000"/>
+          <w:sz w:val="32"/>
+          <w:szCs w:val="32"/>
+        </w:rPr>
+        <w:t>@Primary</w:t>
+      </w:r>
+      <w:r>
+        <w:rPr>
+          <w:color w:val="FF0000"/>
+          <w:sz w:val="32"/>
+          <w:szCs w:val="32"/>
+        </w:rPr>
+        <w:t>”:</w:t>
+      </w:r>
+      <w:r>
+        <w:rPr>
+          <w:color w:val="FF0000"/>
+          <w:sz w:val="32"/>
+          <w:szCs w:val="32"/>
+        </w:rPr>
+        <w:t xml:space="preserve"> </w:t>
+      </w:r>
+      <w:r>
+        <w:rPr>
+          <w:sz w:val="32"/>
+          <w:szCs w:val="32"/>
+        </w:rPr>
+        <w:t>marks</w:t>
+      </w:r>
+      <w:r>
+        <w:rPr>
+          <w:sz w:val="32"/>
+          <w:szCs w:val="32"/>
+        </w:rPr>
+        <w:t xml:space="preserve"> one bean as the default bean for injection when there are multiple candidates for </w:t>
+      </w:r>
+      <w:r>
+        <w:rPr>
+          <w:sz w:val="32"/>
+          <w:szCs w:val="32"/>
+        </w:rPr>
+        <w:t>auto wiring</w:t>
+      </w:r>
+      <w:r>
+        <w:rPr>
+          <w:sz w:val="32"/>
+          <w:szCs w:val="32"/>
+        </w:rPr>
+        <w:t>.</w:t>
+      </w:r>
+    </w:p>
+    <w:p>
+      <w:pPr>
+        <w:pStyle w:val="ListParagraph"/>
+        <w:numPr>
+          <w:ilvl w:val="0"/>
+          <w:numId w:val="38"/>
+        </w:numPr>
+        <w:spacing w:before="100" w:beforeAutospacing="1" w:after="100" w:afterAutospacing="1" w:line="240" w:lineRule="auto"/>
+        <w:rPr>
+          <w:sz w:val="32"/>
+          <w:szCs w:val="32"/>
+        </w:rPr>
+      </w:pPr>
+      <w:r>
+        <w:rPr>
+          <w:sz w:val="32"/>
+          <w:szCs w:val="32"/>
+        </w:rPr>
+        <w:t xml:space="preserve">  </w:t>
+      </w:r>
+      <w:r>
+        <w:rPr>
+          <w:sz w:val="32"/>
+          <w:szCs w:val="32"/>
+        </w:rPr>
+        <w:t xml:space="preserve">Multiple </w:t>
+      </w:r>
+      <w:r>
+        <w:rPr>
+          <w:color w:val="FF0000"/>
+          <w:sz w:val="32"/>
+          <w:szCs w:val="32"/>
+        </w:rPr>
+        <w:t>@Primary</w:t>
+      </w:r>
+      <w:r>
+        <w:rPr>
+          <w:color w:val="C00000"/>
+          <w:sz w:val="32"/>
+          <w:szCs w:val="32"/>
+        </w:rPr>
+        <w:t xml:space="preserve"> </w:t>
+      </w:r>
+      <w:r>
+        <w:rPr>
+          <w:sz w:val="32"/>
+          <w:szCs w:val="32"/>
+        </w:rPr>
+        <w:t xml:space="preserve">cause an Exception, </w:t>
+      </w:r>
+      <w:proofErr w:type="gramStart"/>
+      <w:r>
+        <w:rPr>
+          <w:sz w:val="32"/>
+          <w:szCs w:val="32"/>
+        </w:rPr>
+        <w:t>You</w:t>
+      </w:r>
+      <w:proofErr w:type="gramEnd"/>
+      <w:r>
+        <w:rPr>
+          <w:sz w:val="32"/>
+          <w:szCs w:val="32"/>
+        </w:rPr>
+        <w:t xml:space="preserve"> can have only single </w:t>
+      </w:r>
+      <w:r>
+        <w:rPr>
+          <w:color w:val="FF0000"/>
+          <w:sz w:val="32"/>
+          <w:szCs w:val="32"/>
+        </w:rPr>
+        <w:t>@</w:t>
+      </w:r>
+      <w:r>
+        <w:rPr>
+          <w:color w:val="FF0000"/>
+          <w:sz w:val="32"/>
+          <w:szCs w:val="32"/>
+        </w:rPr>
+        <w:t xml:space="preserve">Primary </w:t>
+      </w:r>
+      <w:r>
+        <w:rPr>
+          <w:sz w:val="32"/>
+          <w:szCs w:val="32"/>
+        </w:rPr>
+        <w:t>annotation in</w:t>
+      </w:r>
+      <w:r>
+        <w:rPr>
+          <w:sz w:val="32"/>
+          <w:szCs w:val="32"/>
+        </w:rPr>
+        <w:t xml:space="preserve"> the</w:t>
+      </w:r>
+      <w:r>
+        <w:rPr>
+          <w:sz w:val="32"/>
+          <w:szCs w:val="32"/>
+        </w:rPr>
+        <w:t xml:space="preserve"> Application</w:t>
+      </w:r>
+      <w:r>
+        <w:rPr>
+          <w:sz w:val="32"/>
+          <w:szCs w:val="32"/>
+        </w:rPr>
+        <w:t>.</w:t>
+      </w:r>
+      <w:r>
+        <w:rPr>
+          <w:sz w:val="32"/>
+          <w:szCs w:val="32"/>
+        </w:rPr>
+        <w:t xml:space="preserve"> </w:t>
+      </w:r>
+    </w:p>
+    <w:p>
+      <w:pPr>
+        <w:pStyle w:val="ListParagraph"/>
+        <w:spacing w:before="100" w:beforeAutospacing="1" w:after="100" w:afterAutospacing="1" w:line="240" w:lineRule="auto"/>
+        <w:ind w:left="900"/>
+        <w:rPr>
+          <w:sz w:val="32"/>
+          <w:szCs w:val="32"/>
+        </w:rPr>
+      </w:pPr>
+    </w:p>
+    <w:p>
+      <w:pPr>
+        <w:pStyle w:val="ListParagraph"/>
+        <w:numPr>
+          <w:ilvl w:val="0"/>
+          <w:numId w:val="41"/>
+        </w:numPr>
+        <w:spacing w:before="100" w:beforeAutospacing="1" w:after="100" w:afterAutospacing="1" w:line="240" w:lineRule="auto"/>
+        <w:rPr>
+          <w:sz w:val="32"/>
+          <w:szCs w:val="32"/>
+          <w:highlight w:val="yellow"/>
+        </w:rPr>
+      </w:pPr>
+      <w:r>
+        <w:rPr>
+          <w:color w:val="FF0000"/>
+          <w:sz w:val="32"/>
+          <w:szCs w:val="32"/>
+        </w:rPr>
+        <w:t xml:space="preserve">@Qualifier </w:t>
+      </w:r>
+      <w:r>
+        <w:rPr>
+          <w:sz w:val="32"/>
+          <w:szCs w:val="32"/>
+        </w:rPr>
+        <w:t xml:space="preserve">overrides @Primary. </w:t>
+      </w:r>
+      <w:r>
+        <w:rPr>
+          <w:sz w:val="32"/>
+          <w:szCs w:val="32"/>
+        </w:rPr>
+        <w:t xml:space="preserve">Using </w:t>
+      </w:r>
+      <w:r>
+        <w:rPr>
+          <w:color w:val="FF0000"/>
+          <w:sz w:val="32"/>
+          <w:szCs w:val="32"/>
+        </w:rPr>
+        <w:t>@Qualifier</w:t>
+      </w:r>
+      <w:r>
+        <w:rPr>
+          <w:color w:val="FF0000"/>
+          <w:sz w:val="32"/>
+          <w:szCs w:val="32"/>
+        </w:rPr>
+        <w:t xml:space="preserve"> </w:t>
+      </w:r>
+      <w:r>
+        <w:rPr>
+          <w:sz w:val="32"/>
+          <w:szCs w:val="32"/>
+        </w:rPr>
+        <w:t>will always choose the bean you explicitly specify, even if another bean is marked as @Primary</w:t>
+      </w:r>
+      <w:r>
+        <w:rPr>
+          <w:sz w:val="32"/>
+          <w:szCs w:val="32"/>
+        </w:rPr>
+        <w:t xml:space="preserve"> </w:t>
+      </w:r>
+      <w:r>
+        <w:rPr>
+          <w:sz w:val="32"/>
+          <w:szCs w:val="32"/>
+        </w:rPr>
+        <w:sym w:font="Wingdings" w:char="F0E0"/>
+      </w:r>
+      <w:r>
+        <w:rPr>
+          <w:sz w:val="32"/>
+          <w:szCs w:val="32"/>
+        </w:rPr>
+        <w:t xml:space="preserve"> </w:t>
+      </w:r>
+      <w:r>
+        <w:rPr>
+          <w:color w:val="FF0000"/>
+          <w:sz w:val="32"/>
+          <w:szCs w:val="32"/>
+          <w:highlight w:val="yellow"/>
+        </w:rPr>
+        <w:t>@Qualifier</w:t>
+      </w:r>
+      <w:r>
+        <w:rPr>
+          <w:color w:val="FF0000"/>
+          <w:sz w:val="32"/>
+          <w:szCs w:val="32"/>
+          <w:highlight w:val="yellow"/>
+        </w:rPr>
+        <w:t xml:space="preserve"> </w:t>
+      </w:r>
+      <w:r>
+        <w:rPr>
+          <w:sz w:val="32"/>
+          <w:szCs w:val="32"/>
+          <w:highlight w:val="yellow"/>
+        </w:rPr>
+        <w:t xml:space="preserve">has more priority than </w:t>
+      </w:r>
+      <w:r>
+        <w:rPr>
+          <w:color w:val="FF0000"/>
+          <w:sz w:val="32"/>
+          <w:szCs w:val="32"/>
+          <w:highlight w:val="yellow"/>
+        </w:rPr>
+        <w:t>@Primary.</w:t>
+      </w:r>
+    </w:p>
+    <w:p>
+      <w:pPr>
+        <w:spacing w:before="100" w:beforeAutospacing="1" w:after="100" w:afterAutospacing="1" w:line="240" w:lineRule="auto"/>
+        <w:rPr>
+          <w:sz w:val="32"/>
+          <w:szCs w:val="32"/>
+          <w:highlight w:val="yellow"/>
+        </w:rPr>
+      </w:pPr>
+    </w:p>
+    <w:p>
+      <w:pPr>
+        <w:spacing w:before="100" w:beforeAutospacing="1" w:after="100" w:afterAutospacing="1" w:line="240" w:lineRule="auto"/>
+        <w:rPr>
+          <w:sz w:val="32"/>
+          <w:szCs w:val="32"/>
+          <w:highlight w:val="yellow"/>
+        </w:rPr>
+      </w:pPr>
+    </w:p>
+    <w:p>
+      <w:pPr>
+        <w:spacing w:before="100" w:beforeAutospacing="1" w:after="100" w:afterAutospacing="1" w:line="240" w:lineRule="auto"/>
+        <w:rPr>
+          <w:rFonts w:asciiTheme="minorBidi" w:hAnsiTheme="minorBidi"/>
+          <w:color w:val="4472C4" w:themeColor="accent1"/>
+          <w:sz w:val="32"/>
+          <w:szCs w:val="32"/>
+          <w:highlight w:val="yellow"/>
           <w14:shadow w14:blurRad="38100" w14:dist="25400" w14:dir="5400000" w14:sx="100000" w14:sy="100000" w14:kx="0" w14:ky="0" w14:algn="ctr">
             <w14:srgbClr w14:val="6E747A">
               <w14:alpha w14:val="57000"/>
@@ -21,308 +1084,486 @@
           </w14:textOutline>
         </w:rPr>
       </w:pPr>
-      <w:r>
-        <w:rPr>
-          <w:rFonts w:asciiTheme="minorBidi" w:hAnsiTheme="minorBidi"/>
-          <w:b/>
-          <w:bCs/>
-          <w:color w:val="4472C4" w:themeColor="accent1"/>
-          <w:sz w:val="32"/>
-          <w:szCs w:val="32"/>
-        </w:rPr>
-        <w:t>Inversion of Control (IoC):</w:t>
-      </w:r>
-      <w:r>
-        <w:rPr>
-          <w:color w:val="4472C4" w:themeColor="accent1"/>
-          <w:sz w:val="32"/>
-          <w:szCs w:val="32"/>
-        </w:rPr>
-        <w:t xml:space="preserve"> </w:t>
-      </w:r>
-      <w:r>
-        <w:rPr>
-          <w:sz w:val="32"/>
-          <w:szCs w:val="32"/>
-        </w:rPr>
-        <w:t xml:space="preserve">design principle where the control over certain parts of the code is inverted, meaning that instead of the code controlling everything, the control is handed over to an external framework or library. This principle allows for greater flexibility and decoupling in software design. </w:t>
-      </w:r>
     </w:p>
     <w:p>
       <w:pPr>
         <w:spacing w:before="100" w:beforeAutospacing="1" w:after="100" w:afterAutospacing="1" w:line="240" w:lineRule="auto"/>
-        <w:ind w:left="360"/>
-        <w:rPr>
-          <w:sz w:val="32"/>
-          <w:szCs w:val="32"/>
-          <w:rtl/>
-          <w:lang w:bidi="ar-EG"/>
-        </w:rPr>
-      </w:pPr>
-      <w:r>
-        <w:rPr>
-          <w:sz w:val="32"/>
-          <w:szCs w:val="32"/>
-          <w:rtl/>
-          <w:lang w:bidi="ar-EG"/>
-        </w:rPr>
-        <w:t xml:space="preserve">بدل ما كلاس واحد او جزء واحد من الكود مسؤول عن كل </w:t>
-      </w:r>
-      <w:proofErr w:type="gramStart"/>
-      <w:r>
-        <w:rPr>
-          <w:sz w:val="32"/>
-          <w:szCs w:val="32"/>
-          <w:rtl/>
-          <w:lang w:bidi="ar-EG"/>
-        </w:rPr>
-        <w:t>حاجة,</w:t>
-      </w:r>
-      <w:proofErr w:type="gramEnd"/>
-      <w:r>
-        <w:rPr>
-          <w:sz w:val="32"/>
-          <w:szCs w:val="32"/>
-          <w:rtl/>
-          <w:lang w:bidi="ar-EG"/>
-        </w:rPr>
-        <w:t xml:space="preserve"> </w:t>
-      </w:r>
-      <w:proofErr w:type="spellStart"/>
-      <w:r>
-        <w:rPr>
-          <w:sz w:val="32"/>
-          <w:szCs w:val="32"/>
-          <w:rtl/>
-          <w:lang w:bidi="ar-EG"/>
-        </w:rPr>
-        <w:t>بيخلي</w:t>
-      </w:r>
-      <w:proofErr w:type="spellEnd"/>
-      <w:r>
-        <w:rPr>
-          <w:sz w:val="32"/>
-          <w:szCs w:val="32"/>
-          <w:rtl/>
-          <w:lang w:bidi="ar-EG"/>
-        </w:rPr>
-        <w:t xml:space="preserve"> الكود اقل اعتمادية حيث في جزء خارجي هو اللي </w:t>
-      </w:r>
-      <w:proofErr w:type="spellStart"/>
-      <w:r>
-        <w:rPr>
-          <w:sz w:val="32"/>
-          <w:szCs w:val="32"/>
-          <w:rtl/>
-          <w:lang w:bidi="ar-EG"/>
-        </w:rPr>
-        <w:t>بيتحكم</w:t>
-      </w:r>
-      <w:proofErr w:type="spellEnd"/>
-      <w:r>
-        <w:rPr>
-          <w:sz w:val="32"/>
-          <w:szCs w:val="32"/>
-          <w:rtl/>
-          <w:lang w:bidi="ar-EG"/>
-        </w:rPr>
-        <w:t xml:space="preserve"> في أجزاء معينة من الكود (</w:t>
-      </w:r>
-      <w:proofErr w:type="spellStart"/>
-      <w:r>
-        <w:rPr>
-          <w:sz w:val="32"/>
-          <w:szCs w:val="32"/>
-          <w:rtl/>
-          <w:lang w:bidi="ar-EG"/>
-        </w:rPr>
-        <w:t>بستقبل</w:t>
-      </w:r>
-      <w:proofErr w:type="spellEnd"/>
-      <w:r>
-        <w:rPr>
-          <w:sz w:val="32"/>
-          <w:szCs w:val="32"/>
-          <w:rtl/>
-          <w:lang w:bidi="ar-EG"/>
-        </w:rPr>
-        <w:t xml:space="preserve"> </w:t>
-      </w:r>
-      <w:proofErr w:type="spellStart"/>
-      <w:r>
-        <w:rPr>
-          <w:sz w:val="32"/>
-          <w:szCs w:val="32"/>
-          <w:rtl/>
-          <w:lang w:bidi="ar-EG"/>
-        </w:rPr>
-        <w:t>ميثود</w:t>
-      </w:r>
-      <w:proofErr w:type="spellEnd"/>
-      <w:r>
-        <w:rPr>
-          <w:sz w:val="32"/>
-          <w:szCs w:val="32"/>
-          <w:rtl/>
-          <w:lang w:bidi="ar-EG"/>
-        </w:rPr>
-        <w:t xml:space="preserve"> معينة بدل ما </w:t>
-      </w:r>
-      <w:r>
-        <w:rPr>
-          <w:rFonts w:hint="cs"/>
-          <w:sz w:val="32"/>
-          <w:szCs w:val="32"/>
-        </w:rPr>
-        <w:t xml:space="preserve"> </w:t>
-      </w:r>
-      <w:r>
-        <w:rPr>
-          <w:sz w:val="32"/>
-          <w:szCs w:val="32"/>
-          <w:rtl/>
-          <w:lang w:bidi="ar-EG"/>
-        </w:rPr>
-        <w:t xml:space="preserve">أنشئها ) بيكون عن طريق استخدام </w:t>
-      </w:r>
-      <w:r>
-        <w:rPr>
-          <w:sz w:val="32"/>
-          <w:szCs w:val="32"/>
-        </w:rPr>
-        <w:t xml:space="preserve">     </w:t>
-      </w:r>
+        <w:rPr>
+          <w:sz w:val="32"/>
+          <w:szCs w:val="32"/>
+          <w:highlight w:val="yellow"/>
+        </w:rPr>
+      </w:pPr>
     </w:p>
     <w:p>
       <w:pPr>
-        <w:spacing w:before="100" w:beforeAutospacing="1" w:after="100" w:afterAutospacing="1" w:line="240" w:lineRule="auto"/>
-        <w:ind w:left="360"/>
-        <w:rPr>
-          <w:sz w:val="32"/>
-          <w:szCs w:val="32"/>
-        </w:rPr>
-      </w:pPr>
-      <w:r>
-        <w:rPr>
-          <w:sz w:val="32"/>
-          <w:szCs w:val="32"/>
-        </w:rPr>
-        <w:t>Strategy Pattern /</w:t>
-      </w:r>
-      <w:r>
-        <w:rPr>
+        <w:pStyle w:val="Heading3"/>
+        <w:rPr>
+          <w:rStyle w:val="Strong"/>
+          <w:rFonts w:asciiTheme="minorBidi" w:hAnsiTheme="minorBidi" w:cstheme="minorBidi"/>
+          <w:b w:val="0"/>
+          <w:bCs w:val="0"/>
           <w:color w:val="4472C4" w:themeColor="accent1"/>
           <w:sz w:val="32"/>
           <w:szCs w:val="32"/>
-        </w:rPr>
-        <w:t xml:space="preserve">DI (most popular) </w:t>
-      </w:r>
-      <w:r>
-        <w:rPr>
-          <w:sz w:val="32"/>
-          <w:szCs w:val="32"/>
-        </w:rPr>
-        <w:t>/ Service Locator Pattern/ Template Method</w:t>
-      </w:r>
-      <w:r>
-        <w:rPr>
-          <w:sz w:val="32"/>
-          <w:szCs w:val="32"/>
-        </w:rPr>
-        <w:t>.</w:t>
+          <w14:shadow w14:blurRad="38100" w14:dist="25400" w14:dir="5400000" w14:sx="100000" w14:sy="100000" w14:kx="0" w14:ky="0" w14:algn="ctr">
+            <w14:srgbClr w14:val="6E747A">
+              <w14:alpha w14:val="57000"/>
+            </w14:srgbClr>
+          </w14:shadow>
+          <w14:textOutline w14:w="0" w14:cap="flat" w14:cmpd="sng" w14:algn="ctr">
+            <w14:noFill/>
+            <w14:prstDash w14:val="solid"/>
+            <w14:round/>
+          </w14:textOutline>
+        </w:rPr>
+      </w:pPr>
+      <w:r>
+        <w:rPr>
+          <w:rStyle w:val="Strong"/>
+          <w:rFonts w:asciiTheme="minorBidi" w:hAnsiTheme="minorBidi" w:cstheme="minorBidi"/>
+          <w:b w:val="0"/>
+          <w:bCs w:val="0"/>
+          <w:color w:val="4472C4" w:themeColor="accent1"/>
+          <w:sz w:val="32"/>
+          <w:szCs w:val="32"/>
+          <w14:shadow w14:blurRad="38100" w14:dist="25400" w14:dir="5400000" w14:sx="100000" w14:sy="100000" w14:kx="0" w14:ky="0" w14:algn="ctr">
+            <w14:srgbClr w14:val="6E747A">
+              <w14:alpha w14:val="57000"/>
+            </w14:srgbClr>
+          </w14:shadow>
+          <w14:textOutline w14:w="0" w14:cap="flat" w14:cmpd="sng" w14:algn="ctr">
+            <w14:noFill/>
+            <w14:prstDash w14:val="solid"/>
+            <w14:round/>
+          </w14:textOutline>
+        </w:rPr>
+        <w:lastRenderedPageBreak/>
+        <w:t>Lazy Initialization in Spring</w:t>
+      </w:r>
+      <w:r>
+        <w:rPr>
+          <w:rStyle w:val="Strong"/>
+          <w:rFonts w:asciiTheme="minorBidi" w:hAnsiTheme="minorBidi" w:cstheme="minorBidi"/>
+          <w:b w:val="0"/>
+          <w:bCs w:val="0"/>
+          <w:color w:val="4472C4" w:themeColor="accent1"/>
+          <w:sz w:val="32"/>
+          <w:szCs w:val="32"/>
+          <w14:shadow w14:blurRad="38100" w14:dist="25400" w14:dir="5400000" w14:sx="100000" w14:sy="100000" w14:kx="0" w14:ky="0" w14:algn="ctr">
+            <w14:srgbClr w14:val="6E747A">
+              <w14:alpha w14:val="57000"/>
+            </w14:srgbClr>
+          </w14:shadow>
+          <w14:textOutline w14:w="0" w14:cap="flat" w14:cmpd="sng" w14:algn="ctr">
+            <w14:noFill/>
+            <w14:prstDash w14:val="solid"/>
+            <w14:round/>
+          </w14:textOutline>
+        </w:rPr>
+        <w:t>:</w:t>
       </w:r>
     </w:p>
     <w:p>
       <w:pPr>
-        <w:spacing w:before="100" w:beforeAutospacing="1" w:after="100" w:afterAutospacing="1" w:line="240" w:lineRule="auto"/>
-        <w:rPr>
-          <w:sz w:val="32"/>
-          <w:szCs w:val="32"/>
-        </w:rPr>
-      </w:pPr>
-      <w:r>
-        <w:rPr>
-          <w:b/>
-          <w:bCs/>
-          <w:color w:val="4472C4" w:themeColor="accent1"/>
-          <w:sz w:val="32"/>
-          <w:szCs w:val="32"/>
-        </w:rPr>
-        <w:t xml:space="preserve">Dependency Injection (DI): </w:t>
-      </w:r>
-      <w:r>
-        <w:rPr>
-          <w:sz w:val="32"/>
-          <w:szCs w:val="32"/>
-        </w:rPr>
-        <w:t>a specific technique to implement IoC. DI involves injecting dependencies into a class from the outside, rather than the class creating these dependencies itself. This makes the code easier to maintain, test, and extend.</w:t>
+        <w:rPr>
+          <w:rFonts w:asciiTheme="majorHAnsi" w:hAnsiTheme="majorHAnsi" w:cstheme="majorHAnsi"/>
+          <w:color w:val="000000" w:themeColor="text1"/>
+          <w:sz w:val="32"/>
+          <w:szCs w:val="32"/>
+          <w14:shadow w14:blurRad="38100" w14:dist="19050" w14:dir="2700000" w14:sx="100000" w14:sy="100000" w14:kx="0" w14:ky="0" w14:algn="tl">
+            <w14:schemeClr w14:val="dk1">
+              <w14:alpha w14:val="60000"/>
+            </w14:schemeClr>
+          </w14:shadow>
+          <w14:textOutline w14:w="0" w14:cap="flat" w14:cmpd="sng" w14:algn="ctr">
+            <w14:noFill/>
+            <w14:prstDash w14:val="solid"/>
+            <w14:round/>
+          </w14:textOutline>
+        </w:rPr>
+      </w:pPr>
+      <w:r>
+        <w:rPr>
+          <w:rFonts w:asciiTheme="majorHAnsi" w:hAnsiTheme="majorHAnsi" w:cstheme="majorHAnsi"/>
+          <w:color w:val="000000" w:themeColor="text1"/>
+          <w:sz w:val="32"/>
+          <w:szCs w:val="32"/>
+          <w14:shadow w14:blurRad="38100" w14:dist="19050" w14:dir="2700000" w14:sx="100000" w14:sy="100000" w14:kx="0" w14:ky="0" w14:algn="tl">
+            <w14:schemeClr w14:val="dk1">
+              <w14:alpha w14:val="60000"/>
+            </w14:schemeClr>
+          </w14:shadow>
+          <w14:textOutline w14:w="0" w14:cap="flat" w14:cmpd="sng" w14:algn="ctr">
+            <w14:noFill/>
+            <w14:prstDash w14:val="solid"/>
+            <w14:round/>
+          </w14:textOutline>
+        </w:rPr>
+        <w:t xml:space="preserve">In Spring, by default, beans are eagerly loaded </w:t>
+      </w:r>
+      <w:proofErr w:type="gramStart"/>
+      <w:r>
+        <w:rPr>
+          <w:rFonts w:asciiTheme="majorHAnsi" w:hAnsiTheme="majorHAnsi" w:cstheme="majorHAnsi"/>
+          <w:color w:val="000000" w:themeColor="text1"/>
+          <w:sz w:val="32"/>
+          <w:szCs w:val="32"/>
+          <w14:shadow w14:blurRad="38100" w14:dist="19050" w14:dir="2700000" w14:sx="100000" w14:sy="100000" w14:kx="0" w14:ky="0" w14:algn="tl">
+            <w14:schemeClr w14:val="dk1">
+              <w14:alpha w14:val="60000"/>
+            </w14:schemeClr>
+          </w14:shadow>
+          <w14:textOutline w14:w="0" w14:cap="flat" w14:cmpd="sng" w14:algn="ctr">
+            <w14:noFill/>
+            <w14:prstDash w14:val="solid"/>
+            <w14:round/>
+          </w14:textOutline>
+        </w:rPr>
+        <w:t>(</w:t>
+      </w:r>
+      <w:r>
+        <w:rPr>
+          <w:rFonts w:asciiTheme="majorHAnsi" w:hAnsiTheme="majorHAnsi" w:cstheme="majorHAnsi"/>
+          <w:color w:val="000000" w:themeColor="text1"/>
+          <w:sz w:val="32"/>
+          <w:szCs w:val="32"/>
+          <w14:shadow w14:blurRad="38100" w14:dist="19050" w14:dir="2700000" w14:sx="100000" w14:sy="100000" w14:kx="0" w14:ky="0" w14:algn="tl">
+            <w14:schemeClr w14:val="dk1">
+              <w14:alpha w14:val="60000"/>
+            </w14:schemeClr>
+          </w14:shadow>
+          <w14:textOutline w14:w="0" w14:cap="flat" w14:cmpd="sng" w14:algn="ctr">
+            <w14:noFill/>
+            <w14:prstDash w14:val="solid"/>
+            <w14:round/>
+          </w14:textOutline>
+        </w:rPr>
+        <w:t xml:space="preserve"> created</w:t>
+      </w:r>
+      <w:proofErr w:type="gramEnd"/>
+      <w:r>
+        <w:rPr>
+          <w:rFonts w:asciiTheme="majorHAnsi" w:hAnsiTheme="majorHAnsi" w:cstheme="majorHAnsi"/>
+          <w:color w:val="000000" w:themeColor="text1"/>
+          <w:sz w:val="32"/>
+          <w:szCs w:val="32"/>
+          <w14:shadow w14:blurRad="38100" w14:dist="19050" w14:dir="2700000" w14:sx="100000" w14:sy="100000" w14:kx="0" w14:ky="0" w14:algn="tl">
+            <w14:schemeClr w14:val="dk1">
+              <w14:alpha w14:val="60000"/>
+            </w14:schemeClr>
+          </w14:shadow>
+          <w14:textOutline w14:w="0" w14:cap="flat" w14:cmpd="sng" w14:algn="ctr">
+            <w14:noFill/>
+            <w14:prstDash w14:val="solid"/>
+            <w14:round/>
+          </w14:textOutline>
+        </w:rPr>
+        <w:t xml:space="preserve"> and initialized </w:t>
+      </w:r>
+      <w:r>
+        <w:rPr>
+          <w:rFonts w:asciiTheme="majorHAnsi" w:hAnsiTheme="majorHAnsi" w:cstheme="majorHAnsi"/>
+          <w:color w:val="000000" w:themeColor="text1"/>
+          <w:sz w:val="32"/>
+          <w:szCs w:val="32"/>
+          <w14:shadow w14:blurRad="38100" w14:dist="19050" w14:dir="2700000" w14:sx="100000" w14:sy="100000" w14:kx="0" w14:ky="0" w14:algn="tl">
+            <w14:schemeClr w14:val="dk1">
+              <w14:alpha w14:val="60000"/>
+            </w14:schemeClr>
+          </w14:shadow>
+          <w14:textOutline w14:w="0" w14:cap="flat" w14:cmpd="sng" w14:algn="ctr">
+            <w14:noFill/>
+            <w14:prstDash w14:val="solid"/>
+            <w14:round/>
+          </w14:textOutline>
+        </w:rPr>
+        <w:t xml:space="preserve">) </w:t>
+      </w:r>
+      <w:r>
+        <w:rPr>
+          <w:rFonts w:asciiTheme="majorHAnsi" w:hAnsiTheme="majorHAnsi" w:cstheme="majorHAnsi"/>
+          <w:color w:val="000000" w:themeColor="text1"/>
+          <w:sz w:val="32"/>
+          <w:szCs w:val="32"/>
+          <w14:shadow w14:blurRad="38100" w14:dist="19050" w14:dir="2700000" w14:sx="100000" w14:sy="100000" w14:kx="0" w14:ky="0" w14:algn="tl">
+            <w14:schemeClr w14:val="dk1">
+              <w14:alpha w14:val="60000"/>
+            </w14:schemeClr>
+          </w14:shadow>
+          <w14:textOutline w14:w="0" w14:cap="flat" w14:cmpd="sng" w14:algn="ctr">
+            <w14:noFill/>
+            <w14:prstDash w14:val="solid"/>
+            <w14:round/>
+          </w14:textOutline>
+        </w:rPr>
+        <w:t xml:space="preserve">as soon as the application </w:t>
+      </w:r>
+      <w:r>
+        <w:rPr>
+          <w:rFonts w:asciiTheme="majorHAnsi" w:hAnsiTheme="majorHAnsi" w:cstheme="majorHAnsi"/>
+          <w:sz w:val="32"/>
+          <w:szCs w:val="32"/>
+        </w:rPr>
+        <w:t xml:space="preserve">context is </w:t>
+      </w:r>
+      <w:r>
+        <w:rPr>
+          <w:rFonts w:asciiTheme="majorHAnsi" w:hAnsiTheme="majorHAnsi" w:cstheme="majorHAnsi"/>
+          <w:sz w:val="32"/>
+          <w:szCs w:val="32"/>
+        </w:rPr>
+        <w:t>loaded. Lazy</w:t>
+      </w:r>
+      <w:r>
+        <w:rPr>
+          <w:rStyle w:val="Strong"/>
+          <w:rFonts w:asciiTheme="majorHAnsi" w:hAnsiTheme="majorHAnsi" w:cstheme="majorHAnsi"/>
+          <w:b w:val="0"/>
+          <w:color w:val="000000" w:themeColor="text1"/>
+          <w:sz w:val="32"/>
+          <w:szCs w:val="32"/>
+          <w14:shadow w14:blurRad="38100" w14:dist="19050" w14:dir="2700000" w14:sx="100000" w14:sy="100000" w14:kx="0" w14:ky="0" w14:algn="tl">
+            <w14:schemeClr w14:val="dk1">
+              <w14:alpha w14:val="60000"/>
+            </w14:schemeClr>
+          </w14:shadow>
+          <w14:textOutline w14:w="0" w14:cap="flat" w14:cmpd="sng" w14:algn="ctr">
+            <w14:noFill/>
+            <w14:prstDash w14:val="solid"/>
+            <w14:round/>
+          </w14:textOutline>
+        </w:rPr>
+        <w:t xml:space="preserve"> initialization</w:t>
+      </w:r>
+      <w:r>
+        <w:rPr>
+          <w:rFonts w:asciiTheme="majorHAnsi" w:hAnsiTheme="majorHAnsi" w:cstheme="majorHAnsi"/>
+          <w:color w:val="000000" w:themeColor="text1"/>
+          <w:sz w:val="32"/>
+          <w:szCs w:val="32"/>
+          <w14:shadow w14:blurRad="38100" w14:dist="19050" w14:dir="2700000" w14:sx="100000" w14:sy="100000" w14:kx="0" w14:ky="0" w14:algn="tl">
+            <w14:schemeClr w14:val="dk1">
+              <w14:alpha w14:val="60000"/>
+            </w14:schemeClr>
+          </w14:shadow>
+          <w14:textOutline w14:w="0" w14:cap="flat" w14:cmpd="sng" w14:algn="ctr">
+            <w14:noFill/>
+            <w14:prstDash w14:val="solid"/>
+            <w14:round/>
+          </w14:textOutline>
+        </w:rPr>
+        <w:t xml:space="preserve"> refers to the practice of deferring </w:t>
+      </w:r>
+      <w:r>
+        <w:rPr>
+          <w:rFonts w:asciiTheme="majorHAnsi" w:hAnsiTheme="majorHAnsi" w:cstheme="majorHAnsi"/>
+          <w:color w:val="000000" w:themeColor="text1"/>
+          <w:sz w:val="32"/>
+          <w:szCs w:val="32"/>
+          <w14:shadow w14:blurRad="38100" w14:dist="19050" w14:dir="2700000" w14:sx="100000" w14:sy="100000" w14:kx="0" w14:ky="0" w14:algn="tl">
+            <w14:schemeClr w14:val="dk1">
+              <w14:alpha w14:val="60000"/>
+            </w14:schemeClr>
+          </w14:shadow>
+          <w14:textOutline w14:w="0" w14:cap="flat" w14:cmpd="sng" w14:algn="ctr">
+            <w14:noFill/>
+            <w14:prstDash w14:val="solid"/>
+            <w14:round/>
+          </w14:textOutline>
+        </w:rPr>
+        <w:t xml:space="preserve">a bean's creation (or initialization) </w:t>
+      </w:r>
+      <w:r>
+        <w:rPr>
+          <w:rFonts w:asciiTheme="majorHAnsi" w:hAnsiTheme="majorHAnsi" w:cstheme="majorHAnsi"/>
+          <w:color w:val="000000" w:themeColor="text1"/>
+          <w:sz w:val="32"/>
+          <w:szCs w:val="32"/>
+          <w14:shadow w14:blurRad="38100" w14:dist="19050" w14:dir="2700000" w14:sx="100000" w14:sy="100000" w14:kx="0" w14:ky="0" w14:algn="tl">
+            <w14:schemeClr w14:val="dk1">
+              <w14:alpha w14:val="60000"/>
+            </w14:schemeClr>
+          </w14:shadow>
+          <w14:textOutline w14:w="0" w14:cap="flat" w14:cmpd="sng" w14:algn="ctr">
+            <w14:noFill/>
+            <w14:prstDash w14:val="solid"/>
+            <w14:round/>
+          </w14:textOutline>
+        </w:rPr>
+        <w:t>until it is needed, rather than at application startup.</w:t>
+      </w:r>
+      <w:r>
+        <w:rPr>
+          <w:rFonts w:asciiTheme="majorHAnsi" w:hAnsiTheme="majorHAnsi" w:cstheme="majorHAnsi"/>
+          <w:color w:val="000000" w:themeColor="text1"/>
+          <w:sz w:val="32"/>
+          <w:szCs w:val="32"/>
+          <w14:shadow w14:blurRad="38100" w14:dist="19050" w14:dir="2700000" w14:sx="100000" w14:sy="100000" w14:kx="0" w14:ky="0" w14:algn="tl">
+            <w14:schemeClr w14:val="dk1">
+              <w14:alpha w14:val="60000"/>
+            </w14:schemeClr>
+          </w14:shadow>
+          <w14:textOutline w14:w="0" w14:cap="flat" w14:cmpd="sng" w14:algn="ctr">
+            <w14:noFill/>
+            <w14:prstDash w14:val="solid"/>
+            <w14:round/>
+          </w14:textOutline>
+        </w:rPr>
+        <w:t xml:space="preserve"> </w:t>
+      </w:r>
+      <w:proofErr w:type="gramStart"/>
+      <w:r>
+        <w:rPr>
+          <w:rFonts w:asciiTheme="majorHAnsi" w:hAnsiTheme="majorHAnsi" w:cstheme="majorHAnsi"/>
+          <w:color w:val="000000" w:themeColor="text1"/>
+          <w:sz w:val="32"/>
+          <w:szCs w:val="32"/>
+          <w:highlight w:val="yellow"/>
+          <w14:shadow w14:blurRad="38100" w14:dist="19050" w14:dir="2700000" w14:sx="100000" w14:sy="100000" w14:kx="0" w14:ky="0" w14:algn="tl">
+            <w14:schemeClr w14:val="dk1">
+              <w14:alpha w14:val="60000"/>
+            </w14:schemeClr>
+          </w14:shadow>
+          <w14:textOutline w14:w="0" w14:cap="flat" w14:cmpd="sng" w14:algn="ctr">
+            <w14:noFill/>
+            <w14:prstDash w14:val="solid"/>
+            <w14:round/>
+          </w14:textOutline>
+        </w:rPr>
+        <w:t>”Only</w:t>
+      </w:r>
+      <w:proofErr w:type="gramEnd"/>
+      <w:r>
+        <w:rPr>
+          <w:rFonts w:asciiTheme="majorHAnsi" w:hAnsiTheme="majorHAnsi" w:cstheme="majorHAnsi"/>
+          <w:color w:val="000000" w:themeColor="text1"/>
+          <w:sz w:val="32"/>
+          <w:szCs w:val="32"/>
+          <w:highlight w:val="yellow"/>
+          <w14:shadow w14:blurRad="38100" w14:dist="19050" w14:dir="2700000" w14:sx="100000" w14:sy="100000" w14:kx="0" w14:ky="0" w14:algn="tl">
+            <w14:schemeClr w14:val="dk1">
+              <w14:alpha w14:val="60000"/>
+            </w14:schemeClr>
+          </w14:shadow>
+          <w14:textOutline w14:w="0" w14:cap="flat" w14:cmpd="sng" w14:algn="ctr">
+            <w14:noFill/>
+            <w14:prstDash w14:val="solid"/>
+            <w14:round/>
+          </w14:textOutline>
+        </w:rPr>
+        <w:t xml:space="preserve"> initialize and create beans when need</w:t>
+      </w:r>
+      <w:r>
+        <w:rPr>
+          <w:rFonts w:asciiTheme="majorHAnsi" w:hAnsiTheme="majorHAnsi" w:cstheme="majorHAnsi"/>
+          <w:color w:val="000000" w:themeColor="text1"/>
+          <w:sz w:val="32"/>
+          <w:szCs w:val="32"/>
+          <w:highlight w:val="yellow"/>
+          <w14:shadow w14:blurRad="38100" w14:dist="19050" w14:dir="2700000" w14:sx="100000" w14:sy="100000" w14:kx="0" w14:ky="0" w14:algn="tl">
+            <w14:schemeClr w14:val="dk1">
+              <w14:alpha w14:val="60000"/>
+            </w14:schemeClr>
+          </w14:shadow>
+          <w14:textOutline w14:w="0" w14:cap="flat" w14:cmpd="sng" w14:algn="ctr">
+            <w14:noFill/>
+            <w14:prstDash w14:val="solid"/>
+            <w14:round/>
+          </w14:textOutline>
+        </w:rPr>
+        <w:t>ed</w:t>
+      </w:r>
+      <w:r>
+        <w:rPr>
+          <w:rFonts w:asciiTheme="majorHAnsi" w:hAnsiTheme="majorHAnsi" w:cstheme="majorHAnsi"/>
+          <w:color w:val="000000" w:themeColor="text1"/>
+          <w:sz w:val="32"/>
+          <w:szCs w:val="32"/>
+          <w:highlight w:val="yellow"/>
+          <w14:shadow w14:blurRad="38100" w14:dist="19050" w14:dir="2700000" w14:sx="100000" w14:sy="100000" w14:kx="0" w14:ky="0" w14:algn="tl">
+            <w14:schemeClr w14:val="dk1">
+              <w14:alpha w14:val="60000"/>
+            </w14:schemeClr>
+          </w14:shadow>
+          <w14:textOutline w14:w="0" w14:cap="flat" w14:cmpd="sng" w14:algn="ctr">
+            <w14:noFill/>
+            <w14:prstDash w14:val="solid"/>
+            <w14:round/>
+          </w14:textOutline>
+        </w:rPr>
+        <w:t>”</w:t>
+      </w:r>
+      <w:r>
+        <w:rPr>
+          <w:rFonts w:asciiTheme="majorHAnsi" w:hAnsiTheme="majorHAnsi" w:cstheme="majorHAnsi"/>
+          <w:color w:val="000000" w:themeColor="text1"/>
+          <w:sz w:val="32"/>
+          <w:szCs w:val="32"/>
+          <w14:shadow w14:blurRad="38100" w14:dist="19050" w14:dir="2700000" w14:sx="100000" w14:sy="100000" w14:kx="0" w14:ky="0" w14:algn="tl">
+            <w14:schemeClr w14:val="dk1">
+              <w14:alpha w14:val="60000"/>
+            </w14:schemeClr>
+          </w14:shadow>
+          <w14:textOutline w14:w="0" w14:cap="flat" w14:cmpd="sng" w14:algn="ctr">
+            <w14:noFill/>
+            <w14:prstDash w14:val="solid"/>
+            <w14:round/>
+          </w14:textOutline>
+        </w:rPr>
+        <w:t>.</w:t>
       </w:r>
     </w:p>
     <w:p>
       <w:pPr>
-        <w:numPr>
-          <w:ilvl w:val="0"/>
-          <w:numId w:val="14"/>
-        </w:numPr>
-        <w:spacing w:before="100" w:beforeAutospacing="1" w:after="100" w:afterAutospacing="1" w:line="240" w:lineRule="auto"/>
-        <w:rPr>
-          <w:sz w:val="32"/>
-          <w:szCs w:val="32"/>
-          <w:rtl/>
-        </w:rPr>
-      </w:pPr>
-      <w:r>
-        <w:rPr>
-          <w:sz w:val="32"/>
-          <w:szCs w:val="32"/>
-        </w:rPr>
-        <w:t>Constructor injection: Dependencies are provided through a class constructor.</w:t>
-      </w:r>
+        <w:rPr>
+          <w:rFonts w:asciiTheme="majorHAnsi" w:hAnsiTheme="majorHAnsi" w:cstheme="majorHAnsi"/>
+          <w:color w:val="000000" w:themeColor="text1"/>
+          <w:sz w:val="32"/>
+          <w:szCs w:val="32"/>
+          <w14:shadow w14:blurRad="38100" w14:dist="19050" w14:dir="2700000" w14:sx="100000" w14:sy="100000" w14:kx="0" w14:ky="0" w14:algn="tl">
+            <w14:schemeClr w14:val="dk1">
+              <w14:alpha w14:val="60000"/>
+            </w14:schemeClr>
+          </w14:shadow>
+          <w14:textOutline w14:w="0" w14:cap="flat" w14:cmpd="sng" w14:algn="ctr">
+            <w14:noFill/>
+            <w14:prstDash w14:val="solid"/>
+            <w14:round/>
+          </w14:textOutline>
+        </w:rPr>
+      </w:pPr>
     </w:p>
     <w:p>
       <w:pPr>
-        <w:numPr>
-          <w:ilvl w:val="0"/>
-          <w:numId w:val="14"/>
-        </w:numPr>
         <w:spacing w:before="100" w:beforeAutospacing="1" w:after="100" w:afterAutospacing="1" w:line="240" w:lineRule="auto"/>
         <w:rPr>
           <w:sz w:val="32"/>
           <w:szCs w:val="32"/>
         </w:rPr>
       </w:pPr>
-      <w:r>
-        <w:rPr>
-          <w:sz w:val="32"/>
-          <w:szCs w:val="32"/>
-        </w:rPr>
-        <w:t>Setter Injection: Dependencies are set using setter methods.</w:t>
-      </w:r>
     </w:p>
     <w:p>
       <w:pPr>
-        <w:numPr>
-          <w:ilvl w:val="0"/>
-          <w:numId w:val="14"/>
-        </w:numPr>
         <w:spacing w:before="100" w:beforeAutospacing="1" w:after="100" w:afterAutospacing="1" w:line="240" w:lineRule="auto"/>
         <w:rPr>
           <w:sz w:val="32"/>
           <w:szCs w:val="32"/>
         </w:rPr>
       </w:pPr>
-      <w:r>
-        <w:rPr>
-          <w:sz w:val="32"/>
-          <w:szCs w:val="32"/>
-        </w:rPr>
-        <w:t>Field Injection: Dependencies are directly injected into class fields, often using annotations Spring.</w:t>
-      </w:r>
     </w:p>
     <w:p>
       <w:pPr>
         <w:spacing w:before="100" w:beforeAutospacing="1" w:after="100" w:afterAutospacing="1" w:line="240" w:lineRule="auto"/>
-        <w:ind w:left="720"/>
+        <w:rPr>
+          <w:sz w:val="32"/>
+          <w:szCs w:val="32"/>
+        </w:rPr>
+      </w:pPr>
+    </w:p>
+    <w:p>
+      <w:pPr>
+        <w:spacing w:before="100" w:beforeAutospacing="1" w:after="100" w:afterAutospacing="1" w:line="240" w:lineRule="auto"/>
         <w:rPr>
           <w:sz w:val="32"/>
           <w:szCs w:val="32"/>
@@ -511,7 +1752,6 @@
           <w:szCs w:val="30"/>
           <w14:ligatures w14:val="none"/>
         </w:rPr>
-        <w:lastRenderedPageBreak/>
         <w:t>NamedParameterJdbcTemplate</w:t>
       </w:r>
       <w:proofErr w:type="spellEnd"/>
@@ -842,10 +2082,11 @@
           <w:szCs w:val="30"/>
           <w14:ligatures w14:val="none"/>
         </w:rPr>
+        <w:lastRenderedPageBreak/>
         <w:drawing>
-          <wp:inline distT="0" distB="0" distL="0" distR="0" wp14:anchorId="17409420" wp14:editId="11F68D93">
-            <wp:extent cx="4207182" cy="1813932"/>
-            <wp:effectExtent l="0" t="0" r="3175" b="0"/>
+          <wp:inline distT="0" distB="0" distL="0" distR="0" wp14:anchorId="17409420" wp14:editId="6E961F1C">
+            <wp:extent cx="5761594" cy="2484120"/>
+            <wp:effectExtent l="0" t="0" r="0" b="0"/>
             <wp:docPr id="665455713" name="Picture 1"/>
             <wp:cNvGraphicFramePr>
               <a:graphicFrameLocks xmlns:a="http://schemas.openxmlformats.org/drawingml/2006/main" noChangeAspect="1"/>
@@ -866,7 +2107,7 @@
                   <pic:spPr>
                     <a:xfrm>
                       <a:off x="0" y="0"/>
-                      <a:ext cx="4251292" cy="1832950"/>
+                      <a:ext cx="5875936" cy="2533419"/>
                     </a:xfrm>
                     <a:prstGeom prst="rect">
                       <a:avLst/>
@@ -881,6 +2122,84 @@
     </w:p>
     <w:p>
       <w:pPr>
+        <w:spacing w:before="100" w:beforeAutospacing="1" w:after="100" w:afterAutospacing="1" w:line="240" w:lineRule="auto"/>
+        <w:ind w:left="720"/>
+        <w:rPr>
+          <w:rFonts w:asciiTheme="minorBidi" w:eastAsia="Times New Roman" w:hAnsiTheme="minorBidi"/>
+          <w:kern w:val="0"/>
+          <w:sz w:val="30"/>
+          <w:szCs w:val="30"/>
+          <w14:ligatures w14:val="none"/>
+        </w:rPr>
+      </w:pPr>
+    </w:p>
+    <w:p>
+      <w:pPr>
+        <w:spacing w:before="100" w:beforeAutospacing="1" w:after="100" w:afterAutospacing="1" w:line="240" w:lineRule="auto"/>
+        <w:ind w:left="720"/>
+        <w:rPr>
+          <w:rFonts w:asciiTheme="minorBidi" w:eastAsia="Times New Roman" w:hAnsiTheme="minorBidi"/>
+          <w:kern w:val="0"/>
+          <w:sz w:val="30"/>
+          <w:szCs w:val="30"/>
+          <w14:ligatures w14:val="none"/>
+        </w:rPr>
+      </w:pPr>
+    </w:p>
+    <w:p>
+      <w:pPr>
+        <w:spacing w:before="100" w:beforeAutospacing="1" w:after="100" w:afterAutospacing="1" w:line="240" w:lineRule="auto"/>
+        <w:ind w:left="720"/>
+        <w:rPr>
+          <w:rFonts w:asciiTheme="minorBidi" w:eastAsia="Times New Roman" w:hAnsiTheme="minorBidi"/>
+          <w:kern w:val="0"/>
+          <w:sz w:val="30"/>
+          <w:szCs w:val="30"/>
+          <w14:ligatures w14:val="none"/>
+        </w:rPr>
+      </w:pPr>
+    </w:p>
+    <w:p>
+      <w:pPr>
+        <w:spacing w:before="100" w:beforeAutospacing="1" w:after="100" w:afterAutospacing="1" w:line="240" w:lineRule="auto"/>
+        <w:ind w:left="720"/>
+        <w:rPr>
+          <w:rFonts w:asciiTheme="minorBidi" w:eastAsia="Times New Roman" w:hAnsiTheme="minorBidi"/>
+          <w:kern w:val="0"/>
+          <w:sz w:val="30"/>
+          <w:szCs w:val="30"/>
+          <w14:ligatures w14:val="none"/>
+        </w:rPr>
+      </w:pPr>
+    </w:p>
+    <w:p>
+      <w:pPr>
+        <w:spacing w:before="100" w:beforeAutospacing="1" w:after="100" w:afterAutospacing="1" w:line="240" w:lineRule="auto"/>
+        <w:ind w:left="720"/>
+        <w:rPr>
+          <w:rFonts w:asciiTheme="minorBidi" w:eastAsia="Times New Roman" w:hAnsiTheme="minorBidi"/>
+          <w:kern w:val="0"/>
+          <w:sz w:val="30"/>
+          <w:szCs w:val="30"/>
+          <w14:ligatures w14:val="none"/>
+        </w:rPr>
+      </w:pPr>
+    </w:p>
+    <w:p>
+      <w:pPr>
+        <w:spacing w:before="100" w:beforeAutospacing="1" w:after="100" w:afterAutospacing="1" w:line="240" w:lineRule="auto"/>
+        <w:ind w:left="720"/>
+        <w:rPr>
+          <w:rFonts w:asciiTheme="minorBidi" w:eastAsia="Times New Roman" w:hAnsiTheme="minorBidi"/>
+          <w:kern w:val="0"/>
+          <w:sz w:val="30"/>
+          <w:szCs w:val="30"/>
+          <w14:ligatures w14:val="none"/>
+        </w:rPr>
+      </w:pPr>
+    </w:p>
+    <w:p>
+      <w:pPr>
         <w:pStyle w:val="ListParagraph"/>
         <w:numPr>
           <w:ilvl w:val="0"/>
@@ -991,9 +2310,9 @@
           <w:noProof/>
         </w:rPr>
         <w:drawing>
-          <wp:inline distT="0" distB="0" distL="0" distR="0" wp14:anchorId="2BE77E01" wp14:editId="6E23D795">
-            <wp:extent cx="5122127" cy="1989455"/>
-            <wp:effectExtent l="0" t="0" r="2540" b="0"/>
+          <wp:inline distT="0" distB="0" distL="0" distR="0" wp14:anchorId="2BE77E01" wp14:editId="2C9A51AC">
+            <wp:extent cx="4869180" cy="1891210"/>
+            <wp:effectExtent l="0" t="0" r="7620" b="0"/>
             <wp:docPr id="1944823524" name="Picture 1"/>
             <wp:cNvGraphicFramePr>
               <a:graphicFrameLocks xmlns:a="http://schemas.openxmlformats.org/drawingml/2006/main" noChangeAspect="1"/>
@@ -1014,7 +2333,7 @@
                   <pic:spPr>
                     <a:xfrm>
                       <a:off x="0" y="0"/>
-                      <a:ext cx="5126396" cy="1991113"/>
+                      <a:ext cx="4974907" cy="1932275"/>
                     </a:xfrm>
                     <a:prstGeom prst="rect">
                       <a:avLst/>
@@ -1029,36 +2348,7 @@
     </w:p>
     <w:p>
       <w:pPr>
-        <w:pStyle w:val="ListParagraph"/>
         <w:spacing w:before="100" w:beforeAutospacing="1" w:after="100" w:afterAutospacing="1" w:line="240" w:lineRule="auto"/>
-        <w:ind w:left="1440"/>
-        <w:rPr>
-          <w:rFonts w:asciiTheme="minorBidi" w:eastAsia="Times New Roman" w:hAnsiTheme="minorBidi"/>
-          <w:kern w:val="0"/>
-          <w:sz w:val="30"/>
-          <w:szCs w:val="30"/>
-          <w14:ligatures w14:val="none"/>
-        </w:rPr>
-      </w:pPr>
-    </w:p>
-    <w:p>
-      <w:pPr>
-        <w:spacing w:before="100" w:beforeAutospacing="1" w:after="100" w:afterAutospacing="1" w:line="240" w:lineRule="auto"/>
-        <w:ind w:left="720"/>
-        <w:rPr>
-          <w:rFonts w:asciiTheme="minorBidi" w:eastAsia="Times New Roman" w:hAnsiTheme="minorBidi"/>
-          <w:color w:val="2F5496" w:themeColor="accent1" w:themeShade="BF"/>
-          <w:kern w:val="0"/>
-          <w:sz w:val="30"/>
-          <w:szCs w:val="30"/>
-          <w14:ligatures w14:val="none"/>
-        </w:rPr>
-      </w:pPr>
-    </w:p>
-    <w:p>
-      <w:pPr>
-        <w:spacing w:before="100" w:beforeAutospacing="1" w:after="100" w:afterAutospacing="1" w:line="240" w:lineRule="auto"/>
-        <w:ind w:left="720"/>
         <w:rPr>
           <w:rFonts w:asciiTheme="minorBidi" w:eastAsia="Times New Roman" w:hAnsiTheme="minorBidi"/>
           <w:color w:val="2F5496" w:themeColor="accent1" w:themeShade="BF"/>
@@ -1782,6 +3072,15 @@
         <w:spacing w:before="100" w:beforeAutospacing="1" w:after="100" w:afterAutospacing="1" w:line="240" w:lineRule="auto"/>
         <w:rPr>
           <w:rFonts w:asciiTheme="minorBidi" w:eastAsia="Times New Roman" w:hAnsiTheme="minorBidi"/>
+          <w:kern w:val="0"/>
+          <w:sz w:val="30"/>
+          <w:szCs w:val="30"/>
+          <w14:ligatures w14:val="none"/>
+        </w:rPr>
+      </w:pPr>
+      <w:r>
+        <w:rPr>
+          <w:rFonts w:asciiTheme="minorBidi" w:eastAsia="Times New Roman" w:hAnsiTheme="minorBidi"/>
           <w:color w:val="4472C4" w:themeColor="accent1"/>
           <w:kern w:val="0"/>
           <w:sz w:val="32"/>
@@ -1798,11 +3097,9 @@
           </w14:textOutline>
           <w14:ligatures w14:val="none"/>
         </w:rPr>
-      </w:pPr>
-    </w:p>
-    <w:p>
-      <w:pPr>
-        <w:spacing w:before="100" w:beforeAutospacing="1" w:after="100" w:afterAutospacing="1" w:line="240" w:lineRule="auto"/>
+        <w:t xml:space="preserve">ORM: </w:t>
+      </w:r>
+      <w:r>
         <w:rPr>
           <w:rFonts w:asciiTheme="minorBidi" w:eastAsia="Times New Roman" w:hAnsiTheme="minorBidi"/>
           <w:kern w:val="0"/>
@@ -1820,7 +3117,11 @@
           </w14:textOutline>
           <w14:ligatures w14:val="none"/>
         </w:rPr>
-      </w:pPr>
+        <w:t xml:space="preserve">Application </w:t>
+      </w:r>
+      <w:r>
+        <w:sym w:font="Wingdings" w:char="F0E0"/>
+      </w:r>
       <w:r>
         <w:rPr>
           <w:rFonts w:asciiTheme="minorBidi" w:eastAsia="Times New Roman" w:hAnsiTheme="minorBidi"/>
@@ -1840,12 +3141,11 @@
           </w14:textOutline>
           <w14:ligatures w14:val="none"/>
         </w:rPr>
-        <w:t>ORM</w:t>
-      </w:r>
-      <w:r>
-        <w:rPr>
-          <w:rFonts w:asciiTheme="minorBidi" w:eastAsia="Times New Roman" w:hAnsiTheme="minorBidi"/>
-          <w:color w:val="4472C4" w:themeColor="accent1"/>
+        <w:t xml:space="preserve"> </w:t>
+      </w:r>
+      <w:r>
+        <w:rPr>
+          <w:rFonts w:asciiTheme="minorBidi" w:eastAsia="Times New Roman" w:hAnsiTheme="minorBidi"/>
           <w:kern w:val="0"/>
           <w:sz w:val="32"/>
           <w:szCs w:val="32"/>
@@ -1861,11 +3161,12 @@
           </w14:textOutline>
           <w14:ligatures w14:val="none"/>
         </w:rPr>
-        <w:t xml:space="preserve">: </w:t>
-      </w:r>
-      <w:r>
-        <w:rPr>
-          <w:rFonts w:asciiTheme="minorBidi" w:eastAsia="Times New Roman" w:hAnsiTheme="minorBidi"/>
+        <w:t>ORM</w:t>
+      </w:r>
+      <w:r>
+        <w:rPr>
+          <w:rFonts w:asciiTheme="minorBidi" w:eastAsia="Times New Roman" w:hAnsiTheme="minorBidi"/>
+          <w:color w:val="4472C4" w:themeColor="accent1"/>
           <w:kern w:val="0"/>
           <w:sz w:val="32"/>
           <w:szCs w:val="32"/>
@@ -1881,8 +3182,12 @@
           </w14:textOutline>
           <w14:ligatures w14:val="none"/>
         </w:rPr>
-        <w:t xml:space="preserve">Application </w:t>
-      </w:r>
+        <w:t>(JPA</w:t>
+      </w:r>
+      <w:r>
+        <w:sym w:font="Wingdings" w:char="F0E0"/>
+      </w:r>
+      <w:proofErr w:type="gramStart"/>
       <w:r>
         <w:rPr>
           <w:rFonts w:asciiTheme="minorBidi" w:eastAsia="Times New Roman" w:hAnsiTheme="minorBidi"/>
@@ -1902,8 +3207,9 @@
           </w14:textOutline>
           <w14:ligatures w14:val="none"/>
         </w:rPr>
-        <w:sym w:font="Wingdings" w:char="F0E0"/>
-      </w:r>
+        <w:t>vendor(</w:t>
+      </w:r>
+      <w:proofErr w:type="gramEnd"/>
       <w:r>
         <w:rPr>
           <w:rFonts w:asciiTheme="minorBidi" w:eastAsia="Times New Roman" w:hAnsiTheme="minorBidi"/>
@@ -1923,132 +3229,9 @@
           </w14:textOutline>
           <w14:ligatures w14:val="none"/>
         </w:rPr>
-        <w:t xml:space="preserve"> </w:t>
-      </w:r>
-      <w:r>
-        <w:rPr>
-          <w:rFonts w:asciiTheme="minorBidi" w:eastAsia="Times New Roman" w:hAnsiTheme="minorBidi"/>
-          <w:kern w:val="0"/>
-          <w:sz w:val="32"/>
-          <w:szCs w:val="32"/>
-          <w14:shadow w14:blurRad="38100" w14:dist="25400" w14:dir="5400000" w14:sx="100000" w14:sy="100000" w14:kx="0" w14:ky="0" w14:algn="ctr">
-            <w14:srgbClr w14:val="6E747A">
-              <w14:alpha w14:val="57000"/>
-            </w14:srgbClr>
-          </w14:shadow>
-          <w14:textOutline w14:w="0" w14:cap="flat" w14:cmpd="sng" w14:algn="ctr">
-            <w14:noFill/>
-            <w14:prstDash w14:val="solid"/>
-            <w14:round/>
-          </w14:textOutline>
-          <w14:ligatures w14:val="none"/>
-        </w:rPr>
-        <w:t>ORM</w:t>
-      </w:r>
-      <w:r>
-        <w:rPr>
-          <w:rFonts w:asciiTheme="minorBidi" w:eastAsia="Times New Roman" w:hAnsiTheme="minorBidi"/>
-          <w:color w:val="4472C4" w:themeColor="accent1"/>
-          <w:kern w:val="0"/>
-          <w:sz w:val="32"/>
-          <w:szCs w:val="32"/>
-          <w14:shadow w14:blurRad="38100" w14:dist="25400" w14:dir="5400000" w14:sx="100000" w14:sy="100000" w14:kx="0" w14:ky="0" w14:algn="ctr">
-            <w14:srgbClr w14:val="6E747A">
-              <w14:alpha w14:val="57000"/>
-            </w14:srgbClr>
-          </w14:shadow>
-          <w14:textOutline w14:w="0" w14:cap="flat" w14:cmpd="sng" w14:algn="ctr">
-            <w14:noFill/>
-            <w14:prstDash w14:val="solid"/>
-            <w14:round/>
-          </w14:textOutline>
-          <w14:ligatures w14:val="none"/>
-        </w:rPr>
-        <w:t>(JPA</w:t>
-      </w:r>
-      <w:r>
-        <w:rPr>
-          <w:rFonts w:asciiTheme="minorBidi" w:eastAsia="Times New Roman" w:hAnsiTheme="minorBidi"/>
-          <w:kern w:val="0"/>
-          <w:sz w:val="32"/>
-          <w:szCs w:val="32"/>
-          <w14:shadow w14:blurRad="38100" w14:dist="25400" w14:dir="5400000" w14:sx="100000" w14:sy="100000" w14:kx="0" w14:ky="0" w14:algn="ctr">
-            <w14:srgbClr w14:val="6E747A">
-              <w14:alpha w14:val="57000"/>
-            </w14:srgbClr>
-          </w14:shadow>
-          <w14:textOutline w14:w="0" w14:cap="flat" w14:cmpd="sng" w14:algn="ctr">
-            <w14:noFill/>
-            <w14:prstDash w14:val="solid"/>
-            <w14:round/>
-          </w14:textOutline>
-          <w14:ligatures w14:val="none"/>
-        </w:rPr>
-        <w:sym w:font="Wingdings" w:char="F0E0"/>
-      </w:r>
-      <w:proofErr w:type="gramStart"/>
-      <w:r>
-        <w:rPr>
-          <w:rFonts w:asciiTheme="minorBidi" w:eastAsia="Times New Roman" w:hAnsiTheme="minorBidi"/>
-          <w:color w:val="4472C4" w:themeColor="accent1"/>
-          <w:kern w:val="0"/>
-          <w:sz w:val="32"/>
-          <w:szCs w:val="32"/>
-          <w14:shadow w14:blurRad="38100" w14:dist="25400" w14:dir="5400000" w14:sx="100000" w14:sy="100000" w14:kx="0" w14:ky="0" w14:algn="ctr">
-            <w14:srgbClr w14:val="6E747A">
-              <w14:alpha w14:val="57000"/>
-            </w14:srgbClr>
-          </w14:shadow>
-          <w14:textOutline w14:w="0" w14:cap="flat" w14:cmpd="sng" w14:algn="ctr">
-            <w14:noFill/>
-            <w14:prstDash w14:val="solid"/>
-            <w14:round/>
-          </w14:textOutline>
-          <w14:ligatures w14:val="none"/>
-        </w:rPr>
-        <w:t>vendor(</w:t>
-      </w:r>
-      <w:proofErr w:type="gramEnd"/>
-      <w:r>
-        <w:rPr>
-          <w:rFonts w:asciiTheme="minorBidi" w:eastAsia="Times New Roman" w:hAnsiTheme="minorBidi"/>
-          <w:color w:val="4472C4" w:themeColor="accent1"/>
-          <w:kern w:val="0"/>
-          <w:sz w:val="32"/>
-          <w:szCs w:val="32"/>
-          <w14:shadow w14:blurRad="38100" w14:dist="25400" w14:dir="5400000" w14:sx="100000" w14:sy="100000" w14:kx="0" w14:ky="0" w14:algn="ctr">
-            <w14:srgbClr w14:val="6E747A">
-              <w14:alpha w14:val="57000"/>
-            </w14:srgbClr>
-          </w14:shadow>
-          <w14:textOutline w14:w="0" w14:cap="flat" w14:cmpd="sng" w14:algn="ctr">
-            <w14:noFill/>
-            <w14:prstDash w14:val="solid"/>
-            <w14:round/>
-          </w14:textOutline>
-          <w14:ligatures w14:val="none"/>
-        </w:rPr>
         <w:t>Hibernate))</w:t>
       </w:r>
       <w:r>
-        <w:rPr>
-          <w:rFonts w:asciiTheme="minorBidi" w:eastAsia="Times New Roman" w:hAnsiTheme="minorBidi"/>
-          <w:color w:val="4472C4" w:themeColor="accent1"/>
-          <w:kern w:val="0"/>
-          <w:sz w:val="32"/>
-          <w:szCs w:val="32"/>
-          <w14:shadow w14:blurRad="38100" w14:dist="25400" w14:dir="5400000" w14:sx="100000" w14:sy="100000" w14:kx="0" w14:ky="0" w14:algn="ctr">
-            <w14:srgbClr w14:val="6E747A">
-              <w14:alpha w14:val="57000"/>
-            </w14:srgbClr>
-          </w14:shadow>
-          <w14:textOutline w14:w="0" w14:cap="flat" w14:cmpd="sng" w14:algn="ctr">
-            <w14:noFill/>
-            <w14:prstDash w14:val="solid"/>
-            <w14:round/>
-          </w14:textOutline>
-          <w14:ligatures w14:val="none"/>
-        </w:rPr>
         <w:sym w:font="Wingdings" w:char="F0E0"/>
       </w:r>
       <w:r>
@@ -2658,6 +3841,7 @@
           </w14:textOutline>
           <w14:ligatures w14:val="none"/>
         </w:rPr>
+        <w:lastRenderedPageBreak/>
         <w:t xml:space="preserve">Hibernate: </w:t>
       </w:r>
       <w:proofErr w:type="gramStart"/>
@@ -3216,6 +4400,29 @@
           </wp:inline>
         </w:drawing>
       </w:r>
+    </w:p>
+    <w:p>
+      <w:pPr>
+        <w:spacing w:before="100" w:beforeAutospacing="1" w:after="100" w:afterAutospacing="1" w:line="240" w:lineRule="auto"/>
+        <w:rPr>
+          <w:rFonts w:asciiTheme="minorBidi" w:eastAsia="Times New Roman" w:hAnsiTheme="minorBidi"/>
+          <w:b/>
+          <w:bCs/>
+          <w:i/>
+          <w:iCs/>
+          <w:kern w:val="0"/>
+          <w:sz w:val="32"/>
+          <w:szCs w:val="32"/>
+          <w14:textOutline w14:w="9525" w14:cap="rnd" w14:cmpd="sng" w14:algn="ctr">
+            <w14:solidFill>
+              <w14:srgbClr w14:val="C00000"/>
+            </w14:solidFill>
+            <w14:prstDash w14:val="solid"/>
+            <w14:bevel/>
+          </w14:textOutline>
+          <w14:ligatures w14:val="none"/>
+        </w:rPr>
+      </w:pPr>
     </w:p>
     <w:p>
       <w:pPr>
@@ -6814,53 +8021,245 @@
     </w:p>
     <w:p>
       <w:pPr>
+        <w:pStyle w:val="ListParagraph"/>
         <w:spacing w:before="100" w:beforeAutospacing="1" w:after="100" w:afterAutospacing="1" w:line="240" w:lineRule="auto"/>
         <w:rPr>
           <w:rFonts w:asciiTheme="minorBidi" w:eastAsia="Times New Roman" w:hAnsiTheme="minorBidi"/>
-          <w:color w:val="ED0000"/>
-          <w:kern w:val="0"/>
-          <w:sz w:val="32"/>
-          <w:szCs w:val="32"/>
-          <w14:shadow w14:blurRad="38100" w14:dist="19050" w14:dir="2700000" w14:sx="100000" w14:sy="100000" w14:kx="0" w14:ky="0" w14:algn="tl">
-            <w14:schemeClr w14:val="dk1">
-              <w14:alpha w14:val="60000"/>
-            </w14:schemeClr>
-          </w14:shadow>
-          <w14:textOutline w14:w="0" w14:cap="flat" w14:cmpd="sng" w14:algn="ctr">
-            <w14:noFill/>
-            <w14:prstDash w14:val="solid"/>
-            <w14:round/>
-          </w14:textOutline>
-          <w14:ligatures w14:val="none"/>
-        </w:rPr>
-      </w:pPr>
-      <w:r>
-        <w:rPr>
-          <w:rFonts w:asciiTheme="minorBidi" w:eastAsia="Times New Roman" w:hAnsiTheme="minorBidi"/>
-          <w:color w:val="ED0000"/>
-          <w:kern w:val="0"/>
-          <w:sz w:val="32"/>
-          <w:szCs w:val="32"/>
-          <w14:shadow w14:blurRad="38100" w14:dist="19050" w14:dir="2700000" w14:sx="100000" w14:sy="100000" w14:kx="0" w14:ky="0" w14:algn="tl">
-            <w14:schemeClr w14:val="dk1">
-              <w14:alpha w14:val="60000"/>
-            </w14:schemeClr>
-          </w14:shadow>
-          <w14:textOutline w14:w="0" w14:cap="flat" w14:cmpd="sng" w14:algn="ctr">
-            <w14:noFill/>
-            <w14:prstDash w14:val="solid"/>
-            <w14:round/>
-          </w14:textOutline>
-          <w14:ligatures w14:val="none"/>
-        </w:rPr>
-        <w:t>Interface &amp; Constructor Based Projection</w:t>
-      </w:r>
+          <w:color w:val="7030A0"/>
+          <w:kern w:val="0"/>
+          <w:sz w:val="30"/>
+          <w:szCs w:val="30"/>
+          <w14:shadow w14:blurRad="38100" w14:dist="19050" w14:dir="2700000" w14:sx="100000" w14:sy="100000" w14:kx="0" w14:ky="0" w14:algn="tl">
+            <w14:schemeClr w14:val="dk1">
+              <w14:alpha w14:val="60000"/>
+            </w14:schemeClr>
+          </w14:shadow>
+          <w14:textOutline w14:w="0" w14:cap="flat" w14:cmpd="sng" w14:algn="ctr">
+            <w14:noFill/>
+            <w14:prstDash w14:val="solid"/>
+            <w14:round/>
+          </w14:textOutline>
+          <w14:ligatures w14:val="none"/>
+        </w:rPr>
+      </w:pPr>
     </w:p>
     <w:p>
       <w:pPr>
+        <w:pStyle w:val="ListParagraph"/>
         <w:spacing w:before="100" w:beforeAutospacing="1" w:after="100" w:afterAutospacing="1" w:line="240" w:lineRule="auto"/>
         <w:rPr>
           <w:rFonts w:asciiTheme="minorBidi" w:eastAsia="Times New Roman" w:hAnsiTheme="minorBidi"/>
+          <w:color w:val="7030A0"/>
+          <w:kern w:val="0"/>
+          <w:sz w:val="30"/>
+          <w:szCs w:val="30"/>
+          <w14:shadow w14:blurRad="38100" w14:dist="19050" w14:dir="2700000" w14:sx="100000" w14:sy="100000" w14:kx="0" w14:ky="0" w14:algn="tl">
+            <w14:schemeClr w14:val="dk1">
+              <w14:alpha w14:val="60000"/>
+            </w14:schemeClr>
+          </w14:shadow>
+          <w14:textOutline w14:w="0" w14:cap="flat" w14:cmpd="sng" w14:algn="ctr">
+            <w14:noFill/>
+            <w14:prstDash w14:val="solid"/>
+            <w14:round/>
+          </w14:textOutline>
+          <w14:ligatures w14:val="none"/>
+        </w:rPr>
+      </w:pPr>
+    </w:p>
+    <w:p>
+      <w:pPr>
+        <w:pStyle w:val="ListParagraph"/>
+        <w:spacing w:before="100" w:beforeAutospacing="1" w:after="100" w:afterAutospacing="1" w:line="240" w:lineRule="auto"/>
+        <w:rPr>
+          <w:rFonts w:asciiTheme="minorBidi" w:eastAsia="Times New Roman" w:hAnsiTheme="minorBidi"/>
+          <w:color w:val="7030A0"/>
+          <w:kern w:val="0"/>
+          <w:sz w:val="30"/>
+          <w:szCs w:val="30"/>
+          <w14:shadow w14:blurRad="38100" w14:dist="19050" w14:dir="2700000" w14:sx="100000" w14:sy="100000" w14:kx="0" w14:ky="0" w14:algn="tl">
+            <w14:schemeClr w14:val="dk1">
+              <w14:alpha w14:val="60000"/>
+            </w14:schemeClr>
+          </w14:shadow>
+          <w14:textOutline w14:w="0" w14:cap="flat" w14:cmpd="sng" w14:algn="ctr">
+            <w14:noFill/>
+            <w14:prstDash w14:val="solid"/>
+            <w14:round/>
+          </w14:textOutline>
+          <w14:ligatures w14:val="none"/>
+        </w:rPr>
+      </w:pPr>
+    </w:p>
+    <w:p>
+      <w:pPr>
+        <w:pStyle w:val="ListParagraph"/>
+        <w:spacing w:before="100" w:beforeAutospacing="1" w:after="100" w:afterAutospacing="1" w:line="240" w:lineRule="auto"/>
+        <w:rPr>
+          <w:rFonts w:asciiTheme="minorBidi" w:eastAsia="Times New Roman" w:hAnsiTheme="minorBidi"/>
+          <w:color w:val="7030A0"/>
+          <w:kern w:val="0"/>
+          <w:sz w:val="30"/>
+          <w:szCs w:val="30"/>
+          <w14:shadow w14:blurRad="38100" w14:dist="19050" w14:dir="2700000" w14:sx="100000" w14:sy="100000" w14:kx="0" w14:ky="0" w14:algn="tl">
+            <w14:schemeClr w14:val="dk1">
+              <w14:alpha w14:val="60000"/>
+            </w14:schemeClr>
+          </w14:shadow>
+          <w14:textOutline w14:w="0" w14:cap="flat" w14:cmpd="sng" w14:algn="ctr">
+            <w14:noFill/>
+            <w14:prstDash w14:val="solid"/>
+            <w14:round/>
+          </w14:textOutline>
+          <w14:ligatures w14:val="none"/>
+        </w:rPr>
+      </w:pPr>
+    </w:p>
+    <w:p>
+      <w:pPr>
+        <w:pStyle w:val="ListParagraph"/>
+        <w:spacing w:before="100" w:beforeAutospacing="1" w:after="100" w:afterAutospacing="1" w:line="240" w:lineRule="auto"/>
+        <w:rPr>
+          <w:rFonts w:asciiTheme="minorBidi" w:eastAsia="Times New Roman" w:hAnsiTheme="minorBidi"/>
+          <w:color w:val="7030A0"/>
+          <w:kern w:val="0"/>
+          <w:sz w:val="30"/>
+          <w:szCs w:val="30"/>
+          <w14:shadow w14:blurRad="38100" w14:dist="19050" w14:dir="2700000" w14:sx="100000" w14:sy="100000" w14:kx="0" w14:ky="0" w14:algn="tl">
+            <w14:schemeClr w14:val="dk1">
+              <w14:alpha w14:val="60000"/>
+            </w14:schemeClr>
+          </w14:shadow>
+          <w14:textOutline w14:w="0" w14:cap="flat" w14:cmpd="sng" w14:algn="ctr">
+            <w14:noFill/>
+            <w14:prstDash w14:val="solid"/>
+            <w14:round/>
+          </w14:textOutline>
+          <w14:ligatures w14:val="none"/>
+        </w:rPr>
+      </w:pPr>
+    </w:p>
+    <w:p>
+      <w:pPr>
+        <w:pStyle w:val="ListParagraph"/>
+        <w:spacing w:before="100" w:beforeAutospacing="1" w:after="100" w:afterAutospacing="1" w:line="240" w:lineRule="auto"/>
+        <w:rPr>
+          <w:rFonts w:asciiTheme="minorBidi" w:eastAsia="Times New Roman" w:hAnsiTheme="minorBidi"/>
+          <w:color w:val="7030A0"/>
+          <w:kern w:val="0"/>
+          <w:sz w:val="30"/>
+          <w:szCs w:val="30"/>
+          <w14:shadow w14:blurRad="38100" w14:dist="19050" w14:dir="2700000" w14:sx="100000" w14:sy="100000" w14:kx="0" w14:ky="0" w14:algn="tl">
+            <w14:schemeClr w14:val="dk1">
+              <w14:alpha w14:val="60000"/>
+            </w14:schemeClr>
+          </w14:shadow>
+          <w14:textOutline w14:w="0" w14:cap="flat" w14:cmpd="sng" w14:algn="ctr">
+            <w14:noFill/>
+            <w14:prstDash w14:val="solid"/>
+            <w14:round/>
+          </w14:textOutline>
+          <w14:ligatures w14:val="none"/>
+        </w:rPr>
+      </w:pPr>
+    </w:p>
+    <w:p>
+      <w:pPr>
+        <w:pStyle w:val="ListParagraph"/>
+        <w:spacing w:before="100" w:beforeAutospacing="1" w:after="100" w:afterAutospacing="1" w:line="240" w:lineRule="auto"/>
+        <w:rPr>
+          <w:rFonts w:asciiTheme="minorBidi" w:eastAsia="Times New Roman" w:hAnsiTheme="minorBidi"/>
+          <w:color w:val="7030A0"/>
+          <w:kern w:val="0"/>
+          <w:sz w:val="30"/>
+          <w:szCs w:val="30"/>
+          <w14:shadow w14:blurRad="38100" w14:dist="19050" w14:dir="2700000" w14:sx="100000" w14:sy="100000" w14:kx="0" w14:ky="0" w14:algn="tl">
+            <w14:schemeClr w14:val="dk1">
+              <w14:alpha w14:val="60000"/>
+            </w14:schemeClr>
+          </w14:shadow>
+          <w14:textOutline w14:w="0" w14:cap="flat" w14:cmpd="sng" w14:algn="ctr">
+            <w14:noFill/>
+            <w14:prstDash w14:val="solid"/>
+            <w14:round/>
+          </w14:textOutline>
+          <w14:ligatures w14:val="none"/>
+        </w:rPr>
+      </w:pPr>
+    </w:p>
+    <w:p>
+      <w:pPr>
+        <w:pStyle w:val="ListParagraph"/>
+        <w:spacing w:before="100" w:beforeAutospacing="1" w:after="100" w:afterAutospacing="1" w:line="240" w:lineRule="auto"/>
+        <w:rPr>
+          <w:rFonts w:asciiTheme="minorBidi" w:eastAsia="Times New Roman" w:hAnsiTheme="minorBidi"/>
+          <w:color w:val="7030A0"/>
+          <w:kern w:val="0"/>
+          <w:sz w:val="30"/>
+          <w:szCs w:val="30"/>
+          <w14:shadow w14:blurRad="38100" w14:dist="19050" w14:dir="2700000" w14:sx="100000" w14:sy="100000" w14:kx="0" w14:ky="0" w14:algn="tl">
+            <w14:schemeClr w14:val="dk1">
+              <w14:alpha w14:val="60000"/>
+            </w14:schemeClr>
+          </w14:shadow>
+          <w14:textOutline w14:w="0" w14:cap="flat" w14:cmpd="sng" w14:algn="ctr">
+            <w14:noFill/>
+            <w14:prstDash w14:val="solid"/>
+            <w14:round/>
+          </w14:textOutline>
+          <w14:ligatures w14:val="none"/>
+        </w:rPr>
+      </w:pPr>
+    </w:p>
+    <w:p>
+      <w:pPr>
+        <w:spacing w:before="100" w:beforeAutospacing="1" w:after="100" w:afterAutospacing="1" w:line="240" w:lineRule="auto"/>
+        <w:rPr>
+          <w:rFonts w:asciiTheme="minorBidi" w:eastAsia="Times New Roman" w:hAnsiTheme="minorBidi"/>
+          <w:color w:val="ED0000"/>
+          <w:kern w:val="0"/>
+          <w:sz w:val="32"/>
+          <w:szCs w:val="32"/>
+          <w14:shadow w14:blurRad="38100" w14:dist="19050" w14:dir="2700000" w14:sx="100000" w14:sy="100000" w14:kx="0" w14:ky="0" w14:algn="tl">
+            <w14:schemeClr w14:val="dk1">
+              <w14:alpha w14:val="60000"/>
+            </w14:schemeClr>
+          </w14:shadow>
+          <w14:textOutline w14:w="0" w14:cap="flat" w14:cmpd="sng" w14:algn="ctr">
+            <w14:noFill/>
+            <w14:prstDash w14:val="solid"/>
+            <w14:round/>
+          </w14:textOutline>
+          <w14:ligatures w14:val="none"/>
+        </w:rPr>
+      </w:pPr>
+      <w:r>
+        <w:rPr>
+          <w:rFonts w:asciiTheme="minorBidi" w:eastAsia="Times New Roman" w:hAnsiTheme="minorBidi"/>
+          <w:color w:val="ED0000"/>
+          <w:kern w:val="0"/>
+          <w:sz w:val="32"/>
+          <w:szCs w:val="32"/>
+          <w14:shadow w14:blurRad="38100" w14:dist="19050" w14:dir="2700000" w14:sx="100000" w14:sy="100000" w14:kx="0" w14:ky="0" w14:algn="tl">
+            <w14:schemeClr w14:val="dk1">
+              <w14:alpha w14:val="60000"/>
+            </w14:schemeClr>
+          </w14:shadow>
+          <w14:textOutline w14:w="0" w14:cap="flat" w14:cmpd="sng" w14:algn="ctr">
+            <w14:noFill/>
+            <w14:prstDash w14:val="solid"/>
+            <w14:round/>
+          </w14:textOutline>
+          <w14:ligatures w14:val="none"/>
+        </w:rPr>
+        <w:t>Interface &amp; Constructor Based Projection</w:t>
+      </w:r>
+    </w:p>
+    <w:p>
+      <w:pPr>
+        <w:spacing w:before="100" w:beforeAutospacing="1" w:after="100" w:afterAutospacing="1" w:line="240" w:lineRule="auto"/>
+        <w:rPr>
+          <w:rFonts w:asciiTheme="minorBidi" w:eastAsia="Times New Roman" w:hAnsiTheme="minorBidi"/>
           <w:color w:val="000000" w:themeColor="text1"/>
           <w:kern w:val="0"/>
           <w:sz w:val="30"/>
@@ -6898,6 +8297,7 @@
           </w14:textOutline>
           <w14:ligatures w14:val="none"/>
         </w:rPr>
+        <w:lastRenderedPageBreak/>
         <w:drawing>
           <wp:inline distT="0" distB="0" distL="0" distR="0" wp14:anchorId="04A9FC1E" wp14:editId="53DB7919">
             <wp:extent cx="5943600" cy="2691765"/>
@@ -6976,7 +8376,6 @@
           </w14:textOutline>
           <w14:ligatures w14:val="none"/>
         </w:rPr>
-        <w:lastRenderedPageBreak/>
         <w:t>Transaction:</w:t>
       </w:r>
       <w:r>
@@ -8211,6 +9610,7 @@
           </w14:textOutline>
           <w14:ligatures w14:val="none"/>
         </w:rPr>
+        <w:lastRenderedPageBreak/>
         <w:t xml:space="preserve">  </w:t>
       </w:r>
       <w:proofErr w:type="spellStart"/>
@@ -8757,7 +10157,6 @@
           </w14:textOutline>
           <w14:ligatures w14:val="none"/>
         </w:rPr>
-        <w:lastRenderedPageBreak/>
         <w:t>Validation is Spring</w:t>
       </w:r>
       <w:r>
@@ -10205,6 +11604,7 @@
           </w14:textOutline>
           <w14:ligatures w14:val="none"/>
         </w:rPr>
+        <w:lastRenderedPageBreak/>
         <w:t>@Email</w:t>
       </w:r>
       <w:r>
@@ -10475,7 +11875,6 @@
           </w14:textOutline>
           <w14:ligatures w14:val="none"/>
         </w:rPr>
-        <w:lastRenderedPageBreak/>
         <w:t>Use Entity Graphs (Fetch and Load):</w:t>
       </w:r>
       <w:r>
@@ -10857,6 +12256,7 @@
           </w14:textOutline>
           <w14:ligatures w14:val="none"/>
         </w:rPr>
+        <w:lastRenderedPageBreak/>
         <w:t>Load</w:t>
       </w:r>
       <w:r>
@@ -11167,7 +12567,6 @@
           </w14:textOutline>
           <w14:ligatures w14:val="none"/>
         </w:rPr>
-        <w:lastRenderedPageBreak/>
         <w:t xml:space="preserve">@EntityGraph </w:t>
       </w:r>
       <w:r>
@@ -11757,6 +13156,7 @@
           </w14:textOutline>
           <w14:ligatures w14:val="none"/>
         </w:rPr>
+        <w:lastRenderedPageBreak/>
         <w:t xml:space="preserve">Simpler than Custom Queries: </w:t>
       </w:r>
       <w:r>
@@ -12400,7 +13800,6 @@
           </w14:textOutline>
           <w14:ligatures w14:val="none"/>
         </w:rPr>
-        <w:lastRenderedPageBreak/>
         <w:t>Eager Fetch</w:t>
       </w:r>
       <w:r>
@@ -13370,6 +14769,7 @@
             <w14:round/>
           </w14:textOutline>
         </w:rPr>
+        <w:lastRenderedPageBreak/>
         <w:t>@CreatedBy and @LastModifiedBy</w:t>
       </w:r>
       <w:r>
@@ -14388,6 +15788,7 @@
           </w14:textOutline>
           <w14:ligatures w14:val="none"/>
         </w:rPr>
+        <w:lastRenderedPageBreak/>
         <w:t>Paginatio</w:t>
       </w:r>
       <w:r>
@@ -14955,7 +16356,6 @@
           </w14:textOutline>
           <w14:ligatures w14:val="none"/>
         </w:rPr>
-        <w:lastRenderedPageBreak/>
         <w:t>Optimistic Locking</w:t>
       </w:r>
       <w:r>
@@ -15600,7 +17000,6 @@
           </w14:textOutline>
           <w14:ligatures w14:val="none"/>
         </w:rPr>
-        <w:lastRenderedPageBreak/>
         <w:t>Exception</w:t>
       </w:r>
       <w:r>
@@ -15741,30 +17140,7 @@
           </w14:textOutline>
           <w14:ligatures w14:val="none"/>
         </w:rPr>
-        <w:t xml:space="preserve">   </w:t>
-      </w:r>
-      <w:r>
-        <w:rPr>
-          <w:rFonts w:asciiTheme="minorBidi" w:eastAsia="Times New Roman" w:hAnsiTheme="minorBidi"/>
-          <w:b/>
-          <w:bCs/>
-          <w:color w:val="7030A0"/>
-          <w:kern w:val="0"/>
-          <w:sz w:val="30"/>
-          <w:szCs w:val="30"/>
-          <w14:shadow w14:blurRad="38100" w14:dist="25400" w14:dir="5400000" w14:sx="100000" w14:sy="100000" w14:kx="0" w14:ky="0" w14:algn="ctr">
-            <w14:srgbClr w14:val="6E747A">
-              <w14:alpha w14:val="57000"/>
-            </w14:srgbClr>
-          </w14:shadow>
-          <w14:textOutline w14:w="0" w14:cap="flat" w14:cmpd="sng" w14:algn="ctr">
-            <w14:noFill/>
-            <w14:prstDash w14:val="solid"/>
-            <w14:round/>
-          </w14:textOutline>
-          <w14:ligatures w14:val="none"/>
-        </w:rPr>
-        <w:t>Request Flow without an Exception</w:t>
+        <w:t xml:space="preserve">   Request Flow without an Exception</w:t>
       </w:r>
     </w:p>
     <w:p>
@@ -16086,6 +17462,7 @@
           </w14:textOutline>
           <w14:ligatures w14:val="none"/>
         </w:rPr>
+        <w:lastRenderedPageBreak/>
         <w:t>The Controller layer does not handle the exception directly. Instead</w:t>
       </w:r>
       <w:r>
@@ -16857,7 +18234,6 @@
           </w14:textOutline>
           <w14:ligatures w14:val="none"/>
         </w:rPr>
-        <w:lastRenderedPageBreak/>
         <w:t>Handle Exceptions Components in Spring:</w:t>
       </w:r>
     </w:p>
@@ -17239,28 +18615,7 @@
           </w14:textOutline>
           <w14:ligatures w14:val="none"/>
         </w:rPr>
-        <w:t>across all controllers in the application</w:t>
-      </w:r>
-      <w:r>
-        <w:rPr>
-          <w:rFonts w:asciiTheme="majorHAnsi" w:eastAsia="Times New Roman" w:hAnsiTheme="majorHAnsi" w:cstheme="majorHAnsi"/>
-          <w:color w:val="000000" w:themeColor="text1"/>
-          <w:kern w:val="0"/>
-          <w:sz w:val="32"/>
-          <w:szCs w:val="32"/>
-          <w14:shadow w14:blurRad="38100" w14:dist="25400" w14:dir="5400000" w14:sx="100000" w14:sy="100000" w14:kx="0" w14:ky="0" w14:algn="ctr">
-            <w14:srgbClr w14:val="6E747A">
-              <w14:alpha w14:val="57000"/>
-            </w14:srgbClr>
-          </w14:shadow>
-          <w14:textOutline w14:w="0" w14:cap="flat" w14:cmpd="sng" w14:algn="ctr">
-            <w14:noFill/>
-            <w14:prstDash w14:val="solid"/>
-            <w14:round/>
-          </w14:textOutline>
-          <w14:ligatures w14:val="none"/>
-        </w:rPr>
-        <w:t xml:space="preserve"> by Combine with </w:t>
+        <w:t xml:space="preserve">across all controllers in the application by Combine with </w:t>
       </w:r>
       <w:r>
         <w:rPr>
@@ -17495,30 +18850,7 @@
           </w14:textOutline>
           <w14:ligatures w14:val="none"/>
         </w:rPr>
-        <w:t>“</w:t>
-      </w:r>
-      <w:r>
-        <w:rPr>
-          <w:rFonts w:asciiTheme="minorBidi" w:eastAsia="Times New Roman" w:hAnsiTheme="minorBidi"/>
-          <w:b/>
-          <w:bCs/>
-          <w:color w:val="C00000"/>
-          <w:kern w:val="0"/>
-          <w:sz w:val="32"/>
-          <w:szCs w:val="32"/>
-          <w14:shadow w14:blurRad="38100" w14:dist="25400" w14:dir="5400000" w14:sx="100000" w14:sy="100000" w14:kx="0" w14:ky="0" w14:algn="ctr">
-            <w14:srgbClr w14:val="6E747A">
-              <w14:alpha w14:val="57000"/>
-            </w14:srgbClr>
-          </w14:shadow>
-          <w14:textOutline w14:w="0" w14:cap="flat" w14:cmpd="sng" w14:algn="ctr">
-            <w14:noFill/>
-            <w14:prstDash w14:val="solid"/>
-            <w14:round/>
-          </w14:textOutline>
-          <w14:ligatures w14:val="none"/>
-        </w:rPr>
-        <w:t>@</w:t>
+        <w:t>“@</w:t>
       </w:r>
       <w:proofErr w:type="spellStart"/>
       <w:proofErr w:type="gramStart"/>
@@ -17922,6 +19254,7 @@
           </w14:textOutline>
           <w14:ligatures w14:val="none"/>
         </w:rPr>
+        <w:lastRenderedPageBreak/>
         <w:t xml:space="preserve">For example, one method could handle </w:t>
       </w:r>
       <w:proofErr w:type="spellStart"/>
@@ -18261,6 +19594,7 @@
       <w:r>
         <w:rPr>
           <w:rFonts w:asciiTheme="majorHAnsi" w:eastAsia="Times New Roman" w:hAnsiTheme="majorHAnsi" w:cstheme="majorHAnsi"/>
+          <w:noProof/>
           <w:kern w:val="0"/>
           <w:sz w:val="32"/>
           <w:szCs w:val="32"/>
@@ -18391,7 +19725,7 @@
         <v:path o:extrusionok="f" gradientshapeok="t" o:connecttype="rect"/>
         <o:lock v:ext="edit" aspectratio="t"/>
       </v:shapetype>
-      <v:shape id="_x0000_i1164" type="#_x0000_t75" style="width:12pt;height:12pt" o:bullet="t">
+      <v:shape id="_x0000_i1135" type="#_x0000_t75" style="width:12pt;height:12pt" o:bullet="t">
         <v:imagedata r:id="rId1" o:title="mso193E"/>
       </v:shape>
     </w:pict>
@@ -19594,6 +20928,121 @@
     </w:lvl>
   </w:abstractNum>
   <w:abstractNum w:abstractNumId="9" w15:restartNumberingAfterBreak="0">
+    <w:nsid w:val="17070DBA"/>
+    <w:multiLevelType w:val="hybridMultilevel"/>
+    <w:tmpl w:val="96C48786"/>
+    <w:lvl w:ilvl="0" w:tplc="6A8ACFF8">
+      <w:start w:val="1"/>
+      <w:numFmt w:val="bullet"/>
+      <w:lvlText w:val="Ä"/>
+      <w:lvlJc w:val="left"/>
+      <w:pPr>
+        <w:ind w:left="540" w:hanging="360"/>
+      </w:pPr>
+      <w:rPr>
+        <w:rFonts w:ascii="Wingdings" w:hAnsi="Wingdings" w:hint="default"/>
+        <w:b/>
+        <w:color w:val="auto"/>
+      </w:rPr>
+    </w:lvl>
+    <w:lvl w:ilvl="1" w:tplc="FFFFFFFF" w:tentative="1">
+      <w:start w:val="1"/>
+      <w:numFmt w:val="bullet"/>
+      <w:lvlText w:val="o"/>
+      <w:lvlJc w:val="left"/>
+      <w:pPr>
+        <w:ind w:left="1080" w:hanging="360"/>
+      </w:pPr>
+      <w:rPr>
+        <w:rFonts w:ascii="Courier New" w:hAnsi="Courier New" w:cs="Courier New" w:hint="default"/>
+      </w:rPr>
+    </w:lvl>
+    <w:lvl w:ilvl="2" w:tplc="FFFFFFFF" w:tentative="1">
+      <w:start w:val="1"/>
+      <w:numFmt w:val="bullet"/>
+      <w:lvlText w:val=""/>
+      <w:lvlJc w:val="left"/>
+      <w:pPr>
+        <w:ind w:left="1800" w:hanging="360"/>
+      </w:pPr>
+      <w:rPr>
+        <w:rFonts w:ascii="Wingdings" w:hAnsi="Wingdings" w:hint="default"/>
+      </w:rPr>
+    </w:lvl>
+    <w:lvl w:ilvl="3" w:tplc="FFFFFFFF" w:tentative="1">
+      <w:start w:val="1"/>
+      <w:numFmt w:val="bullet"/>
+      <w:lvlText w:val=""/>
+      <w:lvlJc w:val="left"/>
+      <w:pPr>
+        <w:ind w:left="2520" w:hanging="360"/>
+      </w:pPr>
+      <w:rPr>
+        <w:rFonts w:ascii="Symbol" w:hAnsi="Symbol" w:hint="default"/>
+      </w:rPr>
+    </w:lvl>
+    <w:lvl w:ilvl="4" w:tplc="FFFFFFFF" w:tentative="1">
+      <w:start w:val="1"/>
+      <w:numFmt w:val="bullet"/>
+      <w:lvlText w:val="o"/>
+      <w:lvlJc w:val="left"/>
+      <w:pPr>
+        <w:ind w:left="3240" w:hanging="360"/>
+      </w:pPr>
+      <w:rPr>
+        <w:rFonts w:ascii="Courier New" w:hAnsi="Courier New" w:cs="Courier New" w:hint="default"/>
+      </w:rPr>
+    </w:lvl>
+    <w:lvl w:ilvl="5" w:tplc="FFFFFFFF" w:tentative="1">
+      <w:start w:val="1"/>
+      <w:numFmt w:val="bullet"/>
+      <w:lvlText w:val=""/>
+      <w:lvlJc w:val="left"/>
+      <w:pPr>
+        <w:ind w:left="3960" w:hanging="360"/>
+      </w:pPr>
+      <w:rPr>
+        <w:rFonts w:ascii="Wingdings" w:hAnsi="Wingdings" w:hint="default"/>
+      </w:rPr>
+    </w:lvl>
+    <w:lvl w:ilvl="6" w:tplc="FFFFFFFF" w:tentative="1">
+      <w:start w:val="1"/>
+      <w:numFmt w:val="bullet"/>
+      <w:lvlText w:val=""/>
+      <w:lvlJc w:val="left"/>
+      <w:pPr>
+        <w:ind w:left="4680" w:hanging="360"/>
+      </w:pPr>
+      <w:rPr>
+        <w:rFonts w:ascii="Symbol" w:hAnsi="Symbol" w:hint="default"/>
+      </w:rPr>
+    </w:lvl>
+    <w:lvl w:ilvl="7" w:tplc="FFFFFFFF" w:tentative="1">
+      <w:start w:val="1"/>
+      <w:numFmt w:val="bullet"/>
+      <w:lvlText w:val="o"/>
+      <w:lvlJc w:val="left"/>
+      <w:pPr>
+        <w:ind w:left="5400" w:hanging="360"/>
+      </w:pPr>
+      <w:rPr>
+        <w:rFonts w:ascii="Courier New" w:hAnsi="Courier New" w:cs="Courier New" w:hint="default"/>
+      </w:rPr>
+    </w:lvl>
+    <w:lvl w:ilvl="8" w:tplc="FFFFFFFF" w:tentative="1">
+      <w:start w:val="1"/>
+      <w:numFmt w:val="bullet"/>
+      <w:lvlText w:val=""/>
+      <w:lvlJc w:val="left"/>
+      <w:pPr>
+        <w:ind w:left="6120" w:hanging="360"/>
+      </w:pPr>
+      <w:rPr>
+        <w:rFonts w:ascii="Wingdings" w:hAnsi="Wingdings" w:hint="default"/>
+      </w:rPr>
+    </w:lvl>
+  </w:abstractNum>
+  <w:abstractNum w:abstractNumId="10" w15:restartNumberingAfterBreak="0">
     <w:nsid w:val="1D3F3CB1"/>
     <w:multiLevelType w:val="hybridMultilevel"/>
     <w:tmpl w:val="2D4623A0"/>
@@ -19706,7 +21155,7 @@
       </w:rPr>
     </w:lvl>
   </w:abstractNum>
-  <w:abstractNum w:abstractNumId="10" w15:restartNumberingAfterBreak="0">
+  <w:abstractNum w:abstractNumId="11" w15:restartNumberingAfterBreak="0">
     <w:nsid w:val="22F541A5"/>
     <w:multiLevelType w:val="hybridMultilevel"/>
     <w:tmpl w:val="2D961D3C"/>
@@ -19819,7 +21268,121 @@
       </w:rPr>
     </w:lvl>
   </w:abstractNum>
-  <w:abstractNum w:abstractNumId="11" w15:restartNumberingAfterBreak="0">
+  <w:abstractNum w:abstractNumId="12" w15:restartNumberingAfterBreak="0">
+    <w:nsid w:val="235A6CFC"/>
+    <w:multiLevelType w:val="hybridMultilevel"/>
+    <w:tmpl w:val="55806304"/>
+    <w:lvl w:ilvl="0" w:tplc="04090003">
+      <w:start w:val="1"/>
+      <w:numFmt w:val="bullet"/>
+      <w:lvlText w:val="o"/>
+      <w:lvlJc w:val="left"/>
+      <w:pPr>
+        <w:ind w:left="1440" w:hanging="360"/>
+      </w:pPr>
+      <w:rPr>
+        <w:rFonts w:ascii="Courier New" w:hAnsi="Courier New" w:cs="Courier New" w:hint="default"/>
+        <w:color w:val="auto"/>
+      </w:rPr>
+    </w:lvl>
+    <w:lvl w:ilvl="1" w:tplc="FFFFFFFF">
+      <w:start w:val="1"/>
+      <w:numFmt w:val="bullet"/>
+      <w:lvlText w:val="o"/>
+      <w:lvlJc w:val="left"/>
+      <w:pPr>
+        <w:ind w:left="2160" w:hanging="360"/>
+      </w:pPr>
+      <w:rPr>
+        <w:rFonts w:ascii="Courier New" w:hAnsi="Courier New" w:cs="Courier New" w:hint="default"/>
+      </w:rPr>
+    </w:lvl>
+    <w:lvl w:ilvl="2" w:tplc="FFFFFFFF">
+      <w:start w:val="1"/>
+      <w:numFmt w:val="bullet"/>
+      <w:lvlText w:val=""/>
+      <w:lvlJc w:val="left"/>
+      <w:pPr>
+        <w:ind w:left="2880" w:hanging="360"/>
+      </w:pPr>
+      <w:rPr>
+        <w:rFonts w:ascii="Wingdings" w:hAnsi="Wingdings" w:hint="default"/>
+      </w:rPr>
+    </w:lvl>
+    <w:lvl w:ilvl="3" w:tplc="FFFFFFFF">
+      <w:start w:val="1"/>
+      <w:numFmt w:val="bullet"/>
+      <w:lvlText w:val=""/>
+      <w:lvlJc w:val="left"/>
+      <w:pPr>
+        <w:ind w:left="3600" w:hanging="360"/>
+      </w:pPr>
+      <w:rPr>
+        <w:rFonts w:ascii="Symbol" w:hAnsi="Symbol" w:hint="default"/>
+      </w:rPr>
+    </w:lvl>
+    <w:lvl w:ilvl="4" w:tplc="FFFFFFFF">
+      <w:start w:val="1"/>
+      <w:numFmt w:val="bullet"/>
+      <w:lvlText w:val="o"/>
+      <w:lvlJc w:val="left"/>
+      <w:pPr>
+        <w:ind w:left="4320" w:hanging="360"/>
+      </w:pPr>
+      <w:rPr>
+        <w:rFonts w:ascii="Courier New" w:hAnsi="Courier New" w:cs="Courier New" w:hint="default"/>
+      </w:rPr>
+    </w:lvl>
+    <w:lvl w:ilvl="5" w:tplc="FFFFFFFF">
+      <w:start w:val="1"/>
+      <w:numFmt w:val="bullet"/>
+      <w:lvlText w:val=""/>
+      <w:lvlJc w:val="left"/>
+      <w:pPr>
+        <w:ind w:left="5040" w:hanging="360"/>
+      </w:pPr>
+      <w:rPr>
+        <w:rFonts w:ascii="Wingdings" w:hAnsi="Wingdings" w:hint="default"/>
+      </w:rPr>
+    </w:lvl>
+    <w:lvl w:ilvl="6" w:tplc="FFFFFFFF">
+      <w:start w:val="1"/>
+      <w:numFmt w:val="bullet"/>
+      <w:lvlText w:val=""/>
+      <w:lvlJc w:val="left"/>
+      <w:pPr>
+        <w:ind w:left="5760" w:hanging="360"/>
+      </w:pPr>
+      <w:rPr>
+        <w:rFonts w:ascii="Symbol" w:hAnsi="Symbol" w:hint="default"/>
+      </w:rPr>
+    </w:lvl>
+    <w:lvl w:ilvl="7" w:tplc="FFFFFFFF">
+      <w:start w:val="1"/>
+      <w:numFmt w:val="bullet"/>
+      <w:lvlText w:val="o"/>
+      <w:lvlJc w:val="left"/>
+      <w:pPr>
+        <w:ind w:left="6480" w:hanging="360"/>
+      </w:pPr>
+      <w:rPr>
+        <w:rFonts w:ascii="Courier New" w:hAnsi="Courier New" w:cs="Courier New" w:hint="default"/>
+      </w:rPr>
+    </w:lvl>
+    <w:lvl w:ilvl="8" w:tplc="FFFFFFFF">
+      <w:start w:val="1"/>
+      <w:numFmt w:val="bullet"/>
+      <w:lvlText w:val=""/>
+      <w:lvlJc w:val="left"/>
+      <w:pPr>
+        <w:ind w:left="7200" w:hanging="360"/>
+      </w:pPr>
+      <w:rPr>
+        <w:rFonts w:ascii="Wingdings" w:hAnsi="Wingdings" w:hint="default"/>
+      </w:rPr>
+    </w:lvl>
+  </w:abstractNum>
+  <w:abstractNum w:abstractNumId="13" w15:restartNumberingAfterBreak="0">
     <w:nsid w:val="279363C2"/>
     <w:multiLevelType w:val="hybridMultilevel"/>
     <w:tmpl w:val="97702016"/>
@@ -19933,7 +21496,7 @@
       </w:rPr>
     </w:lvl>
   </w:abstractNum>
-  <w:abstractNum w:abstractNumId="12" w15:restartNumberingAfterBreak="0">
+  <w:abstractNum w:abstractNumId="14" w15:restartNumberingAfterBreak="0">
     <w:nsid w:val="2B981188"/>
     <w:multiLevelType w:val="hybridMultilevel"/>
     <w:tmpl w:val="70142C24"/>
@@ -20049,7 +21612,120 @@
       </w:rPr>
     </w:lvl>
   </w:abstractNum>
-  <w:abstractNum w:abstractNumId="13" w15:restartNumberingAfterBreak="0">
+  <w:abstractNum w:abstractNumId="15" w15:restartNumberingAfterBreak="0">
+    <w:nsid w:val="2EC32660"/>
+    <w:multiLevelType w:val="hybridMultilevel"/>
+    <w:tmpl w:val="89F61040"/>
+    <w:lvl w:ilvl="0" w:tplc="8218463A">
+      <w:numFmt w:val="bullet"/>
+      <w:lvlText w:val="-"/>
+      <w:lvlJc w:val="left"/>
+      <w:pPr>
+        <w:ind w:left="900" w:hanging="360"/>
+      </w:pPr>
+      <w:rPr>
+        <w:rFonts w:ascii="Arial" w:eastAsiaTheme="minorHAnsi" w:hAnsi="Arial" w:cs="Arial" w:hint="default"/>
+        <w:b/>
+      </w:rPr>
+    </w:lvl>
+    <w:lvl w:ilvl="1" w:tplc="04090003" w:tentative="1">
+      <w:start w:val="1"/>
+      <w:numFmt w:val="bullet"/>
+      <w:lvlText w:val="o"/>
+      <w:lvlJc w:val="left"/>
+      <w:pPr>
+        <w:ind w:left="1440" w:hanging="360"/>
+      </w:pPr>
+      <w:rPr>
+        <w:rFonts w:ascii="Courier New" w:hAnsi="Courier New" w:cs="Courier New" w:hint="default"/>
+      </w:rPr>
+    </w:lvl>
+    <w:lvl w:ilvl="2" w:tplc="04090005" w:tentative="1">
+      <w:start w:val="1"/>
+      <w:numFmt w:val="bullet"/>
+      <w:lvlText w:val=""/>
+      <w:lvlJc w:val="left"/>
+      <w:pPr>
+        <w:ind w:left="2160" w:hanging="360"/>
+      </w:pPr>
+      <w:rPr>
+        <w:rFonts w:ascii="Wingdings" w:hAnsi="Wingdings" w:hint="default"/>
+      </w:rPr>
+    </w:lvl>
+    <w:lvl w:ilvl="3" w:tplc="04090001" w:tentative="1">
+      <w:start w:val="1"/>
+      <w:numFmt w:val="bullet"/>
+      <w:lvlText w:val=""/>
+      <w:lvlJc w:val="left"/>
+      <w:pPr>
+        <w:ind w:left="2880" w:hanging="360"/>
+      </w:pPr>
+      <w:rPr>
+        <w:rFonts w:ascii="Symbol" w:hAnsi="Symbol" w:hint="default"/>
+      </w:rPr>
+    </w:lvl>
+    <w:lvl w:ilvl="4" w:tplc="04090003" w:tentative="1">
+      <w:start w:val="1"/>
+      <w:numFmt w:val="bullet"/>
+      <w:lvlText w:val="o"/>
+      <w:lvlJc w:val="left"/>
+      <w:pPr>
+        <w:ind w:left="3600" w:hanging="360"/>
+      </w:pPr>
+      <w:rPr>
+        <w:rFonts w:ascii="Courier New" w:hAnsi="Courier New" w:cs="Courier New" w:hint="default"/>
+      </w:rPr>
+    </w:lvl>
+    <w:lvl w:ilvl="5" w:tplc="04090005" w:tentative="1">
+      <w:start w:val="1"/>
+      <w:numFmt w:val="bullet"/>
+      <w:lvlText w:val=""/>
+      <w:lvlJc w:val="left"/>
+      <w:pPr>
+        <w:ind w:left="4320" w:hanging="360"/>
+      </w:pPr>
+      <w:rPr>
+        <w:rFonts w:ascii="Wingdings" w:hAnsi="Wingdings" w:hint="default"/>
+      </w:rPr>
+    </w:lvl>
+    <w:lvl w:ilvl="6" w:tplc="04090001" w:tentative="1">
+      <w:start w:val="1"/>
+      <w:numFmt w:val="bullet"/>
+      <w:lvlText w:val=""/>
+      <w:lvlJc w:val="left"/>
+      <w:pPr>
+        <w:ind w:left="5040" w:hanging="360"/>
+      </w:pPr>
+      <w:rPr>
+        <w:rFonts w:ascii="Symbol" w:hAnsi="Symbol" w:hint="default"/>
+      </w:rPr>
+    </w:lvl>
+    <w:lvl w:ilvl="7" w:tplc="04090003" w:tentative="1">
+      <w:start w:val="1"/>
+      <w:numFmt w:val="bullet"/>
+      <w:lvlText w:val="o"/>
+      <w:lvlJc w:val="left"/>
+      <w:pPr>
+        <w:ind w:left="5760" w:hanging="360"/>
+      </w:pPr>
+      <w:rPr>
+        <w:rFonts w:ascii="Courier New" w:hAnsi="Courier New" w:cs="Courier New" w:hint="default"/>
+      </w:rPr>
+    </w:lvl>
+    <w:lvl w:ilvl="8" w:tplc="04090005" w:tentative="1">
+      <w:start w:val="1"/>
+      <w:numFmt w:val="bullet"/>
+      <w:lvlText w:val=""/>
+      <w:lvlJc w:val="left"/>
+      <w:pPr>
+        <w:ind w:left="6480" w:hanging="360"/>
+      </w:pPr>
+      <w:rPr>
+        <w:rFonts w:ascii="Wingdings" w:hAnsi="Wingdings" w:hint="default"/>
+      </w:rPr>
+    </w:lvl>
+  </w:abstractNum>
+  <w:abstractNum w:abstractNumId="16" w15:restartNumberingAfterBreak="0">
     <w:nsid w:val="2FAF12EF"/>
     <w:multiLevelType w:val="multilevel"/>
     <w:tmpl w:val="8D6E2370"/>
@@ -20161,7 +21837,7 @@
       </w:pPr>
     </w:lvl>
   </w:abstractNum>
-  <w:abstractNum w:abstractNumId="14" w15:restartNumberingAfterBreak="0">
+  <w:abstractNum w:abstractNumId="17" w15:restartNumberingAfterBreak="0">
     <w:nsid w:val="347B1218"/>
     <w:multiLevelType w:val="hybridMultilevel"/>
     <w:tmpl w:val="BA0ABC24"/>
@@ -20275,7 +21951,7 @@
       </w:rPr>
     </w:lvl>
   </w:abstractNum>
-  <w:abstractNum w:abstractNumId="15" w15:restartNumberingAfterBreak="0">
+  <w:abstractNum w:abstractNumId="18" w15:restartNumberingAfterBreak="0">
     <w:nsid w:val="385E2139"/>
     <w:multiLevelType w:val="hybridMultilevel"/>
     <w:tmpl w:val="9544C6E8"/>
@@ -20388,7 +22064,7 @@
       </w:rPr>
     </w:lvl>
   </w:abstractNum>
-  <w:abstractNum w:abstractNumId="16" w15:restartNumberingAfterBreak="0">
+  <w:abstractNum w:abstractNumId="19" w15:restartNumberingAfterBreak="0">
     <w:nsid w:val="439E47B9"/>
     <w:multiLevelType w:val="multilevel"/>
     <w:tmpl w:val="7C6CCE0A"/>
@@ -20537,7 +22213,7 @@
       </w:rPr>
     </w:lvl>
   </w:abstractNum>
-  <w:abstractNum w:abstractNumId="17" w15:restartNumberingAfterBreak="0">
+  <w:abstractNum w:abstractNumId="20" w15:restartNumberingAfterBreak="0">
     <w:nsid w:val="454650AE"/>
     <w:multiLevelType w:val="hybridMultilevel"/>
     <w:tmpl w:val="4C90C4DC"/>
@@ -20652,7 +22328,7 @@
       </w:rPr>
     </w:lvl>
   </w:abstractNum>
-  <w:abstractNum w:abstractNumId="18" w15:restartNumberingAfterBreak="0">
+  <w:abstractNum w:abstractNumId="21" w15:restartNumberingAfterBreak="0">
     <w:nsid w:val="469C030A"/>
     <w:multiLevelType w:val="hybridMultilevel"/>
     <w:tmpl w:val="C00AB8D2"/>
@@ -20741,7 +22417,7 @@
       </w:pPr>
     </w:lvl>
   </w:abstractNum>
-  <w:abstractNum w:abstractNumId="19" w15:restartNumberingAfterBreak="0">
+  <w:abstractNum w:abstractNumId="22" w15:restartNumberingAfterBreak="0">
     <w:nsid w:val="469E4FB5"/>
     <w:multiLevelType w:val="multilevel"/>
     <w:tmpl w:val="1BF03FCC"/>
@@ -20890,7 +22566,7 @@
       </w:rPr>
     </w:lvl>
   </w:abstractNum>
-  <w:abstractNum w:abstractNumId="20" w15:restartNumberingAfterBreak="0">
+  <w:abstractNum w:abstractNumId="23" w15:restartNumberingAfterBreak="0">
     <w:nsid w:val="49DD758C"/>
     <w:multiLevelType w:val="hybridMultilevel"/>
     <w:tmpl w:val="9A1C9A40"/>
@@ -21003,7 +22679,7 @@
       </w:rPr>
     </w:lvl>
   </w:abstractNum>
-  <w:abstractNum w:abstractNumId="21" w15:restartNumberingAfterBreak="0">
+  <w:abstractNum w:abstractNumId="24" w15:restartNumberingAfterBreak="0">
     <w:nsid w:val="50504DC9"/>
     <w:multiLevelType w:val="hybridMultilevel"/>
     <w:tmpl w:val="D3727B12"/>
@@ -21116,7 +22792,7 @@
       </w:rPr>
     </w:lvl>
   </w:abstractNum>
-  <w:abstractNum w:abstractNumId="22" w15:restartNumberingAfterBreak="0">
+  <w:abstractNum w:abstractNumId="25" w15:restartNumberingAfterBreak="0">
     <w:nsid w:val="5815756F"/>
     <w:multiLevelType w:val="hybridMultilevel"/>
     <w:tmpl w:val="FE16148C"/>
@@ -21228,7 +22904,140 @@
       </w:rPr>
     </w:lvl>
   </w:abstractNum>
-  <w:abstractNum w:abstractNumId="23" w15:restartNumberingAfterBreak="0">
+  <w:abstractNum w:abstractNumId="26" w15:restartNumberingAfterBreak="0">
+    <w:nsid w:val="5E8E3347"/>
+    <w:multiLevelType w:val="hybridMultilevel"/>
+    <w:tmpl w:val="9656F868"/>
+    <w:lvl w:ilvl="0" w:tplc="45E60CAE">
+      <w:start w:val="1"/>
+      <w:numFmt w:val="bullet"/>
+      <w:lvlText w:val="Ä"/>
+      <w:lvlJc w:val="left"/>
+      <w:pPr>
+        <w:ind w:left="1080" w:hanging="360"/>
+      </w:pPr>
+      <w:rPr>
+        <w:rFonts w:ascii="Wingdings" w:hAnsi="Wingdings" w:hint="default"/>
+        <w:b w:val="0"/>
+        <w:caps w:val="0"/>
+        <w:smallCaps w:val="0"/>
+        <w:color w:val="4472C4" w:themeColor="accent1"/>
+        <w:spacing w:val="0"/>
+        <w14:glow w14:rad="0">
+          <w14:srgbClr w14:val="000000"/>
+        </w14:glow>
+        <w14:shadow w14:blurRad="38100" w14:dist="25400" w14:dir="5400000" w14:sx="100000" w14:sy="100000" w14:kx="0" w14:ky="0" w14:algn="ctr">
+          <w14:srgbClr w14:val="6E747A">
+            <w14:alpha w14:val="57000"/>
+          </w14:srgbClr>
+        </w14:shadow>
+        <w14:reflection w14:blurRad="0" w14:stA="0" w14:stPos="0" w14:endA="0" w14:endPos="0" w14:dist="0" w14:dir="0" w14:fadeDir="0" w14:sx="0" w14:sy="0" w14:kx="0" w14:ky="0" w14:algn="none"/>
+        <w14:textOutline w14:w="0" w14:cap="flat" w14:cmpd="sng" w14:algn="ctr">
+          <w14:noFill/>
+          <w14:prstDash w14:val="solid"/>
+          <w14:round/>
+        </w14:textOutline>
+        <w14:props3d w14:extrusionH="0" w14:contourW="0" w14:prstMaterial="none"/>
+      </w:rPr>
+    </w:lvl>
+    <w:lvl w:ilvl="1" w:tplc="04090003" w:tentative="1">
+      <w:start w:val="1"/>
+      <w:numFmt w:val="bullet"/>
+      <w:lvlText w:val="o"/>
+      <w:lvlJc w:val="left"/>
+      <w:pPr>
+        <w:ind w:left="1800" w:hanging="360"/>
+      </w:pPr>
+      <w:rPr>
+        <w:rFonts w:ascii="Courier New" w:hAnsi="Courier New" w:cs="Courier New" w:hint="default"/>
+      </w:rPr>
+    </w:lvl>
+    <w:lvl w:ilvl="2" w:tplc="04090005" w:tentative="1">
+      <w:start w:val="1"/>
+      <w:numFmt w:val="bullet"/>
+      <w:lvlText w:val=""/>
+      <w:lvlJc w:val="left"/>
+      <w:pPr>
+        <w:ind w:left="2520" w:hanging="360"/>
+      </w:pPr>
+      <w:rPr>
+        <w:rFonts w:ascii="Wingdings" w:hAnsi="Wingdings" w:hint="default"/>
+      </w:rPr>
+    </w:lvl>
+    <w:lvl w:ilvl="3" w:tplc="04090001" w:tentative="1">
+      <w:start w:val="1"/>
+      <w:numFmt w:val="bullet"/>
+      <w:lvlText w:val=""/>
+      <w:lvlJc w:val="left"/>
+      <w:pPr>
+        <w:ind w:left="3240" w:hanging="360"/>
+      </w:pPr>
+      <w:rPr>
+        <w:rFonts w:ascii="Symbol" w:hAnsi="Symbol" w:hint="default"/>
+      </w:rPr>
+    </w:lvl>
+    <w:lvl w:ilvl="4" w:tplc="04090003" w:tentative="1">
+      <w:start w:val="1"/>
+      <w:numFmt w:val="bullet"/>
+      <w:lvlText w:val="o"/>
+      <w:lvlJc w:val="left"/>
+      <w:pPr>
+        <w:ind w:left="3960" w:hanging="360"/>
+      </w:pPr>
+      <w:rPr>
+        <w:rFonts w:ascii="Courier New" w:hAnsi="Courier New" w:cs="Courier New" w:hint="default"/>
+      </w:rPr>
+    </w:lvl>
+    <w:lvl w:ilvl="5" w:tplc="04090005" w:tentative="1">
+      <w:start w:val="1"/>
+      <w:numFmt w:val="bullet"/>
+      <w:lvlText w:val=""/>
+      <w:lvlJc w:val="left"/>
+      <w:pPr>
+        <w:ind w:left="4680" w:hanging="360"/>
+      </w:pPr>
+      <w:rPr>
+        <w:rFonts w:ascii="Wingdings" w:hAnsi="Wingdings" w:hint="default"/>
+      </w:rPr>
+    </w:lvl>
+    <w:lvl w:ilvl="6" w:tplc="04090001" w:tentative="1">
+      <w:start w:val="1"/>
+      <w:numFmt w:val="bullet"/>
+      <w:lvlText w:val=""/>
+      <w:lvlJc w:val="left"/>
+      <w:pPr>
+        <w:ind w:left="5400" w:hanging="360"/>
+      </w:pPr>
+      <w:rPr>
+        <w:rFonts w:ascii="Symbol" w:hAnsi="Symbol" w:hint="default"/>
+      </w:rPr>
+    </w:lvl>
+    <w:lvl w:ilvl="7" w:tplc="04090003" w:tentative="1">
+      <w:start w:val="1"/>
+      <w:numFmt w:val="bullet"/>
+      <w:lvlText w:val="o"/>
+      <w:lvlJc w:val="left"/>
+      <w:pPr>
+        <w:ind w:left="6120" w:hanging="360"/>
+      </w:pPr>
+      <w:rPr>
+        <w:rFonts w:ascii="Courier New" w:hAnsi="Courier New" w:cs="Courier New" w:hint="default"/>
+      </w:rPr>
+    </w:lvl>
+    <w:lvl w:ilvl="8" w:tplc="04090005" w:tentative="1">
+      <w:start w:val="1"/>
+      <w:numFmt w:val="bullet"/>
+      <w:lvlText w:val=""/>
+      <w:lvlJc w:val="left"/>
+      <w:pPr>
+        <w:ind w:left="6840" w:hanging="360"/>
+      </w:pPr>
+      <w:rPr>
+        <w:rFonts w:ascii="Wingdings" w:hAnsi="Wingdings" w:hint="default"/>
+      </w:rPr>
+    </w:lvl>
+  </w:abstractNum>
+  <w:abstractNum w:abstractNumId="27" w15:restartNumberingAfterBreak="0">
     <w:nsid w:val="626E625C"/>
     <w:multiLevelType w:val="multilevel"/>
     <w:tmpl w:val="4BAA19AC"/>
@@ -21377,7 +23186,7 @@
       </w:rPr>
     </w:lvl>
   </w:abstractNum>
-  <w:abstractNum w:abstractNumId="24" w15:restartNumberingAfterBreak="0">
+  <w:abstractNum w:abstractNumId="28" w15:restartNumberingAfterBreak="0">
     <w:nsid w:val="62DF5413"/>
     <w:multiLevelType w:val="multilevel"/>
     <w:tmpl w:val="42D67160"/>
@@ -21526,7 +23335,7 @@
       </w:rPr>
     </w:lvl>
   </w:abstractNum>
-  <w:abstractNum w:abstractNumId="25" w15:restartNumberingAfterBreak="0">
+  <w:abstractNum w:abstractNumId="29" w15:restartNumberingAfterBreak="0">
     <w:nsid w:val="6300382C"/>
     <w:multiLevelType w:val="multilevel"/>
     <w:tmpl w:val="4A864EE2"/>
@@ -21675,7 +23484,7 @@
       </w:rPr>
     </w:lvl>
   </w:abstractNum>
-  <w:abstractNum w:abstractNumId="26" w15:restartNumberingAfterBreak="0">
+  <w:abstractNum w:abstractNumId="30" w15:restartNumberingAfterBreak="0">
     <w:nsid w:val="63A33FBA"/>
     <w:multiLevelType w:val="multilevel"/>
     <w:tmpl w:val="134E1AB2"/>
@@ -21824,7 +23633,7 @@
       </w:rPr>
     </w:lvl>
   </w:abstractNum>
-  <w:abstractNum w:abstractNumId="27" w15:restartNumberingAfterBreak="0">
+  <w:abstractNum w:abstractNumId="31" w15:restartNumberingAfterBreak="0">
     <w:nsid w:val="652765E6"/>
     <w:multiLevelType w:val="multilevel"/>
     <w:tmpl w:val="CA944936"/>
@@ -21973,7 +23782,7 @@
       </w:rPr>
     </w:lvl>
   </w:abstractNum>
-  <w:abstractNum w:abstractNumId="28" w15:restartNumberingAfterBreak="0">
+  <w:abstractNum w:abstractNumId="32" w15:restartNumberingAfterBreak="0">
     <w:nsid w:val="670E41B6"/>
     <w:multiLevelType w:val="hybridMultilevel"/>
     <w:tmpl w:val="EADA48AE"/>
@@ -22062,7 +23871,7 @@
       </w:pPr>
     </w:lvl>
   </w:abstractNum>
-  <w:abstractNum w:abstractNumId="29" w15:restartNumberingAfterBreak="0">
+  <w:abstractNum w:abstractNumId="33" w15:restartNumberingAfterBreak="0">
     <w:nsid w:val="687409CD"/>
     <w:multiLevelType w:val="hybridMultilevel"/>
     <w:tmpl w:val="71E02C86"/>
@@ -22175,7 +23984,7 @@
       </w:rPr>
     </w:lvl>
   </w:abstractNum>
-  <w:abstractNum w:abstractNumId="30" w15:restartNumberingAfterBreak="0">
+  <w:abstractNum w:abstractNumId="34" w15:restartNumberingAfterBreak="0">
     <w:nsid w:val="695C48D1"/>
     <w:multiLevelType w:val="multilevel"/>
     <w:tmpl w:val="6B0ABDAA"/>
@@ -22324,7 +24133,7 @@
       </w:rPr>
     </w:lvl>
   </w:abstractNum>
-  <w:abstractNum w:abstractNumId="31" w15:restartNumberingAfterBreak="0">
+  <w:abstractNum w:abstractNumId="35" w15:restartNumberingAfterBreak="0">
     <w:nsid w:val="70DB5DBD"/>
     <w:multiLevelType w:val="hybridMultilevel"/>
     <w:tmpl w:val="AA226DAA"/>
@@ -22414,17 +24223,17 @@
       </w:pPr>
     </w:lvl>
   </w:abstractNum>
-  <w:abstractNum w:abstractNumId="32" w15:restartNumberingAfterBreak="0">
+  <w:abstractNum w:abstractNumId="36" w15:restartNumberingAfterBreak="0">
     <w:nsid w:val="76B24C95"/>
     <w:multiLevelType w:val="hybridMultilevel"/>
-    <w:tmpl w:val="FF8C3784"/>
+    <w:tmpl w:val="7AE04EF8"/>
     <w:lvl w:ilvl="0" w:tplc="04090001">
       <w:start w:val="1"/>
       <w:numFmt w:val="bullet"/>
       <w:lvlText w:val=""/>
       <w:lvlJc w:val="left"/>
       <w:pPr>
-        <w:ind w:left="720" w:hanging="360"/>
+        <w:ind w:left="1440" w:hanging="360"/>
       </w:pPr>
       <w:rPr>
         <w:rFonts w:ascii="Symbol" w:hAnsi="Symbol" w:hint="default"/>
@@ -22437,7 +24246,7 @@
       <w:lvlText w:val="o"/>
       <w:lvlJc w:val="left"/>
       <w:pPr>
-        <w:ind w:left="1440" w:hanging="360"/>
+        <w:ind w:left="2160" w:hanging="360"/>
       </w:pPr>
       <w:rPr>
         <w:rFonts w:ascii="Courier New" w:hAnsi="Courier New" w:cs="Courier New" w:hint="default"/>
@@ -22449,7 +24258,7 @@
       <w:lvlText w:val=""/>
       <w:lvlJc w:val="left"/>
       <w:pPr>
-        <w:ind w:left="2160" w:hanging="360"/>
+        <w:ind w:left="2880" w:hanging="360"/>
       </w:pPr>
       <w:rPr>
         <w:rFonts w:ascii="Wingdings" w:hAnsi="Wingdings" w:hint="default"/>
@@ -22461,7 +24270,7 @@
       <w:lvlText w:val=""/>
       <w:lvlJc w:val="left"/>
       <w:pPr>
-        <w:ind w:left="2880" w:hanging="360"/>
+        <w:ind w:left="3600" w:hanging="360"/>
       </w:pPr>
       <w:rPr>
         <w:rFonts w:ascii="Symbol" w:hAnsi="Symbol" w:hint="default"/>
@@ -22473,7 +24282,7 @@
       <w:lvlText w:val="o"/>
       <w:lvlJc w:val="left"/>
       <w:pPr>
-        <w:ind w:left="3600" w:hanging="360"/>
+        <w:ind w:left="4320" w:hanging="360"/>
       </w:pPr>
       <w:rPr>
         <w:rFonts w:ascii="Courier New" w:hAnsi="Courier New" w:cs="Courier New" w:hint="default"/>
@@ -22485,7 +24294,7 @@
       <w:lvlText w:val=""/>
       <w:lvlJc w:val="left"/>
       <w:pPr>
-        <w:ind w:left="4320" w:hanging="360"/>
+        <w:ind w:left="5040" w:hanging="360"/>
       </w:pPr>
       <w:rPr>
         <w:rFonts w:ascii="Wingdings" w:hAnsi="Wingdings" w:hint="default"/>
@@ -22497,7 +24306,7 @@
       <w:lvlText w:val=""/>
       <w:lvlJc w:val="left"/>
       <w:pPr>
-        <w:ind w:left="5040" w:hanging="360"/>
+        <w:ind w:left="5760" w:hanging="360"/>
       </w:pPr>
       <w:rPr>
         <w:rFonts w:ascii="Symbol" w:hAnsi="Symbol" w:hint="default"/>
@@ -22509,7 +24318,7 @@
       <w:lvlText w:val="o"/>
       <w:lvlJc w:val="left"/>
       <w:pPr>
-        <w:ind w:left="5760" w:hanging="360"/>
+        <w:ind w:left="6480" w:hanging="360"/>
       </w:pPr>
       <w:rPr>
         <w:rFonts w:ascii="Courier New" w:hAnsi="Courier New" w:cs="Courier New" w:hint="default"/>
@@ -22521,14 +24330,14 @@
       <w:lvlText w:val=""/>
       <w:lvlJc w:val="left"/>
       <w:pPr>
-        <w:ind w:left="6480" w:hanging="360"/>
+        <w:ind w:left="7200" w:hanging="360"/>
       </w:pPr>
       <w:rPr>
         <w:rFonts w:ascii="Wingdings" w:hAnsi="Wingdings" w:hint="default"/>
       </w:rPr>
     </w:lvl>
   </w:abstractNum>
-  <w:abstractNum w:abstractNumId="33" w15:restartNumberingAfterBreak="0">
+  <w:abstractNum w:abstractNumId="37" w15:restartNumberingAfterBreak="0">
     <w:nsid w:val="78005A82"/>
     <w:multiLevelType w:val="hybridMultilevel"/>
     <w:tmpl w:val="E35AB774"/>
@@ -22641,7 +24450,7 @@
       </w:rPr>
     </w:lvl>
   </w:abstractNum>
-  <w:abstractNum w:abstractNumId="34" w15:restartNumberingAfterBreak="0">
+  <w:abstractNum w:abstractNumId="38" w15:restartNumberingAfterBreak="0">
     <w:nsid w:val="7E030C55"/>
     <w:multiLevelType w:val="multilevel"/>
     <w:tmpl w:val="333027A2"/>
@@ -22791,43 +24600,43 @@
     </w:lvl>
   </w:abstractNum>
   <w:num w:numId="1" w16cid:durableId="199899904">
-    <w:abstractNumId w:val="18"/>
+    <w:abstractNumId w:val="21"/>
   </w:num>
   <w:num w:numId="2" w16cid:durableId="1673296692">
     <w:abstractNumId w:val="0"/>
   </w:num>
   <w:num w:numId="3" w16cid:durableId="300816302">
+    <w:abstractNumId w:val="17"/>
+  </w:num>
+  <w:num w:numId="4" w16cid:durableId="1693335322">
+    <w:abstractNumId w:val="20"/>
+  </w:num>
+  <w:num w:numId="5" w16cid:durableId="295138974">
+    <w:abstractNumId w:val="32"/>
+  </w:num>
+  <w:num w:numId="6" w16cid:durableId="35281077">
+    <w:abstractNumId w:val="28"/>
+  </w:num>
+  <w:num w:numId="7" w16cid:durableId="1683700890">
+    <w:abstractNumId w:val="11"/>
+  </w:num>
+  <w:num w:numId="8" w16cid:durableId="402335094">
+    <w:abstractNumId w:val="27"/>
+  </w:num>
+  <w:num w:numId="9" w16cid:durableId="554124075">
+    <w:abstractNumId w:val="35"/>
+  </w:num>
+  <w:num w:numId="10" w16cid:durableId="1721247534">
+    <w:abstractNumId w:val="24"/>
+  </w:num>
+  <w:num w:numId="11" w16cid:durableId="655962389">
     <w:abstractNumId w:val="14"/>
   </w:num>
-  <w:num w:numId="4" w16cid:durableId="1693335322">
-    <w:abstractNumId w:val="17"/>
-  </w:num>
-  <w:num w:numId="5" w16cid:durableId="295138974">
-    <w:abstractNumId w:val="28"/>
-  </w:num>
-  <w:num w:numId="6" w16cid:durableId="35281077">
-    <w:abstractNumId w:val="24"/>
-  </w:num>
-  <w:num w:numId="7" w16cid:durableId="1683700890">
-    <w:abstractNumId w:val="10"/>
-  </w:num>
-  <w:num w:numId="8" w16cid:durableId="402335094">
-    <w:abstractNumId w:val="23"/>
-  </w:num>
-  <w:num w:numId="9" w16cid:durableId="554124075">
-    <w:abstractNumId w:val="31"/>
-  </w:num>
-  <w:num w:numId="10" w16cid:durableId="1721247534">
-    <w:abstractNumId w:val="21"/>
-  </w:num>
-  <w:num w:numId="11" w16cid:durableId="655962389">
-    <w:abstractNumId w:val="12"/>
-  </w:num>
   <w:num w:numId="12" w16cid:durableId="24866009">
-    <w:abstractNumId w:val="17"/>
+    <w:abstractNumId w:val="20"/>
   </w:num>
   <w:num w:numId="13" w16cid:durableId="1650935737">
-    <w:abstractNumId w:val="28"/>
+    <w:abstractNumId w:val="32"/>
     <w:lvlOverride w:ilvl="0">
       <w:startOverride w:val="1"/>
     </w:lvlOverride>
@@ -22857,22 +24666,22 @@
     </w:lvlOverride>
   </w:num>
   <w:num w:numId="14" w16cid:durableId="1969313200">
-    <w:abstractNumId w:val="32"/>
+    <w:abstractNumId w:val="36"/>
   </w:num>
   <w:num w:numId="15" w16cid:durableId="1522086932">
-    <w:abstractNumId w:val="11"/>
+    <w:abstractNumId w:val="13"/>
   </w:num>
   <w:num w:numId="16" w16cid:durableId="411246237">
-    <w:abstractNumId w:val="9"/>
+    <w:abstractNumId w:val="10"/>
   </w:num>
   <w:num w:numId="17" w16cid:durableId="1031875921">
     <w:abstractNumId w:val="5"/>
   </w:num>
   <w:num w:numId="18" w16cid:durableId="1245608419">
-    <w:abstractNumId w:val="26"/>
+    <w:abstractNumId w:val="30"/>
   </w:num>
   <w:num w:numId="19" w16cid:durableId="2050911027">
-    <w:abstractNumId w:val="16"/>
+    <w:abstractNumId w:val="19"/>
   </w:num>
   <w:num w:numId="20" w16cid:durableId="2089838538">
     <w:abstractNumId w:val="4"/>
@@ -22884,49 +24693,61 @@
     <w:abstractNumId w:val="6"/>
   </w:num>
   <w:num w:numId="23" w16cid:durableId="34819566">
-    <w:abstractNumId w:val="33"/>
+    <w:abstractNumId w:val="37"/>
   </w:num>
   <w:num w:numId="24" w16cid:durableId="974332281">
     <w:abstractNumId w:val="3"/>
   </w:num>
   <w:num w:numId="25" w16cid:durableId="1998458782">
-    <w:abstractNumId w:val="19"/>
+    <w:abstractNumId w:val="22"/>
   </w:num>
   <w:num w:numId="26" w16cid:durableId="1112286308">
-    <w:abstractNumId w:val="22"/>
+    <w:abstractNumId w:val="25"/>
   </w:num>
   <w:num w:numId="27" w16cid:durableId="1791976604">
     <w:abstractNumId w:val="7"/>
   </w:num>
   <w:num w:numId="28" w16cid:durableId="164707331">
-    <w:abstractNumId w:val="13"/>
+    <w:abstractNumId w:val="16"/>
   </w:num>
   <w:num w:numId="29" w16cid:durableId="1623268861">
-    <w:abstractNumId w:val="25"/>
+    <w:abstractNumId w:val="29"/>
   </w:num>
   <w:num w:numId="30" w16cid:durableId="1180584586">
-    <w:abstractNumId w:val="20"/>
+    <w:abstractNumId w:val="23"/>
   </w:num>
   <w:num w:numId="31" w16cid:durableId="1282808659">
-    <w:abstractNumId w:val="29"/>
+    <w:abstractNumId w:val="33"/>
   </w:num>
   <w:num w:numId="32" w16cid:durableId="388845711">
-    <w:abstractNumId w:val="15"/>
+    <w:abstractNumId w:val="18"/>
   </w:num>
   <w:num w:numId="33" w16cid:durableId="1635137639">
     <w:abstractNumId w:val="1"/>
   </w:num>
   <w:num w:numId="34" w16cid:durableId="1982809041">
-    <w:abstractNumId w:val="34"/>
+    <w:abstractNumId w:val="38"/>
   </w:num>
   <w:num w:numId="35" w16cid:durableId="543175990">
     <w:abstractNumId w:val="8"/>
   </w:num>
   <w:num w:numId="36" w16cid:durableId="1823347904">
-    <w:abstractNumId w:val="30"/>
+    <w:abstractNumId w:val="34"/>
   </w:num>
   <w:num w:numId="37" w16cid:durableId="2105804393">
-    <w:abstractNumId w:val="27"/>
+    <w:abstractNumId w:val="31"/>
+  </w:num>
+  <w:num w:numId="38" w16cid:durableId="1509632971">
+    <w:abstractNumId w:val="15"/>
+  </w:num>
+  <w:num w:numId="39" w16cid:durableId="1380857731">
+    <w:abstractNumId w:val="26"/>
+  </w:num>
+  <w:num w:numId="40" w16cid:durableId="1066415281">
+    <w:abstractNumId w:val="12"/>
+  </w:num>
+  <w:num w:numId="41" w16cid:durableId="1200511220">
+    <w:abstractNumId w:val="9"/>
   </w:num>
 </w:numbering>
 </file>

</xml_diff>